<commit_message>
Flextable of SY GVA sectoral changes
</commit_message>
<xml_diff>
--- a/docs/quarto_docs/SectorGrowthInvestment_July2024.docx
+++ b/docs/quarto_docs/SectorGrowthInvestment_July2024.docx
@@ -41,8 +41,16 @@
         <w:t xml:space="preserve">What questions does this try to answer?</w:t>
       </w:r>
     </w:p>
+    <w:p>
+      <w:pPr>
+        <w:pStyle w:val="BodyText"/>
+      </w:pPr>
+      <w:r>
+        <w:t xml:space="preserve">South Yorkshire (hereafter SY)</w:t>
+      </w:r>
+    </w:p>
     <w:bookmarkEnd w:id="20"/>
-    <w:bookmarkStart w:id="28" w:name="lit"/>
+    <w:bookmarkStart w:id="31" w:name="lit"/>
     <w:p>
       <w:pPr>
         <w:pStyle w:val="Heading1"/>
@@ -190,70 +198,13 @@
         <w:pStyle w:val="BodyText"/>
       </w:pPr>
       <w:r>
-        <w:t xml:space="preserve">From Labour manifesto:</w:t>
-      </w:r>
-      <w:r>
-        <w:t xml:space="preserve"> </w:t>
-      </w:r>
-      <w:r>
-        <w:t xml:space="preserve">National Wealth Fund</w:t>
-      </w:r>
-      <w:r>
-        <w:t xml:space="preserve"> </w:t>
-      </w:r>
-      <w:r>
-        <w:t xml:space="preserve">“</w:t>
-      </w:r>
-      <w:r>
-        <w:t xml:space="preserve">The fund will have a target of attracting three pounds of private investment for every one pound of public investment, creating jobs across the country.</w:t>
-      </w:r>
-      <w:r>
-        <w:t xml:space="preserve">”</w:t>
-      </w:r>
-      <w:r>
-        <w:t xml:space="preserve"> </w:t>
-      </w:r>
-      <w:r>
-        <w:t xml:space="preserve">Steel industry 2.5B, green hydrogen, 1.8B for supply chains?</w:t>
-      </w:r>
-      <w:r>
-        <w:t xml:space="preserve"> </w:t>
-      </w:r>
-      <w:r>
-        <w:t xml:space="preserve">Our plan will create 650,000 jobs across the country by 2030</w:t>
-      </w:r>
-      <w:r>
-        <w:t xml:space="preserve"> </w:t>
-      </w:r>
-      <w:r>
-        <w:t xml:space="preserve">Not all green but…</w:t>
-      </w:r>
-      <w:r>
-        <w:t xml:space="preserve"> </w:t>
-      </w:r>
-      <w:r>
-        <w:t xml:space="preserve">So that’s about a doubling of green jobs if going by CBI report (Green sector</w:t>
-      </w:r>
-      <w:r>
-        <w:t xml:space="preserve"> </w:t>
-      </w:r>
-      <w:r>
-        <w:t xml:space="preserve">“</w:t>
-      </w:r>
-      <w:r>
-        <w:t xml:space="preserve">supported 765,700 Full Time Equivalent (FTE) jobs, equal to nearly 3% of total UK employment</w:t>
-      </w:r>
-      <w:r>
-        <w:t xml:space="preserve">”</w:t>
-      </w:r>
-      <w:r>
-        <w:t xml:space="preserve">)</w:t>
-      </w:r>
-      <w:r>
-        <w:t xml:space="preserve"> </w:t>
-      </w:r>
-      <w:r>
-        <w:t xml:space="preserve">How many in LCREE…? ~270K though (a) error bars are wide and (b) that’s direct, not the 1:2 spillover ratios the CBI mentions.</w:t>
+        <w:t xml:space="preserve">Drop in something on Pathways to work, what investment cost there is</w:t>
+      </w:r>
+      <w:r>
+        <w:t xml:space="preserve"> </w:t>
+      </w:r>
+      <w:r>
+        <w:t xml:space="preserve">https://www.barnsley.gov.uk/services/our-council/barnsley-2030/pathways-to-work-commission/</w:t>
       </w:r>
     </w:p>
     <w:p>
@@ -261,7 +212,70 @@
         <w:pStyle w:val="BodyText"/>
       </w:pPr>
       <w:r>
-        <w:t xml:space="preserve">CBI: £114300 GVA PA for a FTE = £58.615 per hour worked; DIT: £212,000 GVA PA for a FTE = £108.70 per hour worked</w:t>
+        <w:t xml:space="preserve">From Labour manifesto:</w:t>
+      </w:r>
+      <w:r>
+        <w:t xml:space="preserve"> </w:t>
+      </w:r>
+      <w:r>
+        <w:t xml:space="preserve">National Wealth Fund</w:t>
+      </w:r>
+      <w:r>
+        <w:t xml:space="preserve"> </w:t>
+      </w:r>
+      <w:r>
+        <w:t xml:space="preserve">“</w:t>
+      </w:r>
+      <w:r>
+        <w:t xml:space="preserve">The fund will have a target of attracting three pounds of private investment for every one pound of public investment, creating jobs across the country.</w:t>
+      </w:r>
+      <w:r>
+        <w:t xml:space="preserve">”</w:t>
+      </w:r>
+      <w:r>
+        <w:t xml:space="preserve"> </w:t>
+      </w:r>
+      <w:r>
+        <w:t xml:space="preserve">Steel industry 2.5B, green hydrogen, 1.8B for supply chains?</w:t>
+      </w:r>
+      <w:r>
+        <w:t xml:space="preserve"> </w:t>
+      </w:r>
+      <w:r>
+        <w:t xml:space="preserve">Our plan will create 650,000 jobs across the country by 2030</w:t>
+      </w:r>
+      <w:r>
+        <w:t xml:space="preserve"> </w:t>
+      </w:r>
+      <w:r>
+        <w:t xml:space="preserve">Not all green but…</w:t>
+      </w:r>
+      <w:r>
+        <w:t xml:space="preserve"> </w:t>
+      </w:r>
+      <w:r>
+        <w:t xml:space="preserve">So that’s about a doubling of green jobs if going by CBI report (Green sector</w:t>
+      </w:r>
+      <w:r>
+        <w:t xml:space="preserve"> </w:t>
+      </w:r>
+      <w:r>
+        <w:t xml:space="preserve">“</w:t>
+      </w:r>
+      <w:r>
+        <w:t xml:space="preserve">supported 765,700 Full Time Equivalent (FTE) jobs, equal to nearly 3% of total UK employment</w:t>
+      </w:r>
+      <w:r>
+        <w:t xml:space="preserve">”</w:t>
+      </w:r>
+      <w:r>
+        <w:t xml:space="preserve">)</w:t>
+      </w:r>
+      <w:r>
+        <w:t xml:space="preserve"> </w:t>
+      </w:r>
+      <w:r>
+        <w:t xml:space="preserve">How many in LCREE…? ~270K though (a) error bars are wide and (b) that’s direct, not the 1:2 spillover ratios the CBI mentions.</w:t>
       </w:r>
     </w:p>
     <w:p>
@@ -269,7 +283,7 @@
         <w:pStyle w:val="BodyText"/>
       </w:pPr>
       <w:r>
-        <w:t xml:space="preserve">But we then want to think about net effects with skills composition / jobs / migration / commuting and what difference those make. Can lay out assumptions and show those differences, including maybe shiny.</w:t>
+        <w:t xml:space="preserve">CBI: £114300 GVA PA for a FTE = £58.615 per hour worked; DIT: £212,000 GVA PA for a FTE = £108.70 per hour worked</w:t>
       </w:r>
     </w:p>
     <w:p>
@@ -277,7 +291,7 @@
         <w:pStyle w:val="BodyText"/>
       </w:pPr>
       <w:r>
-        <w:t xml:space="preserve">Scenario: if SY oversupply of L4, soaking up that does what overall? So this is a supply/demand issue, which we could model with some assumptions. Cf. Low skill equilibrium and connected offsetting issues (including investment removing jobs – come up with number for % of GVA increase via job reduction)</w:t>
+        <w:t xml:space="preserve">But we then want to think about net effects with skills composition / jobs / migration / commuting and what difference those make. Can lay out assumptions and show those differences, including maybe shiny.</w:t>
       </w:r>
     </w:p>
     <w:p>
@@ -285,7 +299,7 @@
         <w:pStyle w:val="BodyText"/>
       </w:pPr>
       <w:r>
-        <w:t xml:space="preserve">Cf. Noting maybe e.g. historically (Slide 11 in SYMCA growth) manuf GVA has increased (as has GVA per worker mostly) while worker numbers have dropped in the majority of places in the UK. (What about pre-COVID?)</w:t>
+        <w:t xml:space="preserve">Cf. Low skill equilibrium and connected offsetting issues (including investment removing jobs – come up with number for % of GVA increase via job reduction)</w:t>
       </w:r>
     </w:p>
     <w:p>
@@ -293,7 +307,7 @@
         <w:pStyle w:val="BodyText"/>
       </w:pPr>
       <w:r>
-        <w:t xml:space="preserve">Sector questions: why SY lower than other places? Point to larger issues about how productivity differences measured, can we get closer to reality? (The raw GVA per job numbers actually probably are quite close, except that the way the top level GVA numbers are worked out is…?)</w:t>
+        <w:t xml:space="preserve">Cf. Noting maybe e.g. historically (Slide 11 in SYMCA growth) manuf GVA has increased (as has GVA per worker mostly) while worker numbers have dropped in the majority of places in the UK. (What about pre-COVID?)</w:t>
       </w:r>
     </w:p>
     <w:p>
@@ -301,7 +315,7 @@
         <w:pStyle w:val="BodyText"/>
       </w:pPr>
       <w:r>
-        <w:t xml:space="preserve">Including: digging into facts on the ground, corroborate what the data says…</w:t>
+        <w:t xml:space="preserve">Sector questions: why SY lower than other places? Point to larger issues about how productivity differences measured, can we get closer to reality? (The raw GVA per job numbers actually probably are quite close, except that the way the top level GVA numbers are worked out is…?)</w:t>
       </w:r>
     </w:p>
     <w:p>
@@ -309,25 +323,7 @@
         <w:pStyle w:val="BodyText"/>
       </w:pPr>
       <w:r>
-        <w:t xml:space="preserve">Picking what we measure: Larger Q here about</w:t>
-      </w:r>
-      <w:r>
-        <w:t xml:space="preserve"> </w:t>
-      </w:r>
-      <w:r>
-        <w:t xml:space="preserve">“</w:t>
-      </w:r>
-      <w:r>
-        <w:t xml:space="preserve">growth spreading more widely</w:t>
-      </w:r>
-      <w:r>
-        <w:t xml:space="preserve">”</w:t>
-      </w:r>
-      <w:r>
-        <w:t xml:space="preserve"> </w:t>
-      </w:r>
-      <w:r>
-        <w:t xml:space="preserve">e.g. Doncaster worker commutes to Sheffield, resident spending in Doncaster, GVA in Sheffield firm. Ties to geog issues / commuting etc generally.</w:t>
+        <w:t xml:space="preserve">Including: digging into facts on the ground, corroborate what the data says…</w:t>
       </w:r>
     </w:p>
     <w:p>
@@ -335,19 +331,25 @@
         <w:pStyle w:val="BodyText"/>
       </w:pPr>
       <w:r>
-        <w:t xml:space="preserve">Investment-wise, what are the marginal gains to trying to improve overall manufacturing productivity (currently low) compared to investing in already high productivity sectors?</w:t>
-      </w:r>
-      <w:r>
-        <w:t xml:space="preserve"> </w:t>
-      </w:r>
-      <w:r>
-        <w:t xml:space="preserve">Noting that manuf productivity has a spread too – only average being shown</w:t>
-      </w:r>
-      <w:r>
-        <w:t xml:space="preserve"> </w:t>
-      </w:r>
-      <w:r>
-        <w:t xml:space="preserve">Investment in clean tech is going to cut across sectors. They support each other. Is very small part of overall GVA though, have to still make that clear.</w:t>
+        <w:t xml:space="preserve">Picking what we measure: Larger Q here about</w:t>
+      </w:r>
+      <w:r>
+        <w:t xml:space="preserve"> </w:t>
+      </w:r>
+      <w:r>
+        <w:t xml:space="preserve">“</w:t>
+      </w:r>
+      <w:r>
+        <w:t xml:space="preserve">growth spreading more widely</w:t>
+      </w:r>
+      <w:r>
+        <w:t xml:space="preserve">”</w:t>
+      </w:r>
+      <w:r>
+        <w:t xml:space="preserve"> </w:t>
+      </w:r>
+      <w:r>
+        <w:t xml:space="preserve">e.g. Doncaster worker commutes to Sheffield, resident spending in Doncaster, GVA in Sheffield firm. Ties to geog issues / commuting etc generally.</w:t>
       </w:r>
     </w:p>
     <w:p>
@@ -355,25 +357,19 @@
         <w:pStyle w:val="BodyText"/>
       </w:pPr>
       <w:r>
-        <w:t xml:space="preserve">Imagine some changes in job/sector composition in SY. There are several types here:</w:t>
-      </w:r>
-      <w:r>
-        <w:t xml:space="preserve"> </w:t>
-      </w:r>
-      <w:r>
-        <w:t xml:space="preserve">Sectors grow, more jobs come in</w:t>
-      </w:r>
-      <w:r>
-        <w:t xml:space="preserve"> </w:t>
-      </w:r>
-      <w:r>
-        <w:t xml:space="preserve">Sector composition changes, jobs move around</w:t>
-      </w:r>
-      <w:r>
-        <w:t xml:space="preserve"> </w:t>
-      </w:r>
-      <w:r>
-        <w:t xml:space="preserve">Various other mixes of movement including to/from inactivity (some laid out on paper in front of me here)</w:t>
+        <w:t xml:space="preserve">Investment-wise, what are the marginal gains to trying to improve overall manufacturing productivity (currently low) compared to investing in already high productivity sectors?</w:t>
+      </w:r>
+      <w:r>
+        <w:t xml:space="preserve"> </w:t>
+      </w:r>
+      <w:r>
+        <w:t xml:space="preserve">Noting that manuf productivity has a spread too – only average being shown</w:t>
+      </w:r>
+      <w:r>
+        <w:t xml:space="preserve"> </w:t>
+      </w:r>
+      <w:r>
+        <w:t xml:space="preserve">Investment in clean tech is going to cut across sectors. They support each other. Is very small part of overall GVA though, have to still make that clear.</w:t>
       </w:r>
     </w:p>
     <w:p>
@@ -381,43 +377,25 @@
         <w:pStyle w:val="BodyText"/>
       </w:pPr>
       <w:r>
-        <w:t xml:space="preserve">That leads to different sets of measures of change:</w:t>
-      </w:r>
-      <w:r>
-        <w:t xml:space="preserve"> </w:t>
-      </w:r>
-      <w:r>
-        <w:t xml:space="preserve">Raw output changes.</w:t>
-      </w:r>
-      <w:r>
-        <w:t xml:space="preserve"> </w:t>
-      </w:r>
-      <w:r>
-        <w:t xml:space="preserve">“</w:t>
-      </w:r>
-      <w:r>
-        <w:t xml:space="preserve">SY economy will grow by x% overall if 100 more clean tech jobs in this sector.</w:t>
-      </w:r>
-      <w:r>
-        <w:t xml:space="preserve">”</w:t>
-      </w:r>
-      <w:r>
-        <w:t xml:space="preserve"> </w:t>
-      </w:r>
-      <w:r>
-        <w:t xml:space="preserve">Productivity changes. Two types maybe:</w:t>
-      </w:r>
-      <w:r>
-        <w:t xml:space="preserve"> </w:t>
-      </w:r>
-      <w:r>
-        <w:t xml:space="preserve">“</w:t>
-      </w:r>
-      <w:r>
-        <w:t xml:space="preserve">Overall GVA per job will increase by x% if job composition changes in this way.</w:t>
-      </w:r>
-      <w:r>
-        <w:t xml:space="preserve">”</w:t>
+        <w:t xml:space="preserve">Imagine some changes in job/sector composition in SY. There are several types here:</w:t>
+      </w:r>
+      <w:r>
+        <w:t xml:space="preserve"> </w:t>
+      </w:r>
+      <w:r>
+        <w:t xml:space="preserve">Sectors grow, more jobs come in</w:t>
+      </w:r>
+      <w:r>
+        <w:t xml:space="preserve"> </w:t>
+      </w:r>
+      <w:r>
+        <w:t xml:space="preserve">Sector composition changes, jobs move around</w:t>
+      </w:r>
+      <w:r>
+        <w:t xml:space="preserve"> </w:t>
+      </w:r>
+      <w:r>
+        <w:t xml:space="preserve">Various other mixes of movement including to/from inactivity (some laid out on paper in front of me here)</w:t>
       </w:r>
     </w:p>
     <w:p>
@@ -425,67 +403,43 @@
         <w:pStyle w:val="BodyText"/>
       </w:pPr>
       <w:r>
-        <w:t xml:space="preserve">One approach:</w:t>
-      </w:r>
-      <w:r>
-        <w:t xml:space="preserve"> </w:t>
-      </w:r>
-      <w:r>
-        <w:t xml:space="preserve">Creation of new job in construction:</w:t>
-      </w:r>
-      <w:r>
-        <w:t xml:space="preserve"> </w:t>
-      </w:r>
-      <w:r>
-        <w:t xml:space="preserve">Give it average GVA per FT:</w:t>
-      </w:r>
-      <w:r>
-        <w:t xml:space="preserve"> </w:t>
-      </w:r>
-      <w:r>
-        <w:t xml:space="preserve">Gross effects:</w:t>
-      </w:r>
-      <w:r>
-        <w:t xml:space="preserve"> </w:t>
-      </w:r>
-      <w:r>
-        <w:t xml:space="preserve">Sector productivity doesn’t change</w:t>
-      </w:r>
-      <w:r>
-        <w:t xml:space="preserve"> </w:t>
-      </w:r>
-      <w:r>
-        <w:t xml:space="preserve">Average GVA per FT overall most likely goes up (as does GVA per head)</w:t>
-      </w:r>
-      <w:r>
-        <w:t xml:space="preserve"> </w:t>
-      </w:r>
-      <w:r>
-        <w:t xml:space="preserve">Gross/raw GVA increases</w:t>
-      </w:r>
-      <w:r>
-        <w:t xml:space="preserve"> </w:t>
-      </w:r>
-      <w:r>
-        <w:t xml:space="preserve">Net effects (All net effects are going to do is take some net values from other lower-productivity sectors):</w:t>
-      </w:r>
-      <w:r>
-        <w:t xml:space="preserve"> </w:t>
-      </w:r>
-      <w:r>
-        <w:t xml:space="preserve">If oversupply of local high skill, soaks up some of that</w:t>
-      </w:r>
-      <w:r>
-        <w:t xml:space="preserve"> </w:t>
-      </w:r>
-      <w:r>
-        <w:t xml:space="preserve">If skill lack, draws in commute or permanent role</w:t>
-      </w:r>
-      <w:r>
-        <w:t xml:space="preserve"> </w:t>
-      </w:r>
-      <w:r>
-        <w:t xml:space="preserve">Labour supply/demand has other effects but we then assume perfect market where compensation = marginal productivity!)</w:t>
+        <w:t xml:space="preserve">That leads to different sets of measures of change:</w:t>
+      </w:r>
+      <w:r>
+        <w:t xml:space="preserve"> </w:t>
+      </w:r>
+      <w:r>
+        <w:t xml:space="preserve">Raw output changes.</w:t>
+      </w:r>
+      <w:r>
+        <w:t xml:space="preserve"> </w:t>
+      </w:r>
+      <w:r>
+        <w:t xml:space="preserve">“</w:t>
+      </w:r>
+      <w:r>
+        <w:t xml:space="preserve">SY economy will grow by x% overall if 100 more clean tech jobs in this sector.</w:t>
+      </w:r>
+      <w:r>
+        <w:t xml:space="preserve">”</w:t>
+      </w:r>
+      <w:r>
+        <w:t xml:space="preserve"> </w:t>
+      </w:r>
+      <w:r>
+        <w:t xml:space="preserve">Productivity changes. Two types maybe:</w:t>
+      </w:r>
+      <w:r>
+        <w:t xml:space="preserve"> </w:t>
+      </w:r>
+      <w:r>
+        <w:t xml:space="preserve">“</w:t>
+      </w:r>
+      <w:r>
+        <w:t xml:space="preserve">Overall GVA per job will increase by x% if job composition changes in this way.</w:t>
+      </w:r>
+      <w:r>
+        <w:t xml:space="preserve">”</w:t>
       </w:r>
     </w:p>
     <w:p>
@@ -493,7 +447,67 @@
         <w:pStyle w:val="BodyText"/>
       </w:pPr>
       <w:r>
-        <w:t xml:space="preserve">Linking the LCREE data does not allow us to see whether green jobs in manuf are more productive than manuf generally but CBI report and others suggests probably are?</w:t>
+        <w:t xml:space="preserve">One approach:</w:t>
+      </w:r>
+      <w:r>
+        <w:t xml:space="preserve"> </w:t>
+      </w:r>
+      <w:r>
+        <w:t xml:space="preserve">Creation of new job in construction:</w:t>
+      </w:r>
+      <w:r>
+        <w:t xml:space="preserve"> </w:t>
+      </w:r>
+      <w:r>
+        <w:t xml:space="preserve">Give it average GVA per FT:</w:t>
+      </w:r>
+      <w:r>
+        <w:t xml:space="preserve"> </w:t>
+      </w:r>
+      <w:r>
+        <w:t xml:space="preserve">Gross effects:</w:t>
+      </w:r>
+      <w:r>
+        <w:t xml:space="preserve"> </w:t>
+      </w:r>
+      <w:r>
+        <w:t xml:space="preserve">Sector productivity doesn’t change</w:t>
+      </w:r>
+      <w:r>
+        <w:t xml:space="preserve"> </w:t>
+      </w:r>
+      <w:r>
+        <w:t xml:space="preserve">Average GVA per FT overall most likely goes up (as does GVA per head)</w:t>
+      </w:r>
+      <w:r>
+        <w:t xml:space="preserve"> </w:t>
+      </w:r>
+      <w:r>
+        <w:t xml:space="preserve">Gross/raw GVA increases</w:t>
+      </w:r>
+      <w:r>
+        <w:t xml:space="preserve"> </w:t>
+      </w:r>
+      <w:r>
+        <w:t xml:space="preserve">Net effects (All net effects are going to do is take some net values from other lower-productivity sectors):</w:t>
+      </w:r>
+      <w:r>
+        <w:t xml:space="preserve"> </w:t>
+      </w:r>
+      <w:r>
+        <w:t xml:space="preserve">If oversupply of local high skill, soaks up some of that</w:t>
+      </w:r>
+      <w:r>
+        <w:t xml:space="preserve"> </w:t>
+      </w:r>
+      <w:r>
+        <w:t xml:space="preserve">If skill lack, draws in commute or permanent role</w:t>
+      </w:r>
+      <w:r>
+        <w:t xml:space="preserve"> </w:t>
+      </w:r>
+      <w:r>
+        <w:t xml:space="preserve">Labour supply/demand has other effects but we then assume perfect market where compensation = marginal productivity!)</w:t>
       </w:r>
     </w:p>
     <w:p>
@@ -501,13 +515,7 @@
         <w:pStyle w:val="BodyText"/>
       </w:pPr>
       <w:r>
-        <w:t xml:space="preserve">Sector linkages - again, need better knowledge of those (cite Coyle on manuf / services?)</w:t>
-      </w:r>
-      <w:r>
-        <w:t xml:space="preserve"> </w:t>
-      </w:r>
-      <w:r>
-        <w:t xml:space="preserve">Prof/scientific/tech: might be foundational to the others and their progress. Investment Q there. How to think about?</w:t>
+        <w:t xml:space="preserve">Linking the LCREE data does not allow us to see whether green jobs in manuf are more productive than manuf generally but CBI report and others suggests probably are?</w:t>
       </w:r>
     </w:p>
     <w:p>
@@ -515,49 +523,13 @@
         <w:pStyle w:val="BodyText"/>
       </w:pPr>
       <w:r>
-        <w:t xml:space="preserve">Point that most things are a balance, and net result is empirical question and may vary. See e.g.</w:t>
-      </w:r>
-      <w:r>
-        <w:t xml:space="preserve"> </w:t>
-      </w:r>
-      <w:r>
-        <w:t xml:space="preserve">New firm (FDI or not)</w:t>
-      </w:r>
-      <w:r>
-        <w:t xml:space="preserve"> </w:t>
-      </w:r>
-      <w:r>
-        <w:t xml:space="preserve">If oversupply of high qual, new firms soak up some people from here. Net effect of losses to other firms.</w:t>
-      </w:r>
-      <w:r>
-        <w:t xml:space="preserve"> </w:t>
-      </w:r>
-      <w:r>
-        <w:t xml:space="preserve">Interaction with commuting – if not oversupply locally, pull in more externally (commute or permanent move makes a difference to the measures too)</w:t>
-      </w:r>
-      <w:r>
-        <w:t xml:space="preserve"> </w:t>
-      </w:r>
-      <w:r>
-        <w:t xml:space="preserve">Existing firm expands through capital investment; implication for jobs</w:t>
-      </w:r>
-      <w:r>
-        <w:t xml:space="preserve"> </w:t>
-      </w:r>
-      <w:r>
-        <w:t xml:space="preserve">Different starting assumptions on job value compared to FDI right?</w:t>
-      </w:r>
-      <w:r>
-        <w:t xml:space="preserve"> </w:t>
-      </w:r>
-      <w:r>
-        <w:t xml:space="preserve">Upskilling investment (public) … coming up with some ballpark for that would be useful (cf. That Pwells paper, what’s its point?)</w:t>
-      </w:r>
-      <w:r>
-        <w:t xml:space="preserve"> </w:t>
-      </w:r>
-      <w:r>
-        <w:t xml:space="preserve">Capital deepening: inc or dec or shift of jobs?</w:t>
+        <w:t xml:space="preserve">Sector linkages - again, need better knowledge of those (cite Coyle on manuf / services?)</w:t>
+      </w:r>
+      <w:r>
+        <w:t xml:space="preserve"> </w:t>
+      </w:r>
+      <w:r>
+        <w:t xml:space="preserve">Prof/scientific/tech: might be foundational to the others and their progress. Investment Q there. How to think about?</w:t>
       </w:r>
     </w:p>
     <w:p>
@@ -565,31 +537,49 @@
         <w:pStyle w:val="BodyText"/>
       </w:pPr>
       <w:r>
-        <w:t xml:space="preserve">“</w:t>
-      </w:r>
-      <w:r>
-        <w:t xml:space="preserve">Rapid productivity growth in one sector of the economy, reflecting rapid technological progress, can therefore be combined with low overall productivity growth, if freed up labour moves into low productivity growth sectors.</w:t>
-      </w:r>
-      <w:r>
-        <w:t xml:space="preserve">”</w:t>
-      </w:r>
-      <w:r>
-        <w:t xml:space="preserve"> </w:t>
-      </w:r>
-      <w:r>
-        <w:t xml:space="preserve">(Wilkes quotes Lord Turner p.27)</w:t>
-      </w:r>
-      <w:r>
-        <w:t xml:space="preserve"> </w:t>
-      </w:r>
-      <w:r>
-        <w:t xml:space="preserve">Opposite of under-utilised labour moving into better work…</w:t>
-      </w:r>
-      <w:r>
-        <w:t xml:space="preserve"> </w:t>
-      </w:r>
-      <w:r>
-        <w:t xml:space="preserve">The raw GVA still shows up in the sector there though. (Although again, spillovers elsewhere, argh.)</w:t>
+        <w:t xml:space="preserve">Point that most things are a balance, and net result is empirical question and may vary. See e.g.</w:t>
+      </w:r>
+      <w:r>
+        <w:t xml:space="preserve"> </w:t>
+      </w:r>
+      <w:r>
+        <w:t xml:space="preserve">New firm (FDI or not)</w:t>
+      </w:r>
+      <w:r>
+        <w:t xml:space="preserve"> </w:t>
+      </w:r>
+      <w:r>
+        <w:t xml:space="preserve">If oversupply of high qual, new firms soak up some people from here. Net effect of losses to other firms.</w:t>
+      </w:r>
+      <w:r>
+        <w:t xml:space="preserve"> </w:t>
+      </w:r>
+      <w:r>
+        <w:t xml:space="preserve">Interaction with commuting – if not oversupply locally, pull in more externally (commute or permanent move makes a difference to the measures too)</w:t>
+      </w:r>
+      <w:r>
+        <w:t xml:space="preserve"> </w:t>
+      </w:r>
+      <w:r>
+        <w:t xml:space="preserve">Existing firm expands through capital investment; implication for jobs</w:t>
+      </w:r>
+      <w:r>
+        <w:t xml:space="preserve"> </w:t>
+      </w:r>
+      <w:r>
+        <w:t xml:space="preserve">Different starting assumptions on job value compared to FDI right?</w:t>
+      </w:r>
+      <w:r>
+        <w:t xml:space="preserve"> </w:t>
+      </w:r>
+      <w:r>
+        <w:t xml:space="preserve">Upskilling investment (public) … coming up with some ballpark for that would be useful (cf. That Pwells paper, what’s its point?)</w:t>
+      </w:r>
+      <w:r>
+        <w:t xml:space="preserve"> </w:t>
+      </w:r>
+      <w:r>
+        <w:t xml:space="preserve">Capital deepening: inc or dec or shift of jobs?</w:t>
       </w:r>
     </w:p>
     <w:p>
@@ -597,25 +587,31 @@
         <w:pStyle w:val="BodyText"/>
       </w:pPr>
       <w:r>
-        <w:t xml:space="preserve">Only 1 to 2% is green GVA anywhere. 2% isn’t tiny. But still. (1.1-1.7% overall in 2022)</w:t>
-      </w:r>
-      <w:r>
-        <w:t xml:space="preserve"> </w:t>
-      </w:r>
-      <w:r>
-        <w:t xml:space="preserve">Genuine LCREE growth in recent years, big upward slope overall – make that point! SY in the middle, if this IF/THEN is right.</w:t>
-      </w:r>
-      <w:r>
-        <w:t xml:space="preserve"> </w:t>
-      </w:r>
-      <w:r>
-        <w:t xml:space="preserve">Broad sectors with Low-carbon / green energy are FEW. That’s pretty key. But they’re also pretty productive sectors generally. SY ICT growth is an interesting case, nothing much that’s green (what prop jobs overall again…?)</w:t>
-      </w:r>
-      <w:r>
-        <w:t xml:space="preserve"> </w:t>
-      </w:r>
-      <w:r>
-        <w:t xml:space="preserve">The relative productivity between sectors (for GB as a whole) has actually stayed remarkably stable over time. Plots from line 340 around there.</w:t>
+        <w:t xml:space="preserve">“</w:t>
+      </w:r>
+      <w:r>
+        <w:t xml:space="preserve">Rapid productivity growth in one sector of the economy, reflecting rapid technological progress, can therefore be combined with low overall productivity growth, if freed up labour moves into low productivity growth sectors.</w:t>
+      </w:r>
+      <w:r>
+        <w:t xml:space="preserve">”</w:t>
+      </w:r>
+      <w:r>
+        <w:t xml:space="preserve"> </w:t>
+      </w:r>
+      <w:r>
+        <w:t xml:space="preserve">(Wilkes quotes Lord Turner p.27)</w:t>
+      </w:r>
+      <w:r>
+        <w:t xml:space="preserve"> </w:t>
+      </w:r>
+      <w:r>
+        <w:t xml:space="preserve">Opposite of under-utilised labour moving into better work…</w:t>
+      </w:r>
+      <w:r>
+        <w:t xml:space="preserve"> </w:t>
+      </w:r>
+      <w:r>
+        <w:t xml:space="preserve">The raw GVA still shows up in the sector there though. (Although again, spillovers elsewhere, argh.)</w:t>
       </w:r>
     </w:p>
     <w:p>
@@ -623,24 +619,47 @@
         <w:pStyle w:val="BodyText"/>
       </w:pPr>
       <w:r>
-        <w:t xml:space="preserve">‘</w:t>
-      </w:r>
-      <w:r>
-        <w:t xml:space="preserve">North East arrows</w:t>
-      </w:r>
-      <w:r>
-        <w:t xml:space="preserve">’</w:t>
-      </w:r>
-      <w:r>
-        <w:t xml:space="preserve"> </w:t>
-      </w:r>
-      <w:r>
-        <w:t xml:space="preserve">saw both GVA and jobs increase. North East plus in the darker corner saw GVA increase proportionally faster than jobs, so GVA per job increased. Checking figure cross ref, look at</w:t>
-      </w:r>
-      <w:r>
-        <w:t xml:space="preserve"> </w:t>
-      </w:r>
-      <w:hyperlink w:anchor="fig-manuf-percentchange">
+        <w:t xml:space="preserve">Only 1 to 2% is green GVA anywhere. 2% isn’t tiny. But still. (1.1-1.7% overall in 2022)</w:t>
+      </w:r>
+      <w:r>
+        <w:t xml:space="preserve"> </w:t>
+      </w:r>
+      <w:r>
+        <w:t xml:space="preserve">Genuine LCREE growth in recent years, big upward slope overall – make that point! SY in the middle, if this IF/THEN is right.</w:t>
+      </w:r>
+      <w:r>
+        <w:t xml:space="preserve"> </w:t>
+      </w:r>
+      <w:r>
+        <w:t xml:space="preserve">Broad sectors with Low-carbon / green energy are FEW. That’s pretty key. But they’re also pretty productive sectors generally. SY ICT growth is an interesting case, nothing much that’s green (what prop jobs overall again…?)</w:t>
+      </w:r>
+      <w:r>
+        <w:t xml:space="preserve"> </w:t>
+      </w:r>
+      <w:r>
+        <w:t xml:space="preserve">The relative productivity between sectors (for GB as a whole) has actually stayed remarkably stable over time. Plots from line 340 around there.</w:t>
+      </w:r>
+    </w:p>
+    <w:bookmarkStart w:id="28" w:name="Xc291cee369f4e9e5d9fd26457d1e2a236b4e786"/>
+    <w:p>
+      <w:pPr>
+        <w:pStyle w:val="Heading2"/>
+      </w:pPr>
+      <w:r>
+        <w:t xml:space="preserve">The productivity of South Yorkshire’s broad sectors relative to the rest of the UK</w:t>
+      </w:r>
+    </w:p>
+    <w:p>
+      <w:pPr>
+        <w:pStyle w:val="FirstParagraph"/>
+      </w:pPr>
+      <w:r>
+        <w:t xml:space="preserve">A starting point for thinking about how job investment could change SY’s productivity is being clear on where the region sits relative to the rest of the UK.</w:t>
+      </w:r>
+      <w:r>
+        <w:t xml:space="preserve"> </w:t>
+      </w:r>
+      <w:hyperlink w:anchor="fig-relativeprod">
         <w:r>
           <w:rPr>
             <w:rStyle w:val="Hyperlink"/>
@@ -649,7 +668,79 @@
         </w:r>
       </w:hyperlink>
       <w:r>
-        <w:t xml:space="preserve">.</w:t>
+        <w:t xml:space="preserve"> </w:t>
+      </w:r>
+      <w:r>
+        <w:t xml:space="preserve">shows this, for broad sectors (combined to match the LCREE survey’s sector categories). Sectors are in each pane, most productive on average left to right. All ITL2 zones are shown in dots, for five years of moving average output per job (expressed as a percent of total GB output so comparisons across time are valid). SY is overlaid in large red dots.</w:t>
+      </w:r>
+    </w:p>
+    <w:p>
+      <w:pPr>
+        <w:pStyle w:val="BodyText"/>
+      </w:pPr>
+      <w:r>
+        <w:t xml:space="preserve">Some of the key facts</w:t>
+      </w:r>
+      <w:r>
+        <w:t xml:space="preserve"> </w:t>
+      </w:r>
+      <w:hyperlink w:anchor="fig-relativeprod">
+        <w:r>
+          <w:rPr>
+            <w:rStyle w:val="Hyperlink"/>
+          </w:rPr>
+          <w:t xml:space="preserve">Figure 1</w:t>
+        </w:r>
+      </w:hyperlink>
+      <w:r>
+        <w:t xml:space="preserve"> </w:t>
+      </w:r>
+      <w:r>
+        <w:t xml:space="preserve">shows:</w:t>
+      </w:r>
+    </w:p>
+    <w:p>
+      <w:pPr>
+        <w:numPr>
+          <w:ilvl w:val="0"/>
+          <w:numId w:val="1002"/>
+        </w:numPr>
+        <w:pStyle w:val="Compact"/>
+      </w:pPr>
+      <w:r>
+        <w:t xml:space="preserve">The top two green job sectors, manufacturing and construction, have very different productivity per job in SY. Manufacturing has remained at or near the lowest end of all places in the UK. There will of course be firms with much higher productivity, but on average it has been stuck for some time. Construction has been much more typical of the UK as a whole, with some ups and downs. Another important green sector, scientific and technical jobs, while relativelty low, has seen recent relative productivity increases.</w:t>
+      </w:r>
+    </w:p>
+    <w:p>
+      <w:pPr>
+        <w:numPr>
+          <w:ilvl w:val="0"/>
+          <w:numId w:val="1002"/>
+        </w:numPr>
+        <w:pStyle w:val="Compact"/>
+      </w:pPr>
+      <w:r>
+        <w:t xml:space="preserve">ICT, as well as being a highly productive sector, has seen SY’s output per job rapidly climb into the highest places in the UK.</w:t>
+      </w:r>
+    </w:p>
+    <w:p>
+      <w:pPr>
+        <w:numPr>
+          <w:ilvl w:val="0"/>
+          <w:numId w:val="1002"/>
+        </w:numPr>
+        <w:pStyle w:val="Compact"/>
+      </w:pPr>
+      <w:r>
+        <w:t xml:space="preserve">Education has been consistently productive in SY, and continues to increase relative to other places in the UK.</w:t>
+      </w:r>
+    </w:p>
+    <w:p>
+      <w:pPr>
+        <w:pStyle w:val="FirstParagraph"/>
+      </w:pPr>
+      <w:r>
+        <w:t xml:space="preserve">What this means for green jobs… ICT cf…</w:t>
       </w:r>
     </w:p>
     <w:tbl>
@@ -666,7 +757,7 @@
       <w:tr>
         <w:tc>
           <w:tcPr/>
-          <w:bookmarkStart w:id="27" w:name="fig-manuf-percentchange"/>
+          <w:bookmarkStart w:id="27" w:name="fig-relativeprod"/>
           <w:p>
             <w:pPr>
               <w:pStyle w:val="Compact"/>
@@ -675,20 +766,3868 @@
             <w:r>
               <w:drawing>
                 <wp:inline>
-                  <wp:extent cx="5334000" cy="4000500"/>
+                  <wp:extent cx="5334000" cy="3282461"/>
                   <wp:effectExtent b="0" l="0" r="0" t="0"/>
                   <wp:docPr descr="" title="" id="25" name="Picture"/>
                   <a:graphic>
                     <a:graphicData uri="http://schemas.openxmlformats.org/drawingml/2006/picture">
                       <pic:pic>
                         <pic:nvPicPr>
-                          <pic:cNvPr descr="SectorGrowthInvestment_July2024_files/figure-docx/fig-manuf-percentchange-1.png" id="26" name="Picture"/>
+                          <pic:cNvPr descr="SectorGrowthInvestment_July2024_files/figure-docx/fig-relativeprod-1.png" id="26" name="Picture"/>
                           <pic:cNvPicPr>
                             <a:picLocks noChangeArrowheads="1" noChangeAspect="1"/>
                           </pic:cNvPicPr>
                         </pic:nvPicPr>
                         <pic:blipFill>
                           <a:blip r:embed="rId24"/>
+                          <a:stretch>
+                            <a:fillRect/>
+                          </a:stretch>
+                        </pic:blipFill>
+                        <pic:spPr bwMode="auto">
+                          <a:xfrm>
+                            <a:off x="0" y="0"/>
+                            <a:ext cx="5334000" cy="3282461"/>
+                          </a:xfrm>
+                          <a:prstGeom prst="rect">
+                            <a:avLst/>
+                          </a:prstGeom>
+                          <a:noFill/>
+                          <a:ln w="9525">
+                            <a:noFill/>
+                            <a:headEnd/>
+                            <a:tailEnd/>
+                          </a:ln>
+                        </pic:spPr>
+                      </pic:pic>
+                    </a:graphicData>
+                  </a:graphic>
+                </wp:inline>
+              </w:drawing>
+            </w:r>
+          </w:p>
+          <w:p>
+            <w:pPr>
+              <w:jc w:val="center"/>
+            </w:pPr>
+            <w:pPr>
+              <w:jc w:val="start"/>
+              <w:spacing w:before="200"/>
+              <w:pStyle w:val="ImageCaption"/>
+            </w:pPr>
+            <w:r>
+              <w:t xml:space="preserve">Figure 1: Productivity per job, as % of GB total output. Broken down by SIC section, each point is an ITL2 zone. 3 yr moving average shows change over time. SY overlaid in larger dots.</w:t>
+            </w:r>
+          </w:p>
+          <w:bookmarkEnd w:id="27"/>
+        </w:tc>
+      </w:tr>
+    </w:tbl>
+    <w:bookmarkEnd w:id="28"/>
+    <w:bookmarkStart w:id="30" w:name="X5395ca87a8b1e8f36f8bee193cbcff9e13ecfde"/>
+    <w:p>
+      <w:pPr>
+        <w:pStyle w:val="Heading2"/>
+      </w:pPr>
+      <w:r>
+        <w:t xml:space="preserve">Adding a new job in South Yorkshire: what factors determine its economic impact and how we measure it?</w:t>
+      </w:r>
+    </w:p>
+    <w:p>
+      <w:pPr>
+        <w:pStyle w:val="FirstParagraph"/>
+      </w:pPr>
+      <w:r>
+        <w:t xml:space="preserve">This section uses existing output per job in SY to estimate how a</w:t>
+      </w:r>
+      <w:r>
+        <w:t xml:space="preserve"> </w:t>
+      </w:r>
+      <w:r>
+        <w:rPr>
+          <w:iCs/>
+          <w:i/>
+        </w:rPr>
+        <w:t xml:space="preserve">new</w:t>
+      </w:r>
+      <w:r>
+        <w:t xml:space="preserve"> </w:t>
+      </w:r>
+      <w:r>
+        <w:t xml:space="preserve">job could change the economy on average, given its likely spread of productivity values. As well as the value of the job, the following other factors can be considered: the value of any replaced job, if someone within SY moves to the new post; where in the job landscape the employee came from - from inactive workers, from outside the area, whether commuting.</w:t>
+      </w:r>
+    </w:p>
+    <w:p>
+      <w:pPr>
+        <w:pStyle w:val="BodyText"/>
+      </w:pPr>
+      <w:r>
+        <w:t xml:space="preserve">It is possible to identify two bounds on how much extra GVA a new job will bring to SY. At one extreme, someone already economically active in South Yorkshire gets the job, most likely moving from a lower to higher GVA position - so the net GVA gain for South Yorkshire is smallest. At the other, the new job attracts a new worker to the region, either through inducing a commute, attracting a migrating worker (internal to the UK or not, broadly the same outcome on SY GVA) or drawing in someone from South Yorkshire’s existing pool of inactivity (which could include, for example, a graduate based in the region starting a new job). Each of those has different implications for what the ultimate GVA gains look like, on top of which sector the job is in.</w:t>
+      </w:r>
+    </w:p>
+    <w:p>
+      <w:pPr>
+        <w:pStyle w:val="BodyText"/>
+      </w:pPr>
+      <w:r>
+        <w:t xml:space="preserve">Where on average those numbers fall given any investment depends on the larger pull and push factors at play in the region. For example, there is evidence that SY has an oversupply of workers with L4 skills, often in jobs that do not fully exploit the productivity potential. This would lead to more internal candidates for newly created jobs - increasing productivity but lowering the net gain relative to growing the workforce. There are knock-on effects as job composition shifts (moving jobs creates vacancies; job creation spillovers occur etc) but SY’s low skill equilibrium will tend to mean there is more unexploited productivity locally to soak up, compared to some other places where skills more closely match jobs.</w:t>
+      </w:r>
+    </w:p>
+    <w:p>
+      <w:pPr>
+        <w:pStyle w:val="BodyText"/>
+      </w:pPr>
+      <w:r>
+        <w:t xml:space="preserve">Other economic geography push/pull factors will be considered below.</w:t>
+      </w:r>
+    </w:p>
+    <w:p>
+      <w:pPr>
+        <w:pStyle w:val="BodyText"/>
+      </w:pPr>
+      <w:r>
+        <w:t xml:space="preserve">Starting with the scenario where a new job is taken by a worker already in SY, take as an example a new job in manufacturing. Assume that additional output per job roughly matches its pay. Leaving certain sectors out</w:t>
+      </w:r>
+      <w:r>
+        <w:t xml:space="preserve"> </w:t>
+      </w:r>
+      <w:r>
+        <w:rPr>
+          <w:rStyle w:val="FootnoteReference"/>
+        </w:rPr>
+        <w:footnoteReference w:id="29"/>
+      </w:r>
+      <w:r>
+        <w:t xml:space="preserve">, the likely spread of GVA output per job across</w:t>
+      </w:r>
+      <w:r>
+        <w:t xml:space="preserve"> </w:t>
+      </w:r>
+      <w:r>
+        <w:rPr>
+          <w:iCs/>
+          <w:i/>
+        </w:rPr>
+        <w:t xml:space="preserve">all</w:t>
+      </w:r>
+      <w:r>
+        <w:t xml:space="preserve"> </w:t>
+      </w:r>
+      <w:r>
+        <w:t xml:space="preserve">SY jobs ranges currently (latest data is 2022) from around £40,000 to £105,000 a year (5% to 95% quantiles from a spread of SY jobs in the main selected sectors) with an average of around £73,000. A credible spread of GVA per job for SY manufacturing around its average output is around £50,000 to £83,000, with an average of £65,000.</w:t>
+      </w:r>
+    </w:p>
+    <w:p>
+      <w:pPr>
+        <w:pStyle w:val="BodyText"/>
+      </w:pPr>
+      <w:r>
+        <w:t xml:space="preserve">If a new manufacturing job is filled from another SY position, assume that the net GVA output (the difference between the old and new job) will always be positive (on the basis that output reflects earnings and the candidate would not move to a less well paying job). Also assume that job is being filled from someone moving from within the range of existing SY jobs (though again, only those with a GVA value below the randomly selected manufacturing job).</w:t>
+      </w:r>
+    </w:p>
+    <w:p>
+      <w:pPr>
+        <w:pStyle w:val="BodyText"/>
+      </w:pPr>
+      <w:r>
+        <w:t xml:space="preserve">Given that, on average, the net GVA gain would be around £14,300 a year per job, stretching to £35,000 at the 95% percentile. That’s an average of around 28% extra GVA compared to the internally displaced jobs.</w:t>
+      </w:r>
+    </w:p>
+    <w:p>
+      <w:pPr>
+        <w:pStyle w:val="BodyText"/>
+      </w:pPr>
+      <w:r>
+        <w:rPr>
+          <w:bCs/>
+          <w:b/>
+        </w:rPr>
+        <w:t xml:space="preserve">The table below repeats these simulations for all broad SIC sections</w:t>
+      </w:r>
+      <w:r>
+        <w:t xml:space="preserve"> </w:t>
+      </w:r>
+      <w:r>
+        <w:t xml:space="preserve">(matching the LCREE sector categories), ordering by average percent GVA gained per new job if the worker moved from elsewhere in the SY economy. These simulations contain several assumptions, and are aiming to be approximate estimates. Some bullet points on what might be learned from them:</w:t>
+      </w:r>
+    </w:p>
+    <w:p>
+      <w:pPr>
+        <w:numPr>
+          <w:ilvl w:val="0"/>
+          <w:numId w:val="1003"/>
+        </w:numPr>
+        <w:pStyle w:val="Compact"/>
+      </w:pPr>
+      <w:r>
+        <w:t xml:space="preserve">The first value column -</w:t>
+      </w:r>
+      <w:r>
+        <w:t xml:space="preserve"> </w:t>
+      </w:r>
+      <w:r>
+        <w:rPr>
+          <w:bCs/>
+          <w:b/>
+        </w:rPr>
+        <w:t xml:space="preserve">av new job GVA</w:t>
+      </w:r>
+      <w:r>
+        <w:t xml:space="preserve"> </w:t>
+      </w:r>
+      <w:r>
+        <w:t xml:space="preserve">- would be the additional GVA from a new job filled by a commuter, a SY graduate, or new migrant (from within or outside the UK) i.e. it wouldn’t be net of GVA from other work within South Yorkshire.</w:t>
+      </w:r>
+      <w:r>
+        <w:t xml:space="preserve"> </w:t>
+      </w:r>
+      <w:r>
+        <w:rPr>
+          <w:bCs/>
+          <w:b/>
+        </w:rPr>
+        <w:t xml:space="preserve">av net GVA</w:t>
+      </w:r>
+      <w:r>
+        <w:t xml:space="preserve"> </w:t>
+      </w:r>
+      <w:r>
+        <w:t xml:space="preserve">is the estimate if job composition changes</w:t>
+      </w:r>
+      <w:r>
+        <w:t xml:space="preserve"> </w:t>
+      </w:r>
+      <w:r>
+        <w:rPr>
+          <w:iCs/>
+          <w:i/>
+        </w:rPr>
+        <w:t xml:space="preserve">within</w:t>
+      </w:r>
+      <w:r>
+        <w:t xml:space="preserve"> </w:t>
+      </w:r>
+      <w:r>
+        <w:t xml:space="preserve">South Yorkshire, with</w:t>
+      </w:r>
+      <w:r>
+        <w:t xml:space="preserve"> </w:t>
+      </w:r>
+      <w:r>
+        <w:rPr>
+          <w:bCs/>
+          <w:b/>
+        </w:rPr>
+        <w:t xml:space="preserve">percent GVA gained</w:t>
+      </w:r>
+      <w:r>
+        <w:t xml:space="preserve"> </w:t>
+      </w:r>
+      <w:r>
+        <w:t xml:space="preserve">showing how much extra GVA proportionally would be gained per job (on average) if internal job composition changed.</w:t>
+      </w:r>
+    </w:p>
+    <w:p>
+      <w:pPr>
+        <w:numPr>
+          <w:ilvl w:val="0"/>
+          <w:numId w:val="1003"/>
+        </w:numPr>
+        <w:pStyle w:val="Compact"/>
+      </w:pPr>
+      <w:r>
+        <w:t xml:space="preserve">Unsurprisingly, new jobs in higher productivity sectors tend to have higher average proportional GVA gains, if workers with SY move to those jobs.</w:t>
+      </w:r>
+    </w:p>
+    <w:p>
+      <w:pPr>
+        <w:numPr>
+          <w:ilvl w:val="0"/>
+          <w:numId w:val="1003"/>
+        </w:numPr>
+        <w:pStyle w:val="Compact"/>
+      </w:pPr>
+      <w:r>
+        <w:t xml:space="preserve">As already mentioned, GVA in the top three sectors of power, real estate and mining are perhaps misleading due to the their oversized apparent productivity per worker (based e.g. for power on very high profit rates), and they have very small job numbers overall (see job count and % in table). It would be necessary to more fully understand productivity in power firms to better estimate what role they could play in SY growth and green growth, but in terms of jobs numbers, there isn’t a large base to grow from currently.</w:t>
+      </w:r>
+    </w:p>
+    <w:p>
+      <w:pPr>
+        <w:numPr>
+          <w:ilvl w:val="0"/>
+          <w:numId w:val="1003"/>
+        </w:numPr>
+        <w:pStyle w:val="Compact"/>
+      </w:pPr>
+      <w:r>
+        <w:t xml:space="preserve">For all other sectors with more straightforward GVA per worker (from ICT to transport) the absolute and percent net gains are higher the more productive the sector is. Built into the assumptions is that a higher productivity job would more likely release a larger chain of spillovers to other jobs within SY, so internal gains should be higher. Compare ICT to transport directly: a new ICT job could add £105,000, netting £35,000 on average if from internal job shifts. Compare to transport: as</w:t>
+      </w:r>
+      <w:r>
+        <w:t xml:space="preserve"> </w:t>
+      </w:r>
+      <w:hyperlink w:anchor="fig-relativeprod">
+        <w:r>
+          <w:rPr>
+            <w:rStyle w:val="Hyperlink"/>
+          </w:rPr>
+          <w:t xml:space="preserve">Figure 1</w:t>
+        </w:r>
+      </w:hyperlink>
+      <w:r>
+        <w:t xml:space="preserve"> </w:t>
+      </w:r>
+      <w:r>
+        <w:t xml:space="preserve">shows, productivity per worker has been dropping, most likely due to the sector’s large recent job expansion into warehousing activities. An average new transport job adds around £37,000, netting only around £3,000 on average if employing from elsewhere - though note, lower pay jobs like this have a higher probability of attracting workers from SY’s pool of inactivity, so the full £37,000 could well be added.</w:t>
+      </w:r>
+    </w:p>
+    <w:p>
+      <w:pPr>
+        <w:numPr>
+          <w:ilvl w:val="0"/>
+          <w:numId w:val="1003"/>
+        </w:numPr>
+        <w:pStyle w:val="Compact"/>
+      </w:pPr>
+      <w:r>
+        <w:t xml:space="preserve">This data implies that there is an inverse relationship between sector productivity and the ratio of purely new job to net new job value. For example, a fully new job in transport could bring in ten times more GVA than if displacing another SY job. That ratio drops rapidly for higher productivity jobs, with fully new ICT jobs bringing in three times more GVA than if net. But note the absolute amounts are so much larger for more productive posts.</w:t>
+      </w:r>
+    </w:p>
+    <w:p>
+      <w:pPr>
+        <w:pStyle w:val="FirstParagraph"/>
+      </w:pPr>
+      <w:r>
+        <w:t xml:space="preserve">The next section looks more closely at what different scenarios these numbers might imply, looking at the scale and productivity of sectors (see job counts / percents in the table) and how geographical economic forces shape which of these outcomes are more likely from job investment, and considers what role green jobs play in it.</w:t>
+      </w:r>
+    </w:p>
+    <w:tbl xmlns:w="http://schemas.openxmlformats.org/wordprocessingml/2006/main" xmlns:r="http://schemas.openxmlformats.org/officeDocument/2006/relationships" xmlns:w14="http://schemas.microsoft.com/office/word/2010/wordml" xmlns:wp="http://schemas.openxmlformats.org/drawingml/2006/wordprocessingDrawing" xmlns:a="http://schemas.openxmlformats.org/drawingml/2006/main" xmlns:pic="http://schemas.openxmlformats.org/drawingml/2006/picture">
+      <w:tblPr>
+        <w:tblLayout w:type="fixed"/>
+        <w:jc w:val="center"/>
+        <w:tblLook w:firstRow="1" w:lastRow="0" w:firstColumn="0" w:lastColumn="0" w:noHBand="0" w:noVBand="1"/>
+      </w:tblPr>
+      <w:tblGrid>
+        <w:gridCol w:w="2636"/>
+        <w:gridCol w:w="1904"/>
+        <w:gridCol w:w="1802"/>
+        <w:gridCol w:w="1447"/>
+        <w:gridCol w:w="2345"/>
+      </w:tblGrid>
+      <w:tr>
+        <w:trPr>
+          <w:trHeight w:val="496" w:hRule="auto"/>
+          <w:tblHeader/>
+        </w:trPr>
+        header 1
+        <w:tc>
+          <w:tcPr>
+            <w:tcBorders>
+              <w:bottom w:val="single" w:sz="12" w:space="0" w:color="666666"/>
+              <w:top w:val="single" w:sz="12" w:space="0" w:color="666666"/>
+              <w:left w:val="none" w:sz="0" w:space="0" w:color="000000"/>
+              <w:right w:val="none" w:sz="0" w:space="0" w:color="000000"/>
+            </w:tcBorders>
+            <w:shd w:val="clear" w:color="auto" w:fill="EFEFEF"/>
+            <w:tcMar>
+              <w:top w:w="0" w:type="dxa"/>
+              <w:bottom w:w="0" w:type="dxa"/>
+              <w:left w:w="0" w:type="dxa"/>
+              <w:right w:w="0" w:type="dxa"/>
+            </w:tcMar>
+            <w:vAlign w:val="center"/>
+          </w:tcPr>
+          <w:p>
+            <w:pPr>
+              <w:pStyle w:val="Normal"/>
+              <w:jc w:val="left"/>
+              <w:pBdr>
+                <w:bottom w:val="none" w:sz="0" w:space="0" w:color="000000"/>
+                <w:top w:val="none" w:sz="0" w:space="0" w:color="000000"/>
+                <w:left w:val="none" w:sz="0" w:space="0" w:color="000000"/>
+                <w:right w:val="none" w:sz="0" w:space="0" w:color="000000"/>
+              </w:pBdr>
+              <w:spacing w:after="120" w:before="120" w:line="240"/>
+              <w:ind w:left="120" w:right="120" w:firstLine="0" w:firstLineChars="0"/>
+            </w:pPr>
+            <w:r xmlns:w="http://schemas.openxmlformats.org/wordprocessingml/2006/main" xmlns:wp="http://schemas.openxmlformats.org/drawingml/2006/wordprocessingDrawing" xmlns:r="http://schemas.openxmlformats.org/officeDocument/2006/relationships" xmlns:w14="http://schemas.microsoft.com/office/word/2010/wordml">
+              <w:rPr>
+                <w:rFonts w:ascii="DejaVu Sans" w:hAnsi="DejaVu Sans" w:eastAsia="DejaVu Sans" w:cs="DejaVu Sans"/>
+                <w:i w:val="false"/>
+                <w:b w:val="true"/>
+                <w:u w:val="none"/>
+                <w:sz w:val="18"/>
+                <w:szCs w:val="18"/>
+                <w:color w:val="000000"/>
+              </w:rPr>
+              <w:t xml:space="preserve">sector (jobs 1000s/%)</w:t>
+            </w:r>
+          </w:p>
+        </w:tc>
+        <w:tc>
+          <w:tcPr>
+            <w:tcBorders>
+              <w:bottom w:val="single" w:sz="12" w:space="0" w:color="666666"/>
+              <w:top w:val="single" w:sz="12" w:space="0" w:color="666666"/>
+              <w:left w:val="none" w:sz="0" w:space="0" w:color="000000"/>
+              <w:right w:val="none" w:sz="0" w:space="0" w:color="000000"/>
+            </w:tcBorders>
+            <w:shd w:val="clear" w:color="auto" w:fill="EFEFEF"/>
+            <w:tcMar>
+              <w:top w:w="0" w:type="dxa"/>
+              <w:bottom w:w="0" w:type="dxa"/>
+              <w:left w:w="0" w:type="dxa"/>
+              <w:right w:w="0" w:type="dxa"/>
+            </w:tcMar>
+            <w:vAlign w:val="center"/>
+          </w:tcPr>
+          <w:p>
+            <w:pPr>
+              <w:pStyle w:val="Normal"/>
+              <w:jc w:val="right"/>
+              <w:pBdr>
+                <w:bottom w:val="none" w:sz="0" w:space="0" w:color="000000"/>
+                <w:top w:val="none" w:sz="0" w:space="0" w:color="000000"/>
+                <w:left w:val="none" w:sz="0" w:space="0" w:color="000000"/>
+                <w:right w:val="none" w:sz="0" w:space="0" w:color="000000"/>
+              </w:pBdr>
+              <w:spacing w:after="120" w:before="120" w:line="240"/>
+              <w:ind w:left="120" w:right="120" w:firstLine="0" w:firstLineChars="0"/>
+            </w:pPr>
+            <w:r xmlns:w="http://schemas.openxmlformats.org/wordprocessingml/2006/main" xmlns:wp="http://schemas.openxmlformats.org/drawingml/2006/wordprocessingDrawing" xmlns:r="http://schemas.openxmlformats.org/officeDocument/2006/relationships" xmlns:w14="http://schemas.microsoft.com/office/word/2010/wordml">
+              <w:rPr>
+                <w:rFonts w:ascii="DejaVu Sans" w:hAnsi="DejaVu Sans" w:eastAsia="DejaVu Sans" w:cs="DejaVu Sans"/>
+                <w:i w:val="false"/>
+                <w:b w:val="true"/>
+                <w:u w:val="none"/>
+                <w:sz w:val="18"/>
+                <w:szCs w:val="18"/>
+                <w:color w:val="000000"/>
+              </w:rPr>
+              <w:t xml:space="preserve">av new job GVA</w:t>
+            </w:r>
+          </w:p>
+        </w:tc>
+        <w:tc>
+          <w:tcPr>
+            <w:tcBorders>
+              <w:bottom w:val="single" w:sz="12" w:space="0" w:color="666666"/>
+              <w:top w:val="single" w:sz="12" w:space="0" w:color="666666"/>
+              <w:left w:val="none" w:sz="0" w:space="0" w:color="000000"/>
+              <w:right w:val="none" w:sz="0" w:space="0" w:color="000000"/>
+            </w:tcBorders>
+            <w:shd w:val="clear" w:color="auto" w:fill="EFEFEF"/>
+            <w:tcMar>
+              <w:top w:w="0" w:type="dxa"/>
+              <w:bottom w:w="0" w:type="dxa"/>
+              <w:left w:w="0" w:type="dxa"/>
+              <w:right w:w="0" w:type="dxa"/>
+            </w:tcMar>
+            <w:vAlign w:val="center"/>
+          </w:tcPr>
+          <w:p>
+            <w:pPr>
+              <w:pStyle w:val="Normal"/>
+              <w:jc w:val="right"/>
+              <w:pBdr>
+                <w:bottom w:val="none" w:sz="0" w:space="0" w:color="000000"/>
+                <w:top w:val="none" w:sz="0" w:space="0" w:color="000000"/>
+                <w:left w:val="none" w:sz="0" w:space="0" w:color="000000"/>
+                <w:right w:val="none" w:sz="0" w:space="0" w:color="000000"/>
+              </w:pBdr>
+              <w:spacing w:after="120" w:before="120" w:line="240"/>
+              <w:ind w:left="120" w:right="120" w:firstLine="0" w:firstLineChars="0"/>
+            </w:pPr>
+            <w:r xmlns:w="http://schemas.openxmlformats.org/wordprocessingml/2006/main" xmlns:wp="http://schemas.openxmlformats.org/drawingml/2006/wordprocessingDrawing" xmlns:r="http://schemas.openxmlformats.org/officeDocument/2006/relationships" xmlns:w14="http://schemas.microsoft.com/office/word/2010/wordml">
+              <w:rPr>
+                <w:rFonts w:ascii="DejaVu Sans" w:hAnsi="DejaVu Sans" w:eastAsia="DejaVu Sans" w:cs="DejaVu Sans"/>
+                <w:i w:val="false"/>
+                <w:b w:val="true"/>
+                <w:u w:val="none"/>
+                <w:sz w:val="18"/>
+                <w:szCs w:val="18"/>
+                <w:color w:val="000000"/>
+              </w:rPr>
+              <w:t xml:space="preserve">av old job GVA</w:t>
+            </w:r>
+          </w:p>
+        </w:tc>
+        <w:tc>
+          <w:tcPr>
+            <w:tcBorders>
+              <w:bottom w:val="single" w:sz="12" w:space="0" w:color="666666"/>
+              <w:top w:val="single" w:sz="12" w:space="0" w:color="666666"/>
+              <w:left w:val="none" w:sz="0" w:space="0" w:color="000000"/>
+              <w:right w:val="none" w:sz="0" w:space="0" w:color="000000"/>
+            </w:tcBorders>
+            <w:shd w:val="clear" w:color="auto" w:fill="EFEFEF"/>
+            <w:tcMar>
+              <w:top w:w="0" w:type="dxa"/>
+              <w:bottom w:w="0" w:type="dxa"/>
+              <w:left w:w="0" w:type="dxa"/>
+              <w:right w:w="0" w:type="dxa"/>
+            </w:tcMar>
+            <w:vAlign w:val="center"/>
+          </w:tcPr>
+          <w:p>
+            <w:pPr>
+              <w:pStyle w:val="Normal"/>
+              <w:jc w:val="right"/>
+              <w:pBdr>
+                <w:bottom w:val="none" w:sz="0" w:space="0" w:color="000000"/>
+                <w:top w:val="none" w:sz="0" w:space="0" w:color="000000"/>
+                <w:left w:val="none" w:sz="0" w:space="0" w:color="000000"/>
+                <w:right w:val="none" w:sz="0" w:space="0" w:color="000000"/>
+              </w:pBdr>
+              <w:spacing w:after="120" w:before="120" w:line="240"/>
+              <w:ind w:left="120" w:right="120" w:firstLine="0" w:firstLineChars="0"/>
+            </w:pPr>
+            <w:r xmlns:w="http://schemas.openxmlformats.org/wordprocessingml/2006/main" xmlns:wp="http://schemas.openxmlformats.org/drawingml/2006/wordprocessingDrawing" xmlns:r="http://schemas.openxmlformats.org/officeDocument/2006/relationships" xmlns:w14="http://schemas.microsoft.com/office/word/2010/wordml">
+              <w:rPr>
+                <w:rFonts w:ascii="DejaVu Sans" w:hAnsi="DejaVu Sans" w:eastAsia="DejaVu Sans" w:cs="DejaVu Sans"/>
+                <w:i w:val="false"/>
+                <w:b w:val="true"/>
+                <w:u w:val="none"/>
+                <w:sz w:val="18"/>
+                <w:szCs w:val="18"/>
+                <w:color w:val="000000"/>
+              </w:rPr>
+              <w:t xml:space="preserve">av net GVA</w:t>
+            </w:r>
+          </w:p>
+        </w:tc>
+        <w:tc>
+          <w:tcPr>
+            <w:tcBorders>
+              <w:bottom w:val="single" w:sz="12" w:space="0" w:color="666666"/>
+              <w:top w:val="single" w:sz="12" w:space="0" w:color="666666"/>
+              <w:left w:val="none" w:sz="0" w:space="0" w:color="000000"/>
+              <w:right w:val="none" w:sz="0" w:space="0" w:color="000000"/>
+            </w:tcBorders>
+            <w:shd w:val="clear" w:color="auto" w:fill="EFEFEF"/>
+            <w:tcMar>
+              <w:top w:w="0" w:type="dxa"/>
+              <w:bottom w:w="0" w:type="dxa"/>
+              <w:left w:w="0" w:type="dxa"/>
+              <w:right w:w="0" w:type="dxa"/>
+            </w:tcMar>
+            <w:vAlign w:val="center"/>
+          </w:tcPr>
+          <w:p>
+            <w:pPr>
+              <w:pStyle w:val="Normal"/>
+              <w:jc w:val="right"/>
+              <w:pBdr>
+                <w:bottom w:val="none" w:sz="0" w:space="0" w:color="000000"/>
+                <w:top w:val="none" w:sz="0" w:space="0" w:color="000000"/>
+                <w:left w:val="none" w:sz="0" w:space="0" w:color="000000"/>
+                <w:right w:val="none" w:sz="0" w:space="0" w:color="000000"/>
+              </w:pBdr>
+              <w:spacing w:after="120" w:before="120" w:line="240"/>
+              <w:ind w:left="120" w:right="120" w:firstLine="0" w:firstLineChars="0"/>
+            </w:pPr>
+            <w:r xmlns:w="http://schemas.openxmlformats.org/wordprocessingml/2006/main" xmlns:wp="http://schemas.openxmlformats.org/drawingml/2006/wordprocessingDrawing" xmlns:r="http://schemas.openxmlformats.org/officeDocument/2006/relationships" xmlns:w14="http://schemas.microsoft.com/office/word/2010/wordml">
+              <w:rPr>
+                <w:rFonts w:ascii="DejaVu Sans" w:hAnsi="DejaVu Sans" w:eastAsia="DejaVu Sans" w:cs="DejaVu Sans"/>
+                <w:i w:val="false"/>
+                <w:b w:val="true"/>
+                <w:u w:val="none"/>
+                <w:sz w:val="18"/>
+                <w:szCs w:val="18"/>
+                <w:color w:val="000000"/>
+              </w:rPr>
+              <w:t xml:space="preserve">percent GVA gained</w:t>
+            </w:r>
+          </w:p>
+        </w:tc>
+      </w:tr>
+      <w:tr>
+        <w:trPr>
+          <w:trHeight w:val="494" w:hRule="auto"/>
+        </w:trPr>
+        body 1
+        <w:tc>
+          <w:tcPr>
+            <w:tcBorders>
+              <w:bottom w:val="single" w:sz="6" w:space="0" w:color="666666"/>
+              <w:top w:val="single" w:sz="12" w:space="0" w:color="666666"/>
+              <w:left w:val="none" w:sz="0" w:space="0" w:color="000000"/>
+              <w:right w:val="none" w:sz="0" w:space="0" w:color="000000"/>
+            </w:tcBorders>
+            <w:shd w:val="clear" w:color="auto" w:fill="EFEFEF"/>
+            <w:tcMar>
+              <w:top w:w="0" w:type="dxa"/>
+              <w:bottom w:w="0" w:type="dxa"/>
+              <w:left w:w="0" w:type="dxa"/>
+              <w:right w:w="0" w:type="dxa"/>
+            </w:tcMar>
+            <w:vAlign w:val="center"/>
+          </w:tcPr>
+          <w:p>
+            <w:pPr>
+              <w:pStyle w:val="Normal"/>
+              <w:jc w:val="left"/>
+              <w:pBdr>
+                <w:bottom w:val="none" w:sz="0" w:space="0" w:color="000000"/>
+                <w:top w:val="none" w:sz="0" w:space="0" w:color="000000"/>
+                <w:left w:val="none" w:sz="0" w:space="0" w:color="000000"/>
+                <w:right w:val="none" w:sz="0" w:space="0" w:color="000000"/>
+              </w:pBdr>
+              <w:spacing w:after="120" w:before="120" w:line="240"/>
+              <w:ind w:left="120" w:right="120" w:firstLine="0" w:firstLineChars="0"/>
+            </w:pPr>
+            <w:r xmlns:w="http://schemas.openxmlformats.org/wordprocessingml/2006/main" xmlns:wp="http://schemas.openxmlformats.org/drawingml/2006/wordprocessingDrawing" xmlns:r="http://schemas.openxmlformats.org/officeDocument/2006/relationships" xmlns:w14="http://schemas.microsoft.com/office/word/2010/wordml">
+              <w:rPr>
+                <w:rFonts w:ascii="DejaVu Sans" w:hAnsi="DejaVu Sans" w:eastAsia="DejaVu Sans" w:cs="DejaVu Sans"/>
+                <w:i w:val="false"/>
+                <w:b w:val="false"/>
+                <w:u w:val="none"/>
+                <w:sz w:val="18"/>
+                <w:szCs w:val="18"/>
+                <w:color w:val="000000"/>
+              </w:rPr>
+              <w:t xml:space="preserve">power (0.8, 0.2%)</w:t>
+            </w:r>
+          </w:p>
+        </w:tc>
+        <w:tc>
+          <w:tcPr>
+            <w:tcBorders>
+              <w:bottom w:val="single" w:sz="6" w:space="0" w:color="666666"/>
+              <w:top w:val="single" w:sz="12" w:space="0" w:color="666666"/>
+              <w:left w:val="none" w:sz="0" w:space="0" w:color="000000"/>
+              <w:right w:val="none" w:sz="0" w:space="0" w:color="000000"/>
+            </w:tcBorders>
+            <w:shd w:val="clear" w:color="auto" w:fill="EFEFEF"/>
+            <w:tcMar>
+              <w:top w:w="0" w:type="dxa"/>
+              <w:bottom w:w="0" w:type="dxa"/>
+              <w:left w:w="0" w:type="dxa"/>
+              <w:right w:w="0" w:type="dxa"/>
+            </w:tcMar>
+            <w:vAlign w:val="center"/>
+          </w:tcPr>
+          <w:p>
+            <w:pPr>
+              <w:pStyle w:val="Normal"/>
+              <w:jc w:val="right"/>
+              <w:pBdr>
+                <w:bottom w:val="none" w:sz="0" w:space="0" w:color="000000"/>
+                <w:top w:val="none" w:sz="0" w:space="0" w:color="000000"/>
+                <w:left w:val="none" w:sz="0" w:space="0" w:color="000000"/>
+                <w:right w:val="none" w:sz="0" w:space="0" w:color="000000"/>
+              </w:pBdr>
+              <w:spacing w:after="120" w:before="120" w:line="240"/>
+              <w:ind w:left="120" w:right="120" w:firstLine="0" w:firstLineChars="0"/>
+            </w:pPr>
+            <w:r xmlns:w="http://schemas.openxmlformats.org/wordprocessingml/2006/main" xmlns:wp="http://schemas.openxmlformats.org/drawingml/2006/wordprocessingDrawing" xmlns:r="http://schemas.openxmlformats.org/officeDocument/2006/relationships" xmlns:w14="http://schemas.microsoft.com/office/word/2010/wordml">
+              <w:rPr>
+                <w:rFonts w:ascii="DejaVu Sans" w:hAnsi="DejaVu Sans" w:eastAsia="DejaVu Sans" w:cs="DejaVu Sans"/>
+                <w:i w:val="false"/>
+                <w:b w:val="false"/>
+                <w:u w:val="none"/>
+                <w:sz w:val="18"/>
+                <w:szCs w:val="18"/>
+                <w:color w:val="000000"/>
+              </w:rPr>
+              <w:t xml:space="preserve">199,911</w:t>
+            </w:r>
+          </w:p>
+        </w:tc>
+        <w:tc>
+          <w:tcPr>
+            <w:tcBorders>
+              <w:bottom w:val="single" w:sz="6" w:space="0" w:color="666666"/>
+              <w:top w:val="single" w:sz="12" w:space="0" w:color="666666"/>
+              <w:left w:val="none" w:sz="0" w:space="0" w:color="000000"/>
+              <w:right w:val="none" w:sz="0" w:space="0" w:color="000000"/>
+            </w:tcBorders>
+            <w:shd w:val="clear" w:color="auto" w:fill="EFEFEF"/>
+            <w:tcMar>
+              <w:top w:w="0" w:type="dxa"/>
+              <w:bottom w:w="0" w:type="dxa"/>
+              <w:left w:w="0" w:type="dxa"/>
+              <w:right w:w="0" w:type="dxa"/>
+            </w:tcMar>
+            <w:vAlign w:val="center"/>
+          </w:tcPr>
+          <w:p>
+            <w:pPr>
+              <w:pStyle w:val="Normal"/>
+              <w:jc w:val="right"/>
+              <w:pBdr>
+                <w:bottom w:val="none" w:sz="0" w:space="0" w:color="000000"/>
+                <w:top w:val="none" w:sz="0" w:space="0" w:color="000000"/>
+                <w:left w:val="none" w:sz="0" w:space="0" w:color="000000"/>
+                <w:right w:val="none" w:sz="0" w:space="0" w:color="000000"/>
+              </w:pBdr>
+              <w:spacing w:after="120" w:before="120" w:line="240"/>
+              <w:ind w:left="120" w:right="120" w:firstLine="0" w:firstLineChars="0"/>
+            </w:pPr>
+            <w:r xmlns:w="http://schemas.openxmlformats.org/wordprocessingml/2006/main" xmlns:wp="http://schemas.openxmlformats.org/drawingml/2006/wordprocessingDrawing" xmlns:r="http://schemas.openxmlformats.org/officeDocument/2006/relationships" xmlns:w14="http://schemas.microsoft.com/office/word/2010/wordml">
+              <w:rPr>
+                <w:rFonts w:ascii="DejaVu Sans" w:hAnsi="DejaVu Sans" w:eastAsia="DejaVu Sans" w:cs="DejaVu Sans"/>
+                <w:i w:val="false"/>
+                <w:b w:val="false"/>
+                <w:u w:val="none"/>
+                <w:sz w:val="18"/>
+                <w:szCs w:val="18"/>
+                <w:color w:val="000000"/>
+              </w:rPr>
+              <w:t xml:space="preserve">73,531</w:t>
+            </w:r>
+          </w:p>
+        </w:tc>
+        <w:tc>
+          <w:tcPr>
+            <w:tcBorders>
+              <w:bottom w:val="single" w:sz="6" w:space="0" w:color="666666"/>
+              <w:top w:val="single" w:sz="12" w:space="0" w:color="666666"/>
+              <w:left w:val="none" w:sz="0" w:space="0" w:color="000000"/>
+              <w:right w:val="none" w:sz="0" w:space="0" w:color="000000"/>
+            </w:tcBorders>
+            <w:shd w:val="clear" w:color="auto" w:fill="EFEFEF"/>
+            <w:tcMar>
+              <w:top w:w="0" w:type="dxa"/>
+              <w:bottom w:w="0" w:type="dxa"/>
+              <w:left w:w="0" w:type="dxa"/>
+              <w:right w:w="0" w:type="dxa"/>
+            </w:tcMar>
+            <w:vAlign w:val="center"/>
+          </w:tcPr>
+          <w:p>
+            <w:pPr>
+              <w:pStyle w:val="Normal"/>
+              <w:jc w:val="right"/>
+              <w:pBdr>
+                <w:bottom w:val="none" w:sz="0" w:space="0" w:color="000000"/>
+                <w:top w:val="none" w:sz="0" w:space="0" w:color="000000"/>
+                <w:left w:val="none" w:sz="0" w:space="0" w:color="000000"/>
+                <w:right w:val="none" w:sz="0" w:space="0" w:color="000000"/>
+              </w:pBdr>
+              <w:spacing w:after="120" w:before="120" w:line="240"/>
+              <w:ind w:left="120" w:right="120" w:firstLine="0" w:firstLineChars="0"/>
+            </w:pPr>
+            <w:r xmlns:w="http://schemas.openxmlformats.org/wordprocessingml/2006/main" xmlns:wp="http://schemas.openxmlformats.org/drawingml/2006/wordprocessingDrawing" xmlns:r="http://schemas.openxmlformats.org/officeDocument/2006/relationships" xmlns:w14="http://schemas.microsoft.com/office/word/2010/wordml">
+              <w:rPr>
+                <w:rFonts w:ascii="DejaVu Sans" w:hAnsi="DejaVu Sans" w:eastAsia="DejaVu Sans" w:cs="DejaVu Sans"/>
+                <w:i w:val="false"/>
+                <w:b w:val="false"/>
+                <w:u w:val="none"/>
+                <w:sz w:val="18"/>
+                <w:szCs w:val="18"/>
+                <w:color w:val="000000"/>
+              </w:rPr>
+              <w:t xml:space="preserve">126,381</w:t>
+            </w:r>
+          </w:p>
+        </w:tc>
+        <w:tc>
+          <w:tcPr>
+            <w:tcBorders>
+              <w:bottom w:val="single" w:sz="6" w:space="0" w:color="666666"/>
+              <w:top w:val="single" w:sz="12" w:space="0" w:color="666666"/>
+              <w:left w:val="none" w:sz="0" w:space="0" w:color="000000"/>
+              <w:right w:val="none" w:sz="0" w:space="0" w:color="000000"/>
+            </w:tcBorders>
+            <w:shd w:val="clear" w:color="auto" w:fill="EFEFEF"/>
+            <w:tcMar>
+              <w:top w:w="0" w:type="dxa"/>
+              <w:bottom w:w="0" w:type="dxa"/>
+              <w:left w:w="0" w:type="dxa"/>
+              <w:right w:w="0" w:type="dxa"/>
+            </w:tcMar>
+            <w:vAlign w:val="center"/>
+          </w:tcPr>
+          <w:p>
+            <w:pPr>
+              <w:pStyle w:val="Normal"/>
+              <w:jc w:val="right"/>
+              <w:pBdr>
+                <w:bottom w:val="none" w:sz="0" w:space="0" w:color="000000"/>
+                <w:top w:val="none" w:sz="0" w:space="0" w:color="000000"/>
+                <w:left w:val="none" w:sz="0" w:space="0" w:color="000000"/>
+                <w:right w:val="none" w:sz="0" w:space="0" w:color="000000"/>
+              </w:pBdr>
+              <w:spacing w:after="120" w:before="120" w:line="240"/>
+              <w:ind w:left="120" w:right="120" w:firstLine="0" w:firstLineChars="0"/>
+            </w:pPr>
+            <w:r xmlns:w="http://schemas.openxmlformats.org/wordprocessingml/2006/main" xmlns:wp="http://schemas.openxmlformats.org/drawingml/2006/wordprocessingDrawing" xmlns:r="http://schemas.openxmlformats.org/officeDocument/2006/relationships" xmlns:w14="http://schemas.microsoft.com/office/word/2010/wordml">
+              <w:rPr>
+                <w:rFonts w:ascii="DejaVu Sans" w:hAnsi="DejaVu Sans" w:eastAsia="DejaVu Sans" w:cs="DejaVu Sans"/>
+                <w:i w:val="false"/>
+                <w:b w:val="false"/>
+                <w:u w:val="none"/>
+                <w:sz w:val="18"/>
+                <w:szCs w:val="18"/>
+                <w:color w:val="000000"/>
+              </w:rPr>
+              <w:t xml:space="preserve">171.87</w:t>
+            </w:r>
+          </w:p>
+        </w:tc>
+      </w:tr>
+      <w:tr>
+        <w:trPr>
+          <w:trHeight w:val="480" w:hRule="auto"/>
+        </w:trPr>
+        body 2
+        <w:tc>
+          <w:tcPr>
+            <w:tcBorders>
+              <w:bottom w:val="single" w:sz="6" w:space="0" w:color="666666"/>
+              <w:top w:val="single" w:sz="6" w:space="0" w:color="666666"/>
+              <w:left w:val="none" w:sz="0" w:space="0" w:color="000000"/>
+              <w:right w:val="none" w:sz="0" w:space="0" w:color="000000"/>
+            </w:tcBorders>
+            <w:shd w:val="clear" w:color="auto" w:fill="EFEFEF"/>
+            <w:tcMar>
+              <w:top w:w="0" w:type="dxa"/>
+              <w:bottom w:w="0" w:type="dxa"/>
+              <w:left w:w="0" w:type="dxa"/>
+              <w:right w:w="0" w:type="dxa"/>
+            </w:tcMar>
+            <w:vAlign w:val="center"/>
+          </w:tcPr>
+          <w:p>
+            <w:pPr>
+              <w:pStyle w:val="Normal"/>
+              <w:jc w:val="left"/>
+              <w:pBdr>
+                <w:bottom w:val="none" w:sz="0" w:space="0" w:color="000000"/>
+                <w:top w:val="none" w:sz="0" w:space="0" w:color="000000"/>
+                <w:left w:val="none" w:sz="0" w:space="0" w:color="000000"/>
+                <w:right w:val="none" w:sz="0" w:space="0" w:color="000000"/>
+              </w:pBdr>
+              <w:spacing w:after="120" w:before="120" w:line="240"/>
+              <w:ind w:left="120" w:right="120" w:firstLine="0" w:firstLineChars="0"/>
+            </w:pPr>
+            <w:r xmlns:w="http://schemas.openxmlformats.org/wordprocessingml/2006/main" xmlns:wp="http://schemas.openxmlformats.org/drawingml/2006/wordprocessingDrawing" xmlns:r="http://schemas.openxmlformats.org/officeDocument/2006/relationships" xmlns:w14="http://schemas.microsoft.com/office/word/2010/wordml">
+              <w:rPr>
+                <w:rFonts w:ascii="DejaVu Sans" w:hAnsi="DejaVu Sans" w:eastAsia="DejaVu Sans" w:cs="DejaVu Sans"/>
+                <w:i w:val="false"/>
+                <w:b w:val="false"/>
+                <w:u w:val="none"/>
+                <w:sz w:val="18"/>
+                <w:szCs w:val="18"/>
+                <w:color w:val="000000"/>
+              </w:rPr>
+              <w:t xml:space="preserve">Real est (4.4, 1.1%)</w:t>
+            </w:r>
+          </w:p>
+        </w:tc>
+        <w:tc>
+          <w:tcPr>
+            <w:tcBorders>
+              <w:bottom w:val="single" w:sz="6" w:space="0" w:color="666666"/>
+              <w:top w:val="single" w:sz="6" w:space="0" w:color="666666"/>
+              <w:left w:val="none" w:sz="0" w:space="0" w:color="000000"/>
+              <w:right w:val="none" w:sz="0" w:space="0" w:color="000000"/>
+            </w:tcBorders>
+            <w:shd w:val="clear" w:color="auto" w:fill="EFEFEF"/>
+            <w:tcMar>
+              <w:top w:w="0" w:type="dxa"/>
+              <w:bottom w:w="0" w:type="dxa"/>
+              <w:left w:w="0" w:type="dxa"/>
+              <w:right w:w="0" w:type="dxa"/>
+            </w:tcMar>
+            <w:vAlign w:val="center"/>
+          </w:tcPr>
+          <w:p>
+            <w:pPr>
+              <w:pStyle w:val="Normal"/>
+              <w:jc w:val="right"/>
+              <w:pBdr>
+                <w:bottom w:val="none" w:sz="0" w:space="0" w:color="000000"/>
+                <w:top w:val="none" w:sz="0" w:space="0" w:color="000000"/>
+                <w:left w:val="none" w:sz="0" w:space="0" w:color="000000"/>
+                <w:right w:val="none" w:sz="0" w:space="0" w:color="000000"/>
+              </w:pBdr>
+              <w:spacing w:after="120" w:before="120" w:line="240"/>
+              <w:ind w:left="120" w:right="120" w:firstLine="0" w:firstLineChars="0"/>
+            </w:pPr>
+            <w:r xmlns:w="http://schemas.openxmlformats.org/wordprocessingml/2006/main" xmlns:wp="http://schemas.openxmlformats.org/drawingml/2006/wordprocessingDrawing" xmlns:r="http://schemas.openxmlformats.org/officeDocument/2006/relationships" xmlns:w14="http://schemas.microsoft.com/office/word/2010/wordml">
+              <w:rPr>
+                <w:rFonts w:ascii="DejaVu Sans" w:hAnsi="DejaVu Sans" w:eastAsia="DejaVu Sans" w:cs="DejaVu Sans"/>
+                <w:i w:val="false"/>
+                <w:b w:val="false"/>
+                <w:u w:val="none"/>
+                <w:sz w:val="18"/>
+                <w:szCs w:val="18"/>
+                <w:color w:val="000000"/>
+              </w:rPr>
+              <w:t xml:space="preserve">187,501</w:t>
+            </w:r>
+          </w:p>
+        </w:tc>
+        <w:tc>
+          <w:tcPr>
+            <w:tcBorders>
+              <w:bottom w:val="single" w:sz="6" w:space="0" w:color="666666"/>
+              <w:top w:val="single" w:sz="6" w:space="0" w:color="666666"/>
+              <w:left w:val="none" w:sz="0" w:space="0" w:color="000000"/>
+              <w:right w:val="none" w:sz="0" w:space="0" w:color="000000"/>
+            </w:tcBorders>
+            <w:shd w:val="clear" w:color="auto" w:fill="EFEFEF"/>
+            <w:tcMar>
+              <w:top w:w="0" w:type="dxa"/>
+              <w:bottom w:w="0" w:type="dxa"/>
+              <w:left w:w="0" w:type="dxa"/>
+              <w:right w:w="0" w:type="dxa"/>
+            </w:tcMar>
+            <w:vAlign w:val="center"/>
+          </w:tcPr>
+          <w:p>
+            <w:pPr>
+              <w:pStyle w:val="Normal"/>
+              <w:jc w:val="right"/>
+              <w:pBdr>
+                <w:bottom w:val="none" w:sz="0" w:space="0" w:color="000000"/>
+                <w:top w:val="none" w:sz="0" w:space="0" w:color="000000"/>
+                <w:left w:val="none" w:sz="0" w:space="0" w:color="000000"/>
+                <w:right w:val="none" w:sz="0" w:space="0" w:color="000000"/>
+              </w:pBdr>
+              <w:spacing w:after="120" w:before="120" w:line="240"/>
+              <w:ind w:left="120" w:right="120" w:firstLine="0" w:firstLineChars="0"/>
+            </w:pPr>
+            <w:r xmlns:w="http://schemas.openxmlformats.org/wordprocessingml/2006/main" xmlns:wp="http://schemas.openxmlformats.org/drawingml/2006/wordprocessingDrawing" xmlns:r="http://schemas.openxmlformats.org/officeDocument/2006/relationships" xmlns:w14="http://schemas.microsoft.com/office/word/2010/wordml">
+              <w:rPr>
+                <w:rFonts w:ascii="DejaVu Sans" w:hAnsi="DejaVu Sans" w:eastAsia="DejaVu Sans" w:cs="DejaVu Sans"/>
+                <w:i w:val="false"/>
+                <w:b w:val="false"/>
+                <w:u w:val="none"/>
+                <w:sz w:val="18"/>
+                <w:szCs w:val="18"/>
+                <w:color w:val="000000"/>
+              </w:rPr>
+              <w:t xml:space="preserve">73,556</w:t>
+            </w:r>
+          </w:p>
+        </w:tc>
+        <w:tc>
+          <w:tcPr>
+            <w:tcBorders>
+              <w:bottom w:val="single" w:sz="6" w:space="0" w:color="666666"/>
+              <w:top w:val="single" w:sz="6" w:space="0" w:color="666666"/>
+              <w:left w:val="none" w:sz="0" w:space="0" w:color="000000"/>
+              <w:right w:val="none" w:sz="0" w:space="0" w:color="000000"/>
+            </w:tcBorders>
+            <w:shd w:val="clear" w:color="auto" w:fill="EFEFEF"/>
+            <w:tcMar>
+              <w:top w:w="0" w:type="dxa"/>
+              <w:bottom w:w="0" w:type="dxa"/>
+              <w:left w:w="0" w:type="dxa"/>
+              <w:right w:w="0" w:type="dxa"/>
+            </w:tcMar>
+            <w:vAlign w:val="center"/>
+          </w:tcPr>
+          <w:p>
+            <w:pPr>
+              <w:pStyle w:val="Normal"/>
+              <w:jc w:val="right"/>
+              <w:pBdr>
+                <w:bottom w:val="none" w:sz="0" w:space="0" w:color="000000"/>
+                <w:top w:val="none" w:sz="0" w:space="0" w:color="000000"/>
+                <w:left w:val="none" w:sz="0" w:space="0" w:color="000000"/>
+                <w:right w:val="none" w:sz="0" w:space="0" w:color="000000"/>
+              </w:pBdr>
+              <w:spacing w:after="120" w:before="120" w:line="240"/>
+              <w:ind w:left="120" w:right="120" w:firstLine="0" w:firstLineChars="0"/>
+            </w:pPr>
+            <w:r xmlns:w="http://schemas.openxmlformats.org/wordprocessingml/2006/main" xmlns:wp="http://schemas.openxmlformats.org/drawingml/2006/wordprocessingDrawing" xmlns:r="http://schemas.openxmlformats.org/officeDocument/2006/relationships" xmlns:w14="http://schemas.microsoft.com/office/word/2010/wordml">
+              <w:rPr>
+                <w:rFonts w:ascii="DejaVu Sans" w:hAnsi="DejaVu Sans" w:eastAsia="DejaVu Sans" w:cs="DejaVu Sans"/>
+                <w:i w:val="false"/>
+                <w:b w:val="false"/>
+                <w:u w:val="none"/>
+                <w:sz w:val="18"/>
+                <w:szCs w:val="18"/>
+                <w:color w:val="000000"/>
+              </w:rPr>
+              <w:t xml:space="preserve">113,945</w:t>
+            </w:r>
+          </w:p>
+        </w:tc>
+        <w:tc>
+          <w:tcPr>
+            <w:tcBorders>
+              <w:bottom w:val="single" w:sz="6" w:space="0" w:color="666666"/>
+              <w:top w:val="single" w:sz="6" w:space="0" w:color="666666"/>
+              <w:left w:val="none" w:sz="0" w:space="0" w:color="000000"/>
+              <w:right w:val="none" w:sz="0" w:space="0" w:color="000000"/>
+            </w:tcBorders>
+            <w:shd w:val="clear" w:color="auto" w:fill="EFEFEF"/>
+            <w:tcMar>
+              <w:top w:w="0" w:type="dxa"/>
+              <w:bottom w:w="0" w:type="dxa"/>
+              <w:left w:w="0" w:type="dxa"/>
+              <w:right w:w="0" w:type="dxa"/>
+            </w:tcMar>
+            <w:vAlign w:val="center"/>
+          </w:tcPr>
+          <w:p>
+            <w:pPr>
+              <w:pStyle w:val="Normal"/>
+              <w:jc w:val="right"/>
+              <w:pBdr>
+                <w:bottom w:val="none" w:sz="0" w:space="0" w:color="000000"/>
+                <w:top w:val="none" w:sz="0" w:space="0" w:color="000000"/>
+                <w:left w:val="none" w:sz="0" w:space="0" w:color="000000"/>
+                <w:right w:val="none" w:sz="0" w:space="0" w:color="000000"/>
+              </w:pBdr>
+              <w:spacing w:after="120" w:before="120" w:line="240"/>
+              <w:ind w:left="120" w:right="120" w:firstLine="0" w:firstLineChars="0"/>
+            </w:pPr>
+            <w:r xmlns:w="http://schemas.openxmlformats.org/wordprocessingml/2006/main" xmlns:wp="http://schemas.openxmlformats.org/drawingml/2006/wordprocessingDrawing" xmlns:r="http://schemas.openxmlformats.org/officeDocument/2006/relationships" xmlns:w14="http://schemas.microsoft.com/office/word/2010/wordml">
+              <w:rPr>
+                <w:rFonts w:ascii="DejaVu Sans" w:hAnsi="DejaVu Sans" w:eastAsia="DejaVu Sans" w:cs="DejaVu Sans"/>
+                <w:i w:val="false"/>
+                <w:b w:val="false"/>
+                <w:u w:val="none"/>
+                <w:sz w:val="18"/>
+                <w:szCs w:val="18"/>
+                <w:color w:val="000000"/>
+              </w:rPr>
+              <w:t xml:space="preserve">154.91</w:t>
+            </w:r>
+          </w:p>
+        </w:tc>
+      </w:tr>
+      <w:tr>
+        <w:trPr>
+          <w:trHeight w:val="494" w:hRule="auto"/>
+        </w:trPr>
+        body 3
+        <w:tc>
+          <w:tcPr>
+            <w:tcBorders>
+              <w:bottom w:val="single" w:sz="6" w:space="0" w:color="666666"/>
+              <w:top w:val="single" w:sz="6" w:space="0" w:color="666666"/>
+              <w:left w:val="none" w:sz="0" w:space="0" w:color="000000"/>
+              <w:right w:val="none" w:sz="0" w:space="0" w:color="000000"/>
+            </w:tcBorders>
+            <w:shd w:val="clear" w:color="auto" w:fill="EFEFEF"/>
+            <w:tcMar>
+              <w:top w:w="0" w:type="dxa"/>
+              <w:bottom w:w="0" w:type="dxa"/>
+              <w:left w:w="0" w:type="dxa"/>
+              <w:right w:w="0" w:type="dxa"/>
+            </w:tcMar>
+            <w:vAlign w:val="center"/>
+          </w:tcPr>
+          <w:p>
+            <w:pPr>
+              <w:pStyle w:val="Normal"/>
+              <w:jc w:val="left"/>
+              <w:pBdr>
+                <w:bottom w:val="none" w:sz="0" w:space="0" w:color="000000"/>
+                <w:top w:val="none" w:sz="0" w:space="0" w:color="000000"/>
+                <w:left w:val="none" w:sz="0" w:space="0" w:color="000000"/>
+                <w:right w:val="none" w:sz="0" w:space="0" w:color="000000"/>
+              </w:pBdr>
+              <w:spacing w:after="120" w:before="120" w:line="240"/>
+              <w:ind w:left="120" w:right="120" w:firstLine="0" w:firstLineChars="0"/>
+            </w:pPr>
+            <w:r xmlns:w="http://schemas.openxmlformats.org/wordprocessingml/2006/main" xmlns:wp="http://schemas.openxmlformats.org/drawingml/2006/wordprocessingDrawing" xmlns:r="http://schemas.openxmlformats.org/officeDocument/2006/relationships" xmlns:w14="http://schemas.microsoft.com/office/word/2010/wordml">
+              <w:rPr>
+                <w:rFonts w:ascii="DejaVu Sans" w:hAnsi="DejaVu Sans" w:eastAsia="DejaVu Sans" w:cs="DejaVu Sans"/>
+                <w:i w:val="false"/>
+                <w:b w:val="false"/>
+                <w:u w:val="none"/>
+                <w:sz w:val="18"/>
+                <w:szCs w:val="18"/>
+                <w:color w:val="000000"/>
+              </w:rPr>
+              <w:t xml:space="preserve">Mining (0.2, 0%)</w:t>
+            </w:r>
+          </w:p>
+        </w:tc>
+        <w:tc>
+          <w:tcPr>
+            <w:tcBorders>
+              <w:bottom w:val="single" w:sz="6" w:space="0" w:color="666666"/>
+              <w:top w:val="single" w:sz="6" w:space="0" w:color="666666"/>
+              <w:left w:val="none" w:sz="0" w:space="0" w:color="000000"/>
+              <w:right w:val="none" w:sz="0" w:space="0" w:color="000000"/>
+            </w:tcBorders>
+            <w:shd w:val="clear" w:color="auto" w:fill="EFEFEF"/>
+            <w:tcMar>
+              <w:top w:w="0" w:type="dxa"/>
+              <w:bottom w:w="0" w:type="dxa"/>
+              <w:left w:w="0" w:type="dxa"/>
+              <w:right w:w="0" w:type="dxa"/>
+            </w:tcMar>
+            <w:vAlign w:val="center"/>
+          </w:tcPr>
+          <w:p>
+            <w:pPr>
+              <w:pStyle w:val="Normal"/>
+              <w:jc w:val="right"/>
+              <w:pBdr>
+                <w:bottom w:val="none" w:sz="0" w:space="0" w:color="000000"/>
+                <w:top w:val="none" w:sz="0" w:space="0" w:color="000000"/>
+                <w:left w:val="none" w:sz="0" w:space="0" w:color="000000"/>
+                <w:right w:val="none" w:sz="0" w:space="0" w:color="000000"/>
+              </w:pBdr>
+              <w:spacing w:after="120" w:before="120" w:line="240"/>
+              <w:ind w:left="120" w:right="120" w:firstLine="0" w:firstLineChars="0"/>
+            </w:pPr>
+            <w:r xmlns:w="http://schemas.openxmlformats.org/wordprocessingml/2006/main" xmlns:wp="http://schemas.openxmlformats.org/drawingml/2006/wordprocessingDrawing" xmlns:r="http://schemas.openxmlformats.org/officeDocument/2006/relationships" xmlns:w14="http://schemas.microsoft.com/office/word/2010/wordml">
+              <w:rPr>
+                <w:rFonts w:ascii="DejaVu Sans" w:hAnsi="DejaVu Sans" w:eastAsia="DejaVu Sans" w:cs="DejaVu Sans"/>
+                <w:i w:val="false"/>
+                <w:b w:val="false"/>
+                <w:u w:val="none"/>
+                <w:sz w:val="18"/>
+                <w:szCs w:val="18"/>
+                <w:color w:val="000000"/>
+              </w:rPr>
+              <w:t xml:space="preserve">135,881</w:t>
+            </w:r>
+          </w:p>
+        </w:tc>
+        <w:tc>
+          <w:tcPr>
+            <w:tcBorders>
+              <w:bottom w:val="single" w:sz="6" w:space="0" w:color="666666"/>
+              <w:top w:val="single" w:sz="6" w:space="0" w:color="666666"/>
+              <w:left w:val="none" w:sz="0" w:space="0" w:color="000000"/>
+              <w:right w:val="none" w:sz="0" w:space="0" w:color="000000"/>
+            </w:tcBorders>
+            <w:shd w:val="clear" w:color="auto" w:fill="EFEFEF"/>
+            <w:tcMar>
+              <w:top w:w="0" w:type="dxa"/>
+              <w:bottom w:w="0" w:type="dxa"/>
+              <w:left w:w="0" w:type="dxa"/>
+              <w:right w:w="0" w:type="dxa"/>
+            </w:tcMar>
+            <w:vAlign w:val="center"/>
+          </w:tcPr>
+          <w:p>
+            <w:pPr>
+              <w:pStyle w:val="Normal"/>
+              <w:jc w:val="right"/>
+              <w:pBdr>
+                <w:bottom w:val="none" w:sz="0" w:space="0" w:color="000000"/>
+                <w:top w:val="none" w:sz="0" w:space="0" w:color="000000"/>
+                <w:left w:val="none" w:sz="0" w:space="0" w:color="000000"/>
+                <w:right w:val="none" w:sz="0" w:space="0" w:color="000000"/>
+              </w:pBdr>
+              <w:spacing w:after="120" w:before="120" w:line="240"/>
+              <w:ind w:left="120" w:right="120" w:firstLine="0" w:firstLineChars="0"/>
+            </w:pPr>
+            <w:r xmlns:w="http://schemas.openxmlformats.org/wordprocessingml/2006/main" xmlns:wp="http://schemas.openxmlformats.org/drawingml/2006/wordprocessingDrawing" xmlns:r="http://schemas.openxmlformats.org/officeDocument/2006/relationships" xmlns:w14="http://schemas.microsoft.com/office/word/2010/wordml">
+              <w:rPr>
+                <w:rFonts w:ascii="DejaVu Sans" w:hAnsi="DejaVu Sans" w:eastAsia="DejaVu Sans" w:cs="DejaVu Sans"/>
+                <w:i w:val="false"/>
+                <w:b w:val="false"/>
+                <w:u w:val="none"/>
+                <w:sz w:val="18"/>
+                <w:szCs w:val="18"/>
+                <w:color w:val="000000"/>
+              </w:rPr>
+              <w:t xml:space="preserve">73,235</w:t>
+            </w:r>
+          </w:p>
+        </w:tc>
+        <w:tc>
+          <w:tcPr>
+            <w:tcBorders>
+              <w:bottom w:val="single" w:sz="6" w:space="0" w:color="666666"/>
+              <w:top w:val="single" w:sz="6" w:space="0" w:color="666666"/>
+              <w:left w:val="none" w:sz="0" w:space="0" w:color="000000"/>
+              <w:right w:val="none" w:sz="0" w:space="0" w:color="000000"/>
+            </w:tcBorders>
+            <w:shd w:val="clear" w:color="auto" w:fill="EFEFEF"/>
+            <w:tcMar>
+              <w:top w:w="0" w:type="dxa"/>
+              <w:bottom w:w="0" w:type="dxa"/>
+              <w:left w:w="0" w:type="dxa"/>
+              <w:right w:w="0" w:type="dxa"/>
+            </w:tcMar>
+            <w:vAlign w:val="center"/>
+          </w:tcPr>
+          <w:p>
+            <w:pPr>
+              <w:pStyle w:val="Normal"/>
+              <w:jc w:val="right"/>
+              <w:pBdr>
+                <w:bottom w:val="none" w:sz="0" w:space="0" w:color="000000"/>
+                <w:top w:val="none" w:sz="0" w:space="0" w:color="000000"/>
+                <w:left w:val="none" w:sz="0" w:space="0" w:color="000000"/>
+                <w:right w:val="none" w:sz="0" w:space="0" w:color="000000"/>
+              </w:pBdr>
+              <w:spacing w:after="120" w:before="120" w:line="240"/>
+              <w:ind w:left="120" w:right="120" w:firstLine="0" w:firstLineChars="0"/>
+            </w:pPr>
+            <w:r xmlns:w="http://schemas.openxmlformats.org/wordprocessingml/2006/main" xmlns:wp="http://schemas.openxmlformats.org/drawingml/2006/wordprocessingDrawing" xmlns:r="http://schemas.openxmlformats.org/officeDocument/2006/relationships" xmlns:w14="http://schemas.microsoft.com/office/word/2010/wordml">
+              <w:rPr>
+                <w:rFonts w:ascii="DejaVu Sans" w:hAnsi="DejaVu Sans" w:eastAsia="DejaVu Sans" w:cs="DejaVu Sans"/>
+                <w:i w:val="false"/>
+                <w:b w:val="false"/>
+                <w:u w:val="none"/>
+                <w:sz w:val="18"/>
+                <w:szCs w:val="18"/>
+                <w:color w:val="000000"/>
+              </w:rPr>
+              <w:t xml:space="preserve">62,646</w:t>
+            </w:r>
+          </w:p>
+        </w:tc>
+        <w:tc>
+          <w:tcPr>
+            <w:tcBorders>
+              <w:bottom w:val="single" w:sz="6" w:space="0" w:color="666666"/>
+              <w:top w:val="single" w:sz="6" w:space="0" w:color="666666"/>
+              <w:left w:val="none" w:sz="0" w:space="0" w:color="000000"/>
+              <w:right w:val="none" w:sz="0" w:space="0" w:color="000000"/>
+            </w:tcBorders>
+            <w:shd w:val="clear" w:color="auto" w:fill="EFEFEF"/>
+            <w:tcMar>
+              <w:top w:w="0" w:type="dxa"/>
+              <w:bottom w:w="0" w:type="dxa"/>
+              <w:left w:w="0" w:type="dxa"/>
+              <w:right w:w="0" w:type="dxa"/>
+            </w:tcMar>
+            <w:vAlign w:val="center"/>
+          </w:tcPr>
+          <w:p>
+            <w:pPr>
+              <w:pStyle w:val="Normal"/>
+              <w:jc w:val="right"/>
+              <w:pBdr>
+                <w:bottom w:val="none" w:sz="0" w:space="0" w:color="000000"/>
+                <w:top w:val="none" w:sz="0" w:space="0" w:color="000000"/>
+                <w:left w:val="none" w:sz="0" w:space="0" w:color="000000"/>
+                <w:right w:val="none" w:sz="0" w:space="0" w:color="000000"/>
+              </w:pBdr>
+              <w:spacing w:after="120" w:before="120" w:line="240"/>
+              <w:ind w:left="120" w:right="120" w:firstLine="0" w:firstLineChars="0"/>
+            </w:pPr>
+            <w:r xmlns:w="http://schemas.openxmlformats.org/wordprocessingml/2006/main" xmlns:wp="http://schemas.openxmlformats.org/drawingml/2006/wordprocessingDrawing" xmlns:r="http://schemas.openxmlformats.org/officeDocument/2006/relationships" xmlns:w14="http://schemas.microsoft.com/office/word/2010/wordml">
+              <w:rPr>
+                <w:rFonts w:ascii="DejaVu Sans" w:hAnsi="DejaVu Sans" w:eastAsia="DejaVu Sans" w:cs="DejaVu Sans"/>
+                <w:i w:val="false"/>
+                <w:b w:val="false"/>
+                <w:u w:val="none"/>
+                <w:sz w:val="18"/>
+                <w:szCs w:val="18"/>
+                <w:color w:val="000000"/>
+              </w:rPr>
+              <w:t xml:space="preserve">85.54</w:t>
+            </w:r>
+          </w:p>
+        </w:tc>
+      </w:tr>
+      <w:tr>
+        <w:trPr>
+          <w:trHeight w:val="480" w:hRule="auto"/>
+        </w:trPr>
+        body 4
+        <w:tc>
+          <w:tcPr>
+            <w:tcBorders>
+              <w:bottom w:val="single" w:sz="6" w:space="0" w:color="666666"/>
+              <w:top w:val="single" w:sz="6" w:space="0" w:color="666666"/>
+              <w:left w:val="none" w:sz="0" w:space="0" w:color="000000"/>
+              <w:right w:val="none" w:sz="0" w:space="0" w:color="000000"/>
+            </w:tcBorders>
+            <w:shd w:val="clear" w:color="auto" w:fill="EFEFEF"/>
+            <w:tcMar>
+              <w:top w:w="0" w:type="dxa"/>
+              <w:bottom w:w="0" w:type="dxa"/>
+              <w:left w:w="0" w:type="dxa"/>
+              <w:right w:w="0" w:type="dxa"/>
+            </w:tcMar>
+            <w:vAlign w:val="center"/>
+          </w:tcPr>
+          <w:p>
+            <w:pPr>
+              <w:pStyle w:val="Normal"/>
+              <w:jc w:val="left"/>
+              <w:pBdr>
+                <w:bottom w:val="none" w:sz="0" w:space="0" w:color="000000"/>
+                <w:top w:val="none" w:sz="0" w:space="0" w:color="000000"/>
+                <w:left w:val="none" w:sz="0" w:space="0" w:color="000000"/>
+                <w:right w:val="none" w:sz="0" w:space="0" w:color="000000"/>
+              </w:pBdr>
+              <w:spacing w:after="120" w:before="120" w:line="240"/>
+              <w:ind w:left="120" w:right="120" w:firstLine="0" w:firstLineChars="0"/>
+            </w:pPr>
+            <w:r xmlns:w="http://schemas.openxmlformats.org/wordprocessingml/2006/main" xmlns:wp="http://schemas.openxmlformats.org/drawingml/2006/wordprocessingDrawing" xmlns:r="http://schemas.openxmlformats.org/officeDocument/2006/relationships" xmlns:w14="http://schemas.microsoft.com/office/word/2010/wordml">
+              <w:rPr>
+                <w:rFonts w:ascii="DejaVu Sans" w:hAnsi="DejaVu Sans" w:eastAsia="DejaVu Sans" w:cs="DejaVu Sans"/>
+                <w:i w:val="false"/>
+                <w:b w:val="false"/>
+                <w:u w:val="none"/>
+                <w:sz w:val="18"/>
+                <w:szCs w:val="18"/>
+                <w:color w:val="000000"/>
+              </w:rPr>
+              <w:t xml:space="preserve">ICT (14, 3.7%)</w:t>
+            </w:r>
+          </w:p>
+        </w:tc>
+        <w:tc>
+          <w:tcPr>
+            <w:tcBorders>
+              <w:bottom w:val="single" w:sz="6" w:space="0" w:color="666666"/>
+              <w:top w:val="single" w:sz="6" w:space="0" w:color="666666"/>
+              <w:left w:val="none" w:sz="0" w:space="0" w:color="000000"/>
+              <w:right w:val="none" w:sz="0" w:space="0" w:color="000000"/>
+            </w:tcBorders>
+            <w:shd w:val="clear" w:color="auto" w:fill="EFEFEF"/>
+            <w:tcMar>
+              <w:top w:w="0" w:type="dxa"/>
+              <w:bottom w:w="0" w:type="dxa"/>
+              <w:left w:w="0" w:type="dxa"/>
+              <w:right w:w="0" w:type="dxa"/>
+            </w:tcMar>
+            <w:vAlign w:val="center"/>
+          </w:tcPr>
+          <w:p>
+            <w:pPr>
+              <w:pStyle w:val="Normal"/>
+              <w:jc w:val="right"/>
+              <w:pBdr>
+                <w:bottom w:val="none" w:sz="0" w:space="0" w:color="000000"/>
+                <w:top w:val="none" w:sz="0" w:space="0" w:color="000000"/>
+                <w:left w:val="none" w:sz="0" w:space="0" w:color="000000"/>
+                <w:right w:val="none" w:sz="0" w:space="0" w:color="000000"/>
+              </w:pBdr>
+              <w:spacing w:after="120" w:before="120" w:line="240"/>
+              <w:ind w:left="120" w:right="120" w:firstLine="0" w:firstLineChars="0"/>
+            </w:pPr>
+            <w:r xmlns:w="http://schemas.openxmlformats.org/wordprocessingml/2006/main" xmlns:wp="http://schemas.openxmlformats.org/drawingml/2006/wordprocessingDrawing" xmlns:r="http://schemas.openxmlformats.org/officeDocument/2006/relationships" xmlns:w14="http://schemas.microsoft.com/office/word/2010/wordml">
+              <w:rPr>
+                <w:rFonts w:ascii="DejaVu Sans" w:hAnsi="DejaVu Sans" w:eastAsia="DejaVu Sans" w:cs="DejaVu Sans"/>
+                <w:i w:val="false"/>
+                <w:b w:val="false"/>
+                <w:u w:val="none"/>
+                <w:sz w:val="18"/>
+                <w:szCs w:val="18"/>
+                <w:color w:val="000000"/>
+              </w:rPr>
+              <w:t xml:space="preserve">105,590</w:t>
+            </w:r>
+          </w:p>
+        </w:tc>
+        <w:tc>
+          <w:tcPr>
+            <w:tcBorders>
+              <w:bottom w:val="single" w:sz="6" w:space="0" w:color="666666"/>
+              <w:top w:val="single" w:sz="6" w:space="0" w:color="666666"/>
+              <w:left w:val="none" w:sz="0" w:space="0" w:color="000000"/>
+              <w:right w:val="none" w:sz="0" w:space="0" w:color="000000"/>
+            </w:tcBorders>
+            <w:shd w:val="clear" w:color="auto" w:fill="EFEFEF"/>
+            <w:tcMar>
+              <w:top w:w="0" w:type="dxa"/>
+              <w:bottom w:w="0" w:type="dxa"/>
+              <w:left w:w="0" w:type="dxa"/>
+              <w:right w:w="0" w:type="dxa"/>
+            </w:tcMar>
+            <w:vAlign w:val="center"/>
+          </w:tcPr>
+          <w:p>
+            <w:pPr>
+              <w:pStyle w:val="Normal"/>
+              <w:jc w:val="right"/>
+              <w:pBdr>
+                <w:bottom w:val="none" w:sz="0" w:space="0" w:color="000000"/>
+                <w:top w:val="none" w:sz="0" w:space="0" w:color="000000"/>
+                <w:left w:val="none" w:sz="0" w:space="0" w:color="000000"/>
+                <w:right w:val="none" w:sz="0" w:space="0" w:color="000000"/>
+              </w:pBdr>
+              <w:spacing w:after="120" w:before="120" w:line="240"/>
+              <w:ind w:left="120" w:right="120" w:firstLine="0" w:firstLineChars="0"/>
+            </w:pPr>
+            <w:r xmlns:w="http://schemas.openxmlformats.org/wordprocessingml/2006/main" xmlns:wp="http://schemas.openxmlformats.org/drawingml/2006/wordprocessingDrawing" xmlns:r="http://schemas.openxmlformats.org/officeDocument/2006/relationships" xmlns:w14="http://schemas.microsoft.com/office/word/2010/wordml">
+              <w:rPr>
+                <w:rFonts w:ascii="DejaVu Sans" w:hAnsi="DejaVu Sans" w:eastAsia="DejaVu Sans" w:cs="DejaVu Sans"/>
+                <w:i w:val="false"/>
+                <w:b w:val="false"/>
+                <w:u w:val="none"/>
+                <w:sz w:val="18"/>
+                <w:szCs w:val="18"/>
+                <w:color w:val="000000"/>
+              </w:rPr>
+              <w:t xml:space="preserve">70,003</w:t>
+            </w:r>
+          </w:p>
+        </w:tc>
+        <w:tc>
+          <w:tcPr>
+            <w:tcBorders>
+              <w:bottom w:val="single" w:sz="6" w:space="0" w:color="666666"/>
+              <w:top w:val="single" w:sz="6" w:space="0" w:color="666666"/>
+              <w:left w:val="none" w:sz="0" w:space="0" w:color="000000"/>
+              <w:right w:val="none" w:sz="0" w:space="0" w:color="000000"/>
+            </w:tcBorders>
+            <w:shd w:val="clear" w:color="auto" w:fill="EFEFEF"/>
+            <w:tcMar>
+              <w:top w:w="0" w:type="dxa"/>
+              <w:bottom w:w="0" w:type="dxa"/>
+              <w:left w:w="0" w:type="dxa"/>
+              <w:right w:w="0" w:type="dxa"/>
+            </w:tcMar>
+            <w:vAlign w:val="center"/>
+          </w:tcPr>
+          <w:p>
+            <w:pPr>
+              <w:pStyle w:val="Normal"/>
+              <w:jc w:val="right"/>
+              <w:pBdr>
+                <w:bottom w:val="none" w:sz="0" w:space="0" w:color="000000"/>
+                <w:top w:val="none" w:sz="0" w:space="0" w:color="000000"/>
+                <w:left w:val="none" w:sz="0" w:space="0" w:color="000000"/>
+                <w:right w:val="none" w:sz="0" w:space="0" w:color="000000"/>
+              </w:pBdr>
+              <w:spacing w:after="120" w:before="120" w:line="240"/>
+              <w:ind w:left="120" w:right="120" w:firstLine="0" w:firstLineChars="0"/>
+            </w:pPr>
+            <w:r xmlns:w="http://schemas.openxmlformats.org/wordprocessingml/2006/main" xmlns:wp="http://schemas.openxmlformats.org/drawingml/2006/wordprocessingDrawing" xmlns:r="http://schemas.openxmlformats.org/officeDocument/2006/relationships" xmlns:w14="http://schemas.microsoft.com/office/word/2010/wordml">
+              <w:rPr>
+                <w:rFonts w:ascii="DejaVu Sans" w:hAnsi="DejaVu Sans" w:eastAsia="DejaVu Sans" w:cs="DejaVu Sans"/>
+                <w:i w:val="false"/>
+                <w:b w:val="false"/>
+                <w:u w:val="none"/>
+                <w:sz w:val="18"/>
+                <w:szCs w:val="18"/>
+                <w:color w:val="000000"/>
+              </w:rPr>
+              <w:t xml:space="preserve">35,587</w:t>
+            </w:r>
+          </w:p>
+        </w:tc>
+        <w:tc>
+          <w:tcPr>
+            <w:tcBorders>
+              <w:bottom w:val="single" w:sz="6" w:space="0" w:color="666666"/>
+              <w:top w:val="single" w:sz="6" w:space="0" w:color="666666"/>
+              <w:left w:val="none" w:sz="0" w:space="0" w:color="000000"/>
+              <w:right w:val="none" w:sz="0" w:space="0" w:color="000000"/>
+            </w:tcBorders>
+            <w:shd w:val="clear" w:color="auto" w:fill="EFEFEF"/>
+            <w:tcMar>
+              <w:top w:w="0" w:type="dxa"/>
+              <w:bottom w:w="0" w:type="dxa"/>
+              <w:left w:w="0" w:type="dxa"/>
+              <w:right w:w="0" w:type="dxa"/>
+            </w:tcMar>
+            <w:vAlign w:val="center"/>
+          </w:tcPr>
+          <w:p>
+            <w:pPr>
+              <w:pStyle w:val="Normal"/>
+              <w:jc w:val="right"/>
+              <w:pBdr>
+                <w:bottom w:val="none" w:sz="0" w:space="0" w:color="000000"/>
+                <w:top w:val="none" w:sz="0" w:space="0" w:color="000000"/>
+                <w:left w:val="none" w:sz="0" w:space="0" w:color="000000"/>
+                <w:right w:val="none" w:sz="0" w:space="0" w:color="000000"/>
+              </w:pBdr>
+              <w:spacing w:after="120" w:before="120" w:line="240"/>
+              <w:ind w:left="120" w:right="120" w:firstLine="0" w:firstLineChars="0"/>
+            </w:pPr>
+            <w:r xmlns:w="http://schemas.openxmlformats.org/wordprocessingml/2006/main" xmlns:wp="http://schemas.openxmlformats.org/drawingml/2006/wordprocessingDrawing" xmlns:r="http://schemas.openxmlformats.org/officeDocument/2006/relationships" xmlns:w14="http://schemas.microsoft.com/office/word/2010/wordml">
+              <w:rPr>
+                <w:rFonts w:ascii="DejaVu Sans" w:hAnsi="DejaVu Sans" w:eastAsia="DejaVu Sans" w:cs="DejaVu Sans"/>
+                <w:i w:val="false"/>
+                <w:b w:val="false"/>
+                <w:u w:val="none"/>
+                <w:sz w:val="18"/>
+                <w:szCs w:val="18"/>
+                <w:color w:val="000000"/>
+              </w:rPr>
+              <w:t xml:space="preserve">50.84</w:t>
+            </w:r>
+          </w:p>
+        </w:tc>
+      </w:tr>
+      <w:tr>
+        <w:trPr>
+          <w:trHeight w:val="494" w:hRule="auto"/>
+        </w:trPr>
+        body 5
+        <w:tc>
+          <w:tcPr>
+            <w:tcBorders>
+              <w:bottom w:val="single" w:sz="6" w:space="0" w:color="666666"/>
+              <w:top w:val="single" w:sz="6" w:space="0" w:color="666666"/>
+              <w:left w:val="none" w:sz="0" w:space="0" w:color="000000"/>
+              <w:right w:val="none" w:sz="0" w:space="0" w:color="000000"/>
+            </w:tcBorders>
+            <w:shd w:val="clear" w:color="auto" w:fill="EFEFEF"/>
+            <w:tcMar>
+              <w:top w:w="0" w:type="dxa"/>
+              <w:bottom w:w="0" w:type="dxa"/>
+              <w:left w:w="0" w:type="dxa"/>
+              <w:right w:w="0" w:type="dxa"/>
+            </w:tcMar>
+            <w:vAlign w:val="center"/>
+          </w:tcPr>
+          <w:p>
+            <w:pPr>
+              <w:pStyle w:val="Normal"/>
+              <w:jc w:val="left"/>
+              <w:pBdr>
+                <w:bottom w:val="none" w:sz="0" w:space="0" w:color="000000"/>
+                <w:top w:val="none" w:sz="0" w:space="0" w:color="000000"/>
+                <w:left w:val="none" w:sz="0" w:space="0" w:color="000000"/>
+                <w:right w:val="none" w:sz="0" w:space="0" w:color="000000"/>
+              </w:pBdr>
+              <w:spacing w:after="120" w:before="120" w:line="240"/>
+              <w:ind w:left="120" w:right="120" w:firstLine="0" w:firstLineChars="0"/>
+            </w:pPr>
+            <w:r xmlns:w="http://schemas.openxmlformats.org/wordprocessingml/2006/main" xmlns:wp="http://schemas.openxmlformats.org/drawingml/2006/wordprocessingDrawing" xmlns:r="http://schemas.openxmlformats.org/officeDocument/2006/relationships" xmlns:w14="http://schemas.microsoft.com/office/word/2010/wordml">
+              <w:rPr>
+                <w:rFonts w:ascii="DejaVu Sans" w:hAnsi="DejaVu Sans" w:eastAsia="DejaVu Sans" w:cs="DejaVu Sans"/>
+                <w:i w:val="false"/>
+                <w:b w:val="false"/>
+                <w:u w:val="none"/>
+                <w:sz w:val="18"/>
+                <w:szCs w:val="18"/>
+                <w:color w:val="000000"/>
+              </w:rPr>
+              <w:t xml:space="preserve">Agri (0.7, 0.2%)</w:t>
+            </w:r>
+          </w:p>
+        </w:tc>
+        <w:tc>
+          <w:tcPr>
+            <w:tcBorders>
+              <w:bottom w:val="single" w:sz="6" w:space="0" w:color="666666"/>
+              <w:top w:val="single" w:sz="6" w:space="0" w:color="666666"/>
+              <w:left w:val="none" w:sz="0" w:space="0" w:color="000000"/>
+              <w:right w:val="none" w:sz="0" w:space="0" w:color="000000"/>
+            </w:tcBorders>
+            <w:shd w:val="clear" w:color="auto" w:fill="EFEFEF"/>
+            <w:tcMar>
+              <w:top w:w="0" w:type="dxa"/>
+              <w:bottom w:w="0" w:type="dxa"/>
+              <w:left w:w="0" w:type="dxa"/>
+              <w:right w:w="0" w:type="dxa"/>
+            </w:tcMar>
+            <w:vAlign w:val="center"/>
+          </w:tcPr>
+          <w:p>
+            <w:pPr>
+              <w:pStyle w:val="Normal"/>
+              <w:jc w:val="right"/>
+              <w:pBdr>
+                <w:bottom w:val="none" w:sz="0" w:space="0" w:color="000000"/>
+                <w:top w:val="none" w:sz="0" w:space="0" w:color="000000"/>
+                <w:left w:val="none" w:sz="0" w:space="0" w:color="000000"/>
+                <w:right w:val="none" w:sz="0" w:space="0" w:color="000000"/>
+              </w:pBdr>
+              <w:spacing w:after="120" w:before="120" w:line="240"/>
+              <w:ind w:left="120" w:right="120" w:firstLine="0" w:firstLineChars="0"/>
+            </w:pPr>
+            <w:r xmlns:w="http://schemas.openxmlformats.org/wordprocessingml/2006/main" xmlns:wp="http://schemas.openxmlformats.org/drawingml/2006/wordprocessingDrawing" xmlns:r="http://schemas.openxmlformats.org/officeDocument/2006/relationships" xmlns:w14="http://schemas.microsoft.com/office/word/2010/wordml">
+              <w:rPr>
+                <w:rFonts w:ascii="DejaVu Sans" w:hAnsi="DejaVu Sans" w:eastAsia="DejaVu Sans" w:cs="DejaVu Sans"/>
+                <w:i w:val="false"/>
+                <w:b w:val="false"/>
+                <w:u w:val="none"/>
+                <w:sz w:val="18"/>
+                <w:szCs w:val="18"/>
+                <w:color w:val="000000"/>
+              </w:rPr>
+              <w:t xml:space="preserve">105,031</w:t>
+            </w:r>
+          </w:p>
+        </w:tc>
+        <w:tc>
+          <w:tcPr>
+            <w:tcBorders>
+              <w:bottom w:val="single" w:sz="6" w:space="0" w:color="666666"/>
+              <w:top w:val="single" w:sz="6" w:space="0" w:color="666666"/>
+              <w:left w:val="none" w:sz="0" w:space="0" w:color="000000"/>
+              <w:right w:val="none" w:sz="0" w:space="0" w:color="000000"/>
+            </w:tcBorders>
+            <w:shd w:val="clear" w:color="auto" w:fill="EFEFEF"/>
+            <w:tcMar>
+              <w:top w:w="0" w:type="dxa"/>
+              <w:bottom w:w="0" w:type="dxa"/>
+              <w:left w:w="0" w:type="dxa"/>
+              <w:right w:w="0" w:type="dxa"/>
+            </w:tcMar>
+            <w:vAlign w:val="center"/>
+          </w:tcPr>
+          <w:p>
+            <w:pPr>
+              <w:pStyle w:val="Normal"/>
+              <w:jc w:val="right"/>
+              <w:pBdr>
+                <w:bottom w:val="none" w:sz="0" w:space="0" w:color="000000"/>
+                <w:top w:val="none" w:sz="0" w:space="0" w:color="000000"/>
+                <w:left w:val="none" w:sz="0" w:space="0" w:color="000000"/>
+                <w:right w:val="none" w:sz="0" w:space="0" w:color="000000"/>
+              </w:pBdr>
+              <w:spacing w:after="120" w:before="120" w:line="240"/>
+              <w:ind w:left="120" w:right="120" w:firstLine="0" w:firstLineChars="0"/>
+            </w:pPr>
+            <w:r xmlns:w="http://schemas.openxmlformats.org/wordprocessingml/2006/main" xmlns:wp="http://schemas.openxmlformats.org/drawingml/2006/wordprocessingDrawing" xmlns:r="http://schemas.openxmlformats.org/officeDocument/2006/relationships" xmlns:w14="http://schemas.microsoft.com/office/word/2010/wordml">
+              <w:rPr>
+                <w:rFonts w:ascii="DejaVu Sans" w:hAnsi="DejaVu Sans" w:eastAsia="DejaVu Sans" w:cs="DejaVu Sans"/>
+                <w:i w:val="false"/>
+                <w:b w:val="false"/>
+                <w:u w:val="none"/>
+                <w:sz w:val="18"/>
+                <w:szCs w:val="18"/>
+                <w:color w:val="000000"/>
+              </w:rPr>
+              <w:t xml:space="preserve">70,039</w:t>
+            </w:r>
+          </w:p>
+        </w:tc>
+        <w:tc>
+          <w:tcPr>
+            <w:tcBorders>
+              <w:bottom w:val="single" w:sz="6" w:space="0" w:color="666666"/>
+              <w:top w:val="single" w:sz="6" w:space="0" w:color="666666"/>
+              <w:left w:val="none" w:sz="0" w:space="0" w:color="000000"/>
+              <w:right w:val="none" w:sz="0" w:space="0" w:color="000000"/>
+            </w:tcBorders>
+            <w:shd w:val="clear" w:color="auto" w:fill="EFEFEF"/>
+            <w:tcMar>
+              <w:top w:w="0" w:type="dxa"/>
+              <w:bottom w:w="0" w:type="dxa"/>
+              <w:left w:w="0" w:type="dxa"/>
+              <w:right w:w="0" w:type="dxa"/>
+            </w:tcMar>
+            <w:vAlign w:val="center"/>
+          </w:tcPr>
+          <w:p>
+            <w:pPr>
+              <w:pStyle w:val="Normal"/>
+              <w:jc w:val="right"/>
+              <w:pBdr>
+                <w:bottom w:val="none" w:sz="0" w:space="0" w:color="000000"/>
+                <w:top w:val="none" w:sz="0" w:space="0" w:color="000000"/>
+                <w:left w:val="none" w:sz="0" w:space="0" w:color="000000"/>
+                <w:right w:val="none" w:sz="0" w:space="0" w:color="000000"/>
+              </w:pBdr>
+              <w:spacing w:after="120" w:before="120" w:line="240"/>
+              <w:ind w:left="120" w:right="120" w:firstLine="0" w:firstLineChars="0"/>
+            </w:pPr>
+            <w:r xmlns:w="http://schemas.openxmlformats.org/wordprocessingml/2006/main" xmlns:wp="http://schemas.openxmlformats.org/drawingml/2006/wordprocessingDrawing" xmlns:r="http://schemas.openxmlformats.org/officeDocument/2006/relationships" xmlns:w14="http://schemas.microsoft.com/office/word/2010/wordml">
+              <w:rPr>
+                <w:rFonts w:ascii="DejaVu Sans" w:hAnsi="DejaVu Sans" w:eastAsia="DejaVu Sans" w:cs="DejaVu Sans"/>
+                <w:i w:val="false"/>
+                <w:b w:val="false"/>
+                <w:u w:val="none"/>
+                <w:sz w:val="18"/>
+                <w:szCs w:val="18"/>
+                <w:color w:val="000000"/>
+              </w:rPr>
+              <w:t xml:space="preserve">34,991</w:t>
+            </w:r>
+          </w:p>
+        </w:tc>
+        <w:tc>
+          <w:tcPr>
+            <w:tcBorders>
+              <w:bottom w:val="single" w:sz="6" w:space="0" w:color="666666"/>
+              <w:top w:val="single" w:sz="6" w:space="0" w:color="666666"/>
+              <w:left w:val="none" w:sz="0" w:space="0" w:color="000000"/>
+              <w:right w:val="none" w:sz="0" w:space="0" w:color="000000"/>
+            </w:tcBorders>
+            <w:shd w:val="clear" w:color="auto" w:fill="EFEFEF"/>
+            <w:tcMar>
+              <w:top w:w="0" w:type="dxa"/>
+              <w:bottom w:w="0" w:type="dxa"/>
+              <w:left w:w="0" w:type="dxa"/>
+              <w:right w:w="0" w:type="dxa"/>
+            </w:tcMar>
+            <w:vAlign w:val="center"/>
+          </w:tcPr>
+          <w:p>
+            <w:pPr>
+              <w:pStyle w:val="Normal"/>
+              <w:jc w:val="right"/>
+              <w:pBdr>
+                <w:bottom w:val="none" w:sz="0" w:space="0" w:color="000000"/>
+                <w:top w:val="none" w:sz="0" w:space="0" w:color="000000"/>
+                <w:left w:val="none" w:sz="0" w:space="0" w:color="000000"/>
+                <w:right w:val="none" w:sz="0" w:space="0" w:color="000000"/>
+              </w:pBdr>
+              <w:spacing w:after="120" w:before="120" w:line="240"/>
+              <w:ind w:left="120" w:right="120" w:firstLine="0" w:firstLineChars="0"/>
+            </w:pPr>
+            <w:r xmlns:w="http://schemas.openxmlformats.org/wordprocessingml/2006/main" xmlns:wp="http://schemas.openxmlformats.org/drawingml/2006/wordprocessingDrawing" xmlns:r="http://schemas.openxmlformats.org/officeDocument/2006/relationships" xmlns:w14="http://schemas.microsoft.com/office/word/2010/wordml">
+              <w:rPr>
+                <w:rFonts w:ascii="DejaVu Sans" w:hAnsi="DejaVu Sans" w:eastAsia="DejaVu Sans" w:cs="DejaVu Sans"/>
+                <w:i w:val="false"/>
+                <w:b w:val="false"/>
+                <w:u w:val="none"/>
+                <w:sz w:val="18"/>
+                <w:szCs w:val="18"/>
+                <w:color w:val="000000"/>
+              </w:rPr>
+              <w:t xml:space="preserve">49.96</w:t>
+            </w:r>
+          </w:p>
+        </w:tc>
+      </w:tr>
+      <w:tr>
+        <w:trPr>
+          <w:trHeight w:val="480" w:hRule="auto"/>
+        </w:trPr>
+        body 6
+        <w:tc>
+          <w:tcPr>
+            <w:tcBorders>
+              <w:bottom w:val="single" w:sz="6" w:space="0" w:color="666666"/>
+              <w:top w:val="single" w:sz="6" w:space="0" w:color="666666"/>
+              <w:left w:val="none" w:sz="0" w:space="0" w:color="000000"/>
+              <w:right w:val="none" w:sz="0" w:space="0" w:color="000000"/>
+            </w:tcBorders>
+            <w:shd w:val="clear" w:color="auto" w:fill="EFEFEF"/>
+            <w:tcMar>
+              <w:top w:w="0" w:type="dxa"/>
+              <w:bottom w:w="0" w:type="dxa"/>
+              <w:left w:w="0" w:type="dxa"/>
+              <w:right w:w="0" w:type="dxa"/>
+            </w:tcMar>
+            <w:vAlign w:val="center"/>
+          </w:tcPr>
+          <w:p>
+            <w:pPr>
+              <w:pStyle w:val="Normal"/>
+              <w:jc w:val="left"/>
+              <w:pBdr>
+                <w:bottom w:val="none" w:sz="0" w:space="0" w:color="000000"/>
+                <w:top w:val="none" w:sz="0" w:space="0" w:color="000000"/>
+                <w:left w:val="none" w:sz="0" w:space="0" w:color="000000"/>
+                <w:right w:val="none" w:sz="0" w:space="0" w:color="000000"/>
+              </w:pBdr>
+              <w:spacing w:after="120" w:before="120" w:line="240"/>
+              <w:ind w:left="120" w:right="120" w:firstLine="0" w:firstLineChars="0"/>
+            </w:pPr>
+            <w:r xmlns:w="http://schemas.openxmlformats.org/wordprocessingml/2006/main" xmlns:wp="http://schemas.openxmlformats.org/drawingml/2006/wordprocessingDrawing" xmlns:r="http://schemas.openxmlformats.org/officeDocument/2006/relationships" xmlns:w14="http://schemas.microsoft.com/office/word/2010/wordml">
+              <w:rPr>
+                <w:rFonts w:ascii="DejaVu Sans" w:hAnsi="DejaVu Sans" w:eastAsia="DejaVu Sans" w:cs="DejaVu Sans"/>
+                <w:i w:val="false"/>
+                <w:b w:val="false"/>
+                <w:u w:val="none"/>
+                <w:sz w:val="18"/>
+                <w:szCs w:val="18"/>
+                <w:color w:val="000000"/>
+              </w:rPr>
+              <w:t xml:space="preserve">Water (4.1, 1.1%)</w:t>
+            </w:r>
+          </w:p>
+        </w:tc>
+        <w:tc>
+          <w:tcPr>
+            <w:tcBorders>
+              <w:bottom w:val="single" w:sz="6" w:space="0" w:color="666666"/>
+              <w:top w:val="single" w:sz="6" w:space="0" w:color="666666"/>
+              <w:left w:val="none" w:sz="0" w:space="0" w:color="000000"/>
+              <w:right w:val="none" w:sz="0" w:space="0" w:color="000000"/>
+            </w:tcBorders>
+            <w:shd w:val="clear" w:color="auto" w:fill="EFEFEF"/>
+            <w:tcMar>
+              <w:top w:w="0" w:type="dxa"/>
+              <w:bottom w:w="0" w:type="dxa"/>
+              <w:left w:w="0" w:type="dxa"/>
+              <w:right w:w="0" w:type="dxa"/>
+            </w:tcMar>
+            <w:vAlign w:val="center"/>
+          </w:tcPr>
+          <w:p>
+            <w:pPr>
+              <w:pStyle w:val="Normal"/>
+              <w:jc w:val="right"/>
+              <w:pBdr>
+                <w:bottom w:val="none" w:sz="0" w:space="0" w:color="000000"/>
+                <w:top w:val="none" w:sz="0" w:space="0" w:color="000000"/>
+                <w:left w:val="none" w:sz="0" w:space="0" w:color="000000"/>
+                <w:right w:val="none" w:sz="0" w:space="0" w:color="000000"/>
+              </w:pBdr>
+              <w:spacing w:after="120" w:before="120" w:line="240"/>
+              <w:ind w:left="120" w:right="120" w:firstLine="0" w:firstLineChars="0"/>
+            </w:pPr>
+            <w:r xmlns:w="http://schemas.openxmlformats.org/wordprocessingml/2006/main" xmlns:wp="http://schemas.openxmlformats.org/drawingml/2006/wordprocessingDrawing" xmlns:r="http://schemas.openxmlformats.org/officeDocument/2006/relationships" xmlns:w14="http://schemas.microsoft.com/office/word/2010/wordml">
+              <w:rPr>
+                <w:rFonts w:ascii="DejaVu Sans" w:hAnsi="DejaVu Sans" w:eastAsia="DejaVu Sans" w:cs="DejaVu Sans"/>
+                <w:i w:val="false"/>
+                <w:b w:val="false"/>
+                <w:u w:val="none"/>
+                <w:sz w:val="18"/>
+                <w:szCs w:val="18"/>
+                <w:color w:val="000000"/>
+              </w:rPr>
+              <w:t xml:space="preserve">89,558</w:t>
+            </w:r>
+          </w:p>
+        </w:tc>
+        <w:tc>
+          <w:tcPr>
+            <w:tcBorders>
+              <w:bottom w:val="single" w:sz="6" w:space="0" w:color="666666"/>
+              <w:top w:val="single" w:sz="6" w:space="0" w:color="666666"/>
+              <w:left w:val="none" w:sz="0" w:space="0" w:color="000000"/>
+              <w:right w:val="none" w:sz="0" w:space="0" w:color="000000"/>
+            </w:tcBorders>
+            <w:shd w:val="clear" w:color="auto" w:fill="EFEFEF"/>
+            <w:tcMar>
+              <w:top w:w="0" w:type="dxa"/>
+              <w:bottom w:w="0" w:type="dxa"/>
+              <w:left w:w="0" w:type="dxa"/>
+              <w:right w:w="0" w:type="dxa"/>
+            </w:tcMar>
+            <w:vAlign w:val="center"/>
+          </w:tcPr>
+          <w:p>
+            <w:pPr>
+              <w:pStyle w:val="Normal"/>
+              <w:jc w:val="right"/>
+              <w:pBdr>
+                <w:bottom w:val="none" w:sz="0" w:space="0" w:color="000000"/>
+                <w:top w:val="none" w:sz="0" w:space="0" w:color="000000"/>
+                <w:left w:val="none" w:sz="0" w:space="0" w:color="000000"/>
+                <w:right w:val="none" w:sz="0" w:space="0" w:color="000000"/>
+              </w:pBdr>
+              <w:spacing w:after="120" w:before="120" w:line="240"/>
+              <w:ind w:left="120" w:right="120" w:firstLine="0" w:firstLineChars="0"/>
+            </w:pPr>
+            <w:r xmlns:w="http://schemas.openxmlformats.org/wordprocessingml/2006/main" xmlns:wp="http://schemas.openxmlformats.org/drawingml/2006/wordprocessingDrawing" xmlns:r="http://schemas.openxmlformats.org/officeDocument/2006/relationships" xmlns:w14="http://schemas.microsoft.com/office/word/2010/wordml">
+              <w:rPr>
+                <w:rFonts w:ascii="DejaVu Sans" w:hAnsi="DejaVu Sans" w:eastAsia="DejaVu Sans" w:cs="DejaVu Sans"/>
+                <w:i w:val="false"/>
+                <w:b w:val="false"/>
+                <w:u w:val="none"/>
+                <w:sz w:val="18"/>
+                <w:szCs w:val="18"/>
+                <w:color w:val="000000"/>
+              </w:rPr>
+              <w:t xml:space="preserve">64,812</w:t>
+            </w:r>
+          </w:p>
+        </w:tc>
+        <w:tc>
+          <w:tcPr>
+            <w:tcBorders>
+              <w:bottom w:val="single" w:sz="6" w:space="0" w:color="666666"/>
+              <w:top w:val="single" w:sz="6" w:space="0" w:color="666666"/>
+              <w:left w:val="none" w:sz="0" w:space="0" w:color="000000"/>
+              <w:right w:val="none" w:sz="0" w:space="0" w:color="000000"/>
+            </w:tcBorders>
+            <w:shd w:val="clear" w:color="auto" w:fill="EFEFEF"/>
+            <w:tcMar>
+              <w:top w:w="0" w:type="dxa"/>
+              <w:bottom w:w="0" w:type="dxa"/>
+              <w:left w:w="0" w:type="dxa"/>
+              <w:right w:w="0" w:type="dxa"/>
+            </w:tcMar>
+            <w:vAlign w:val="center"/>
+          </w:tcPr>
+          <w:p>
+            <w:pPr>
+              <w:pStyle w:val="Normal"/>
+              <w:jc w:val="right"/>
+              <w:pBdr>
+                <w:bottom w:val="none" w:sz="0" w:space="0" w:color="000000"/>
+                <w:top w:val="none" w:sz="0" w:space="0" w:color="000000"/>
+                <w:left w:val="none" w:sz="0" w:space="0" w:color="000000"/>
+                <w:right w:val="none" w:sz="0" w:space="0" w:color="000000"/>
+              </w:pBdr>
+              <w:spacing w:after="120" w:before="120" w:line="240"/>
+              <w:ind w:left="120" w:right="120" w:firstLine="0" w:firstLineChars="0"/>
+            </w:pPr>
+            <w:r xmlns:w="http://schemas.openxmlformats.org/wordprocessingml/2006/main" xmlns:wp="http://schemas.openxmlformats.org/drawingml/2006/wordprocessingDrawing" xmlns:r="http://schemas.openxmlformats.org/officeDocument/2006/relationships" xmlns:w14="http://schemas.microsoft.com/office/word/2010/wordml">
+              <w:rPr>
+                <w:rFonts w:ascii="DejaVu Sans" w:hAnsi="DejaVu Sans" w:eastAsia="DejaVu Sans" w:cs="DejaVu Sans"/>
+                <w:i w:val="false"/>
+                <w:b w:val="false"/>
+                <w:u w:val="none"/>
+                <w:sz w:val="18"/>
+                <w:szCs w:val="18"/>
+                <w:color w:val="000000"/>
+              </w:rPr>
+              <w:t xml:space="preserve">24,746</w:t>
+            </w:r>
+          </w:p>
+        </w:tc>
+        <w:tc>
+          <w:tcPr>
+            <w:tcBorders>
+              <w:bottom w:val="single" w:sz="6" w:space="0" w:color="666666"/>
+              <w:top w:val="single" w:sz="6" w:space="0" w:color="666666"/>
+              <w:left w:val="none" w:sz="0" w:space="0" w:color="000000"/>
+              <w:right w:val="none" w:sz="0" w:space="0" w:color="000000"/>
+            </w:tcBorders>
+            <w:shd w:val="clear" w:color="auto" w:fill="EFEFEF"/>
+            <w:tcMar>
+              <w:top w:w="0" w:type="dxa"/>
+              <w:bottom w:w="0" w:type="dxa"/>
+              <w:left w:w="0" w:type="dxa"/>
+              <w:right w:w="0" w:type="dxa"/>
+            </w:tcMar>
+            <w:vAlign w:val="center"/>
+          </w:tcPr>
+          <w:p>
+            <w:pPr>
+              <w:pStyle w:val="Normal"/>
+              <w:jc w:val="right"/>
+              <w:pBdr>
+                <w:bottom w:val="none" w:sz="0" w:space="0" w:color="000000"/>
+                <w:top w:val="none" w:sz="0" w:space="0" w:color="000000"/>
+                <w:left w:val="none" w:sz="0" w:space="0" w:color="000000"/>
+                <w:right w:val="none" w:sz="0" w:space="0" w:color="000000"/>
+              </w:pBdr>
+              <w:spacing w:after="120" w:before="120" w:line="240"/>
+              <w:ind w:left="120" w:right="120" w:firstLine="0" w:firstLineChars="0"/>
+            </w:pPr>
+            <w:r xmlns:w="http://schemas.openxmlformats.org/wordprocessingml/2006/main" xmlns:wp="http://schemas.openxmlformats.org/drawingml/2006/wordprocessingDrawing" xmlns:r="http://schemas.openxmlformats.org/officeDocument/2006/relationships" xmlns:w14="http://schemas.microsoft.com/office/word/2010/wordml">
+              <w:rPr>
+                <w:rFonts w:ascii="DejaVu Sans" w:hAnsi="DejaVu Sans" w:eastAsia="DejaVu Sans" w:cs="DejaVu Sans"/>
+                <w:i w:val="false"/>
+                <w:b w:val="false"/>
+                <w:u w:val="none"/>
+                <w:sz w:val="18"/>
+                <w:szCs w:val="18"/>
+                <w:color w:val="000000"/>
+              </w:rPr>
+              <w:t xml:space="preserve">38.18</w:t>
+            </w:r>
+          </w:p>
+        </w:tc>
+      </w:tr>
+      <w:tr>
+        <w:trPr>
+          <w:trHeight w:val="480" w:hRule="auto"/>
+        </w:trPr>
+        body 7
+        <w:tc>
+          <w:tcPr>
+            <w:tcBorders>
+              <w:bottom w:val="single" w:sz="6" w:space="0" w:color="666666"/>
+              <w:top w:val="single" w:sz="6" w:space="0" w:color="666666"/>
+              <w:left w:val="none" w:sz="0" w:space="0" w:color="000000"/>
+              <w:right w:val="none" w:sz="0" w:space="0" w:color="000000"/>
+            </w:tcBorders>
+            <w:shd w:val="clear" w:color="auto" w:fill="EFEFEF"/>
+            <w:tcMar>
+              <w:top w:w="0" w:type="dxa"/>
+              <w:bottom w:w="0" w:type="dxa"/>
+              <w:left w:w="0" w:type="dxa"/>
+              <w:right w:w="0" w:type="dxa"/>
+            </w:tcMar>
+            <w:vAlign w:val="center"/>
+          </w:tcPr>
+          <w:p>
+            <w:pPr>
+              <w:pStyle w:val="Normal"/>
+              <w:jc w:val="left"/>
+              <w:pBdr>
+                <w:bottom w:val="none" w:sz="0" w:space="0" w:color="000000"/>
+                <w:top w:val="none" w:sz="0" w:space="0" w:color="000000"/>
+                <w:left w:val="none" w:sz="0" w:space="0" w:color="000000"/>
+                <w:right w:val="none" w:sz="0" w:space="0" w:color="000000"/>
+              </w:pBdr>
+              <w:spacing w:after="120" w:before="120" w:line="240"/>
+              <w:ind w:left="120" w:right="120" w:firstLine="0" w:firstLineChars="0"/>
+            </w:pPr>
+            <w:r xmlns:w="http://schemas.openxmlformats.org/wordprocessingml/2006/main" xmlns:wp="http://schemas.openxmlformats.org/drawingml/2006/wordprocessingDrawing" xmlns:r="http://schemas.openxmlformats.org/officeDocument/2006/relationships" xmlns:w14="http://schemas.microsoft.com/office/word/2010/wordml">
+              <w:rPr>
+                <w:rFonts w:ascii="DejaVu Sans" w:hAnsi="DejaVu Sans" w:eastAsia="DejaVu Sans" w:cs="DejaVu Sans"/>
+                <w:i w:val="false"/>
+                <w:b w:val="false"/>
+                <w:u w:val="none"/>
+                <w:sz w:val="18"/>
+                <w:szCs w:val="18"/>
+                <w:color w:val="000000"/>
+              </w:rPr>
+              <w:t xml:space="preserve">Education (35.3, 9.3%)</w:t>
+            </w:r>
+          </w:p>
+        </w:tc>
+        <w:tc>
+          <w:tcPr>
+            <w:tcBorders>
+              <w:bottom w:val="single" w:sz="6" w:space="0" w:color="666666"/>
+              <w:top w:val="single" w:sz="6" w:space="0" w:color="666666"/>
+              <w:left w:val="none" w:sz="0" w:space="0" w:color="000000"/>
+              <w:right w:val="none" w:sz="0" w:space="0" w:color="000000"/>
+            </w:tcBorders>
+            <w:shd w:val="clear" w:color="auto" w:fill="EFEFEF"/>
+            <w:tcMar>
+              <w:top w:w="0" w:type="dxa"/>
+              <w:bottom w:w="0" w:type="dxa"/>
+              <w:left w:w="0" w:type="dxa"/>
+              <w:right w:w="0" w:type="dxa"/>
+            </w:tcMar>
+            <w:vAlign w:val="center"/>
+          </w:tcPr>
+          <w:p>
+            <w:pPr>
+              <w:pStyle w:val="Normal"/>
+              <w:jc w:val="right"/>
+              <w:pBdr>
+                <w:bottom w:val="none" w:sz="0" w:space="0" w:color="000000"/>
+                <w:top w:val="none" w:sz="0" w:space="0" w:color="000000"/>
+                <w:left w:val="none" w:sz="0" w:space="0" w:color="000000"/>
+                <w:right w:val="none" w:sz="0" w:space="0" w:color="000000"/>
+              </w:pBdr>
+              <w:spacing w:after="120" w:before="120" w:line="240"/>
+              <w:ind w:left="120" w:right="120" w:firstLine="0" w:firstLineChars="0"/>
+            </w:pPr>
+            <w:r xmlns:w="http://schemas.openxmlformats.org/wordprocessingml/2006/main" xmlns:wp="http://schemas.openxmlformats.org/drawingml/2006/wordprocessingDrawing" xmlns:r="http://schemas.openxmlformats.org/officeDocument/2006/relationships" xmlns:w14="http://schemas.microsoft.com/office/word/2010/wordml">
+              <w:rPr>
+                <w:rFonts w:ascii="DejaVu Sans" w:hAnsi="DejaVu Sans" w:eastAsia="DejaVu Sans" w:cs="DejaVu Sans"/>
+                <w:i w:val="false"/>
+                <w:b w:val="false"/>
+                <w:u w:val="none"/>
+                <w:sz w:val="18"/>
+                <w:szCs w:val="18"/>
+                <w:color w:val="000000"/>
+              </w:rPr>
+              <w:t xml:space="preserve">86,255</w:t>
+            </w:r>
+          </w:p>
+        </w:tc>
+        <w:tc>
+          <w:tcPr>
+            <w:tcBorders>
+              <w:bottom w:val="single" w:sz="6" w:space="0" w:color="666666"/>
+              <w:top w:val="single" w:sz="6" w:space="0" w:color="666666"/>
+              <w:left w:val="none" w:sz="0" w:space="0" w:color="000000"/>
+              <w:right w:val="none" w:sz="0" w:space="0" w:color="000000"/>
+            </w:tcBorders>
+            <w:shd w:val="clear" w:color="auto" w:fill="EFEFEF"/>
+            <w:tcMar>
+              <w:top w:w="0" w:type="dxa"/>
+              <w:bottom w:w="0" w:type="dxa"/>
+              <w:left w:w="0" w:type="dxa"/>
+              <w:right w:w="0" w:type="dxa"/>
+            </w:tcMar>
+            <w:vAlign w:val="center"/>
+          </w:tcPr>
+          <w:p>
+            <w:pPr>
+              <w:pStyle w:val="Normal"/>
+              <w:jc w:val="right"/>
+              <w:pBdr>
+                <w:bottom w:val="none" w:sz="0" w:space="0" w:color="000000"/>
+                <w:top w:val="none" w:sz="0" w:space="0" w:color="000000"/>
+                <w:left w:val="none" w:sz="0" w:space="0" w:color="000000"/>
+                <w:right w:val="none" w:sz="0" w:space="0" w:color="000000"/>
+              </w:pBdr>
+              <w:spacing w:after="120" w:before="120" w:line="240"/>
+              <w:ind w:left="120" w:right="120" w:firstLine="0" w:firstLineChars="0"/>
+            </w:pPr>
+            <w:r xmlns:w="http://schemas.openxmlformats.org/wordprocessingml/2006/main" xmlns:wp="http://schemas.openxmlformats.org/drawingml/2006/wordprocessingDrawing" xmlns:r="http://schemas.openxmlformats.org/officeDocument/2006/relationships" xmlns:w14="http://schemas.microsoft.com/office/word/2010/wordml">
+              <w:rPr>
+                <w:rFonts w:ascii="DejaVu Sans" w:hAnsi="DejaVu Sans" w:eastAsia="DejaVu Sans" w:cs="DejaVu Sans"/>
+                <w:i w:val="false"/>
+                <w:b w:val="false"/>
+                <w:u w:val="none"/>
+                <w:sz w:val="18"/>
+                <w:szCs w:val="18"/>
+                <w:color w:val="000000"/>
+              </w:rPr>
+              <w:t xml:space="preserve">63,496</w:t>
+            </w:r>
+          </w:p>
+        </w:tc>
+        <w:tc>
+          <w:tcPr>
+            <w:tcBorders>
+              <w:bottom w:val="single" w:sz="6" w:space="0" w:color="666666"/>
+              <w:top w:val="single" w:sz="6" w:space="0" w:color="666666"/>
+              <w:left w:val="none" w:sz="0" w:space="0" w:color="000000"/>
+              <w:right w:val="none" w:sz="0" w:space="0" w:color="000000"/>
+            </w:tcBorders>
+            <w:shd w:val="clear" w:color="auto" w:fill="EFEFEF"/>
+            <w:tcMar>
+              <w:top w:w="0" w:type="dxa"/>
+              <w:bottom w:w="0" w:type="dxa"/>
+              <w:left w:w="0" w:type="dxa"/>
+              <w:right w:w="0" w:type="dxa"/>
+            </w:tcMar>
+            <w:vAlign w:val="center"/>
+          </w:tcPr>
+          <w:p>
+            <w:pPr>
+              <w:pStyle w:val="Normal"/>
+              <w:jc w:val="right"/>
+              <w:pBdr>
+                <w:bottom w:val="none" w:sz="0" w:space="0" w:color="000000"/>
+                <w:top w:val="none" w:sz="0" w:space="0" w:color="000000"/>
+                <w:left w:val="none" w:sz="0" w:space="0" w:color="000000"/>
+                <w:right w:val="none" w:sz="0" w:space="0" w:color="000000"/>
+              </w:pBdr>
+              <w:spacing w:after="120" w:before="120" w:line="240"/>
+              <w:ind w:left="120" w:right="120" w:firstLine="0" w:firstLineChars="0"/>
+            </w:pPr>
+            <w:r xmlns:w="http://schemas.openxmlformats.org/wordprocessingml/2006/main" xmlns:wp="http://schemas.openxmlformats.org/drawingml/2006/wordprocessingDrawing" xmlns:r="http://schemas.openxmlformats.org/officeDocument/2006/relationships" xmlns:w14="http://schemas.microsoft.com/office/word/2010/wordml">
+              <w:rPr>
+                <w:rFonts w:ascii="DejaVu Sans" w:hAnsi="DejaVu Sans" w:eastAsia="DejaVu Sans" w:cs="DejaVu Sans"/>
+                <w:i w:val="false"/>
+                <w:b w:val="false"/>
+                <w:u w:val="none"/>
+                <w:sz w:val="18"/>
+                <w:szCs w:val="18"/>
+                <w:color w:val="000000"/>
+              </w:rPr>
+              <w:t xml:space="preserve">22,759</w:t>
+            </w:r>
+          </w:p>
+        </w:tc>
+        <w:tc>
+          <w:tcPr>
+            <w:tcBorders>
+              <w:bottom w:val="single" w:sz="6" w:space="0" w:color="666666"/>
+              <w:top w:val="single" w:sz="6" w:space="0" w:color="666666"/>
+              <w:left w:val="none" w:sz="0" w:space="0" w:color="000000"/>
+              <w:right w:val="none" w:sz="0" w:space="0" w:color="000000"/>
+            </w:tcBorders>
+            <w:shd w:val="clear" w:color="auto" w:fill="EFEFEF"/>
+            <w:tcMar>
+              <w:top w:w="0" w:type="dxa"/>
+              <w:bottom w:w="0" w:type="dxa"/>
+              <w:left w:w="0" w:type="dxa"/>
+              <w:right w:w="0" w:type="dxa"/>
+            </w:tcMar>
+            <w:vAlign w:val="center"/>
+          </w:tcPr>
+          <w:p>
+            <w:pPr>
+              <w:pStyle w:val="Normal"/>
+              <w:jc w:val="right"/>
+              <w:pBdr>
+                <w:bottom w:val="none" w:sz="0" w:space="0" w:color="000000"/>
+                <w:top w:val="none" w:sz="0" w:space="0" w:color="000000"/>
+                <w:left w:val="none" w:sz="0" w:space="0" w:color="000000"/>
+                <w:right w:val="none" w:sz="0" w:space="0" w:color="000000"/>
+              </w:pBdr>
+              <w:spacing w:after="120" w:before="120" w:line="240"/>
+              <w:ind w:left="120" w:right="120" w:firstLine="0" w:firstLineChars="0"/>
+            </w:pPr>
+            <w:r xmlns:w="http://schemas.openxmlformats.org/wordprocessingml/2006/main" xmlns:wp="http://schemas.openxmlformats.org/drawingml/2006/wordprocessingDrawing" xmlns:r="http://schemas.openxmlformats.org/officeDocument/2006/relationships" xmlns:w14="http://schemas.microsoft.com/office/word/2010/wordml">
+              <w:rPr>
+                <w:rFonts w:ascii="DejaVu Sans" w:hAnsi="DejaVu Sans" w:eastAsia="DejaVu Sans" w:cs="DejaVu Sans"/>
+                <w:i w:val="false"/>
+                <w:b w:val="false"/>
+                <w:u w:val="none"/>
+                <w:sz w:val="18"/>
+                <w:szCs w:val="18"/>
+                <w:color w:val="000000"/>
+              </w:rPr>
+              <w:t xml:space="preserve">35.84</w:t>
+            </w:r>
+          </w:p>
+        </w:tc>
+      </w:tr>
+      <w:tr>
+        <w:trPr>
+          <w:trHeight w:val="480" w:hRule="auto"/>
+        </w:trPr>
+        body 8
+        <w:tc>
+          <w:tcPr>
+            <w:tcBorders>
+              <w:bottom w:val="single" w:sz="6" w:space="0" w:color="666666"/>
+              <w:top w:val="single" w:sz="6" w:space="0" w:color="666666"/>
+              <w:left w:val="none" w:sz="0" w:space="0" w:color="000000"/>
+              <w:right w:val="none" w:sz="0" w:space="0" w:color="000000"/>
+            </w:tcBorders>
+            <w:shd w:val="clear" w:color="auto" w:fill="EFEFEF"/>
+            <w:tcMar>
+              <w:top w:w="0" w:type="dxa"/>
+              <w:bottom w:w="0" w:type="dxa"/>
+              <w:left w:w="0" w:type="dxa"/>
+              <w:right w:w="0" w:type="dxa"/>
+            </w:tcMar>
+            <w:vAlign w:val="center"/>
+          </w:tcPr>
+          <w:p>
+            <w:pPr>
+              <w:pStyle w:val="Normal"/>
+              <w:jc w:val="left"/>
+              <w:pBdr>
+                <w:bottom w:val="none" w:sz="0" w:space="0" w:color="000000"/>
+                <w:top w:val="none" w:sz="0" w:space="0" w:color="000000"/>
+                <w:left w:val="none" w:sz="0" w:space="0" w:color="000000"/>
+                <w:right w:val="none" w:sz="0" w:space="0" w:color="000000"/>
+              </w:pBdr>
+              <w:spacing w:after="120" w:before="120" w:line="240"/>
+              <w:ind w:left="120" w:right="120" w:firstLine="0" w:firstLineChars="0"/>
+            </w:pPr>
+            <w:r xmlns:w="http://schemas.openxmlformats.org/wordprocessingml/2006/main" xmlns:wp="http://schemas.openxmlformats.org/drawingml/2006/wordprocessingDrawing" xmlns:r="http://schemas.openxmlformats.org/officeDocument/2006/relationships" xmlns:w14="http://schemas.microsoft.com/office/word/2010/wordml">
+              <w:rPr>
+                <w:rFonts w:ascii="DejaVu Sans" w:hAnsi="DejaVu Sans" w:eastAsia="DejaVu Sans" w:cs="DejaVu Sans"/>
+                <w:i w:val="false"/>
+                <w:b w:val="false"/>
+                <w:u w:val="none"/>
+                <w:sz w:val="18"/>
+                <w:szCs w:val="18"/>
+                <w:color w:val="000000"/>
+              </w:rPr>
+              <w:t xml:space="preserve">Construction (25.1, 6.6%)</w:t>
+            </w:r>
+          </w:p>
+        </w:tc>
+        <w:tc>
+          <w:tcPr>
+            <w:tcBorders>
+              <w:bottom w:val="single" w:sz="6" w:space="0" w:color="666666"/>
+              <w:top w:val="single" w:sz="6" w:space="0" w:color="666666"/>
+              <w:left w:val="none" w:sz="0" w:space="0" w:color="000000"/>
+              <w:right w:val="none" w:sz="0" w:space="0" w:color="000000"/>
+            </w:tcBorders>
+            <w:shd w:val="clear" w:color="auto" w:fill="EFEFEF"/>
+            <w:tcMar>
+              <w:top w:w="0" w:type="dxa"/>
+              <w:bottom w:w="0" w:type="dxa"/>
+              <w:left w:w="0" w:type="dxa"/>
+              <w:right w:w="0" w:type="dxa"/>
+            </w:tcMar>
+            <w:vAlign w:val="center"/>
+          </w:tcPr>
+          <w:p>
+            <w:pPr>
+              <w:pStyle w:val="Normal"/>
+              <w:jc w:val="right"/>
+              <w:pBdr>
+                <w:bottom w:val="none" w:sz="0" w:space="0" w:color="000000"/>
+                <w:top w:val="none" w:sz="0" w:space="0" w:color="000000"/>
+                <w:left w:val="none" w:sz="0" w:space="0" w:color="000000"/>
+                <w:right w:val="none" w:sz="0" w:space="0" w:color="000000"/>
+              </w:pBdr>
+              <w:spacing w:after="120" w:before="120" w:line="240"/>
+              <w:ind w:left="120" w:right="120" w:firstLine="0" w:firstLineChars="0"/>
+            </w:pPr>
+            <w:r xmlns:w="http://schemas.openxmlformats.org/wordprocessingml/2006/main" xmlns:wp="http://schemas.openxmlformats.org/drawingml/2006/wordprocessingDrawing" xmlns:r="http://schemas.openxmlformats.org/officeDocument/2006/relationships" xmlns:w14="http://schemas.microsoft.com/office/word/2010/wordml">
+              <w:rPr>
+                <w:rFonts w:ascii="DejaVu Sans" w:hAnsi="DejaVu Sans" w:eastAsia="DejaVu Sans" w:cs="DejaVu Sans"/>
+                <w:i w:val="false"/>
+                <w:b w:val="false"/>
+                <w:u w:val="none"/>
+                <w:sz w:val="18"/>
+                <w:szCs w:val="18"/>
+                <w:color w:val="000000"/>
+              </w:rPr>
+              <w:t xml:space="preserve">83,889</w:t>
+            </w:r>
+          </w:p>
+        </w:tc>
+        <w:tc>
+          <w:tcPr>
+            <w:tcBorders>
+              <w:bottom w:val="single" w:sz="6" w:space="0" w:color="666666"/>
+              <w:top w:val="single" w:sz="6" w:space="0" w:color="666666"/>
+              <w:left w:val="none" w:sz="0" w:space="0" w:color="000000"/>
+              <w:right w:val="none" w:sz="0" w:space="0" w:color="000000"/>
+            </w:tcBorders>
+            <w:shd w:val="clear" w:color="auto" w:fill="EFEFEF"/>
+            <w:tcMar>
+              <w:top w:w="0" w:type="dxa"/>
+              <w:bottom w:w="0" w:type="dxa"/>
+              <w:left w:w="0" w:type="dxa"/>
+              <w:right w:w="0" w:type="dxa"/>
+            </w:tcMar>
+            <w:vAlign w:val="center"/>
+          </w:tcPr>
+          <w:p>
+            <w:pPr>
+              <w:pStyle w:val="Normal"/>
+              <w:jc w:val="right"/>
+              <w:pBdr>
+                <w:bottom w:val="none" w:sz="0" w:space="0" w:color="000000"/>
+                <w:top w:val="none" w:sz="0" w:space="0" w:color="000000"/>
+                <w:left w:val="none" w:sz="0" w:space="0" w:color="000000"/>
+                <w:right w:val="none" w:sz="0" w:space="0" w:color="000000"/>
+              </w:pBdr>
+              <w:spacing w:after="120" w:before="120" w:line="240"/>
+              <w:ind w:left="120" w:right="120" w:firstLine="0" w:firstLineChars="0"/>
+            </w:pPr>
+            <w:r xmlns:w="http://schemas.openxmlformats.org/wordprocessingml/2006/main" xmlns:wp="http://schemas.openxmlformats.org/drawingml/2006/wordprocessingDrawing" xmlns:r="http://schemas.openxmlformats.org/officeDocument/2006/relationships" xmlns:w14="http://schemas.microsoft.com/office/word/2010/wordml">
+              <w:rPr>
+                <w:rFonts w:ascii="DejaVu Sans" w:hAnsi="DejaVu Sans" w:eastAsia="DejaVu Sans" w:cs="DejaVu Sans"/>
+                <w:i w:val="false"/>
+                <w:b w:val="false"/>
+                <w:u w:val="none"/>
+                <w:sz w:val="18"/>
+                <w:szCs w:val="18"/>
+                <w:color w:val="000000"/>
+              </w:rPr>
+              <w:t xml:space="preserve">62,253</w:t>
+            </w:r>
+          </w:p>
+        </w:tc>
+        <w:tc>
+          <w:tcPr>
+            <w:tcBorders>
+              <w:bottom w:val="single" w:sz="6" w:space="0" w:color="666666"/>
+              <w:top w:val="single" w:sz="6" w:space="0" w:color="666666"/>
+              <w:left w:val="none" w:sz="0" w:space="0" w:color="000000"/>
+              <w:right w:val="none" w:sz="0" w:space="0" w:color="000000"/>
+            </w:tcBorders>
+            <w:shd w:val="clear" w:color="auto" w:fill="EFEFEF"/>
+            <w:tcMar>
+              <w:top w:w="0" w:type="dxa"/>
+              <w:bottom w:w="0" w:type="dxa"/>
+              <w:left w:w="0" w:type="dxa"/>
+              <w:right w:w="0" w:type="dxa"/>
+            </w:tcMar>
+            <w:vAlign w:val="center"/>
+          </w:tcPr>
+          <w:p>
+            <w:pPr>
+              <w:pStyle w:val="Normal"/>
+              <w:jc w:val="right"/>
+              <w:pBdr>
+                <w:bottom w:val="none" w:sz="0" w:space="0" w:color="000000"/>
+                <w:top w:val="none" w:sz="0" w:space="0" w:color="000000"/>
+                <w:left w:val="none" w:sz="0" w:space="0" w:color="000000"/>
+                <w:right w:val="none" w:sz="0" w:space="0" w:color="000000"/>
+              </w:pBdr>
+              <w:spacing w:after="120" w:before="120" w:line="240"/>
+              <w:ind w:left="120" w:right="120" w:firstLine="0" w:firstLineChars="0"/>
+            </w:pPr>
+            <w:r xmlns:w="http://schemas.openxmlformats.org/wordprocessingml/2006/main" xmlns:wp="http://schemas.openxmlformats.org/drawingml/2006/wordprocessingDrawing" xmlns:r="http://schemas.openxmlformats.org/officeDocument/2006/relationships" xmlns:w14="http://schemas.microsoft.com/office/word/2010/wordml">
+              <w:rPr>
+                <w:rFonts w:ascii="DejaVu Sans" w:hAnsi="DejaVu Sans" w:eastAsia="DejaVu Sans" w:cs="DejaVu Sans"/>
+                <w:i w:val="false"/>
+                <w:b w:val="false"/>
+                <w:u w:val="none"/>
+                <w:sz w:val="18"/>
+                <w:szCs w:val="18"/>
+                <w:color w:val="000000"/>
+              </w:rPr>
+              <w:t xml:space="preserve">21,636</w:t>
+            </w:r>
+          </w:p>
+        </w:tc>
+        <w:tc>
+          <w:tcPr>
+            <w:tcBorders>
+              <w:bottom w:val="single" w:sz="6" w:space="0" w:color="666666"/>
+              <w:top w:val="single" w:sz="6" w:space="0" w:color="666666"/>
+              <w:left w:val="none" w:sz="0" w:space="0" w:color="000000"/>
+              <w:right w:val="none" w:sz="0" w:space="0" w:color="000000"/>
+            </w:tcBorders>
+            <w:shd w:val="clear" w:color="auto" w:fill="EFEFEF"/>
+            <w:tcMar>
+              <w:top w:w="0" w:type="dxa"/>
+              <w:bottom w:w="0" w:type="dxa"/>
+              <w:left w:w="0" w:type="dxa"/>
+              <w:right w:w="0" w:type="dxa"/>
+            </w:tcMar>
+            <w:vAlign w:val="center"/>
+          </w:tcPr>
+          <w:p>
+            <w:pPr>
+              <w:pStyle w:val="Normal"/>
+              <w:jc w:val="right"/>
+              <w:pBdr>
+                <w:bottom w:val="none" w:sz="0" w:space="0" w:color="000000"/>
+                <w:top w:val="none" w:sz="0" w:space="0" w:color="000000"/>
+                <w:left w:val="none" w:sz="0" w:space="0" w:color="000000"/>
+                <w:right w:val="none" w:sz="0" w:space="0" w:color="000000"/>
+              </w:pBdr>
+              <w:spacing w:after="120" w:before="120" w:line="240"/>
+              <w:ind w:left="120" w:right="120" w:firstLine="0" w:firstLineChars="0"/>
+            </w:pPr>
+            <w:r xmlns:w="http://schemas.openxmlformats.org/wordprocessingml/2006/main" xmlns:wp="http://schemas.openxmlformats.org/drawingml/2006/wordprocessingDrawing" xmlns:r="http://schemas.openxmlformats.org/officeDocument/2006/relationships" xmlns:w14="http://schemas.microsoft.com/office/word/2010/wordml">
+              <w:rPr>
+                <w:rFonts w:ascii="DejaVu Sans" w:hAnsi="DejaVu Sans" w:eastAsia="DejaVu Sans" w:cs="DejaVu Sans"/>
+                <w:i w:val="false"/>
+                <w:b w:val="false"/>
+                <w:u w:val="none"/>
+                <w:sz w:val="18"/>
+                <w:szCs w:val="18"/>
+                <w:color w:val="000000"/>
+              </w:rPr>
+              <w:t xml:space="preserve">34.76</w:t>
+            </w:r>
+          </w:p>
+        </w:tc>
+      </w:tr>
+      <w:tr>
+        <w:trPr>
+          <w:trHeight w:val="480" w:hRule="auto"/>
+        </w:trPr>
+        body 9
+        <w:tc>
+          <w:tcPr>
+            <w:tcBorders>
+              <w:bottom w:val="single" w:sz="6" w:space="0" w:color="666666"/>
+              <w:top w:val="single" w:sz="6" w:space="0" w:color="666666"/>
+              <w:left w:val="none" w:sz="0" w:space="0" w:color="000000"/>
+              <w:right w:val="none" w:sz="0" w:space="0" w:color="000000"/>
+            </w:tcBorders>
+            <w:shd w:val="clear" w:color="auto" w:fill="EFEFEF"/>
+            <w:tcMar>
+              <w:top w:w="0" w:type="dxa"/>
+              <w:bottom w:w="0" w:type="dxa"/>
+              <w:left w:w="0" w:type="dxa"/>
+              <w:right w:w="0" w:type="dxa"/>
+            </w:tcMar>
+            <w:vAlign w:val="center"/>
+          </w:tcPr>
+          <w:p>
+            <w:pPr>
+              <w:pStyle w:val="Normal"/>
+              <w:jc w:val="left"/>
+              <w:pBdr>
+                <w:bottom w:val="none" w:sz="0" w:space="0" w:color="000000"/>
+                <w:top w:val="none" w:sz="0" w:space="0" w:color="000000"/>
+                <w:left w:val="none" w:sz="0" w:space="0" w:color="000000"/>
+                <w:right w:val="none" w:sz="0" w:space="0" w:color="000000"/>
+              </w:pBdr>
+              <w:spacing w:after="120" w:before="120" w:line="240"/>
+              <w:ind w:left="120" w:right="120" w:firstLine="0" w:firstLineChars="0"/>
+            </w:pPr>
+            <w:r xmlns:w="http://schemas.openxmlformats.org/wordprocessingml/2006/main" xmlns:wp="http://schemas.openxmlformats.org/drawingml/2006/wordprocessingDrawing" xmlns:r="http://schemas.openxmlformats.org/officeDocument/2006/relationships" xmlns:w14="http://schemas.microsoft.com/office/word/2010/wordml">
+              <w:rPr>
+                <w:rFonts w:ascii="DejaVu Sans" w:hAnsi="DejaVu Sans" w:eastAsia="DejaVu Sans" w:cs="DejaVu Sans"/>
+                <w:i w:val="false"/>
+                <w:b w:val="false"/>
+                <w:u w:val="none"/>
+                <w:sz w:val="18"/>
+                <w:szCs w:val="18"/>
+                <w:color w:val="000000"/>
+              </w:rPr>
+              <w:t xml:space="preserve">Retail (46.6, 12.2%)</w:t>
+            </w:r>
+          </w:p>
+        </w:tc>
+        <w:tc>
+          <w:tcPr>
+            <w:tcBorders>
+              <w:bottom w:val="single" w:sz="6" w:space="0" w:color="666666"/>
+              <w:top w:val="single" w:sz="6" w:space="0" w:color="666666"/>
+              <w:left w:val="none" w:sz="0" w:space="0" w:color="000000"/>
+              <w:right w:val="none" w:sz="0" w:space="0" w:color="000000"/>
+            </w:tcBorders>
+            <w:shd w:val="clear" w:color="auto" w:fill="EFEFEF"/>
+            <w:tcMar>
+              <w:top w:w="0" w:type="dxa"/>
+              <w:bottom w:w="0" w:type="dxa"/>
+              <w:left w:w="0" w:type="dxa"/>
+              <w:right w:w="0" w:type="dxa"/>
+            </w:tcMar>
+            <w:vAlign w:val="center"/>
+          </w:tcPr>
+          <w:p>
+            <w:pPr>
+              <w:pStyle w:val="Normal"/>
+              <w:jc w:val="right"/>
+              <w:pBdr>
+                <w:bottom w:val="none" w:sz="0" w:space="0" w:color="000000"/>
+                <w:top w:val="none" w:sz="0" w:space="0" w:color="000000"/>
+                <w:left w:val="none" w:sz="0" w:space="0" w:color="000000"/>
+                <w:right w:val="none" w:sz="0" w:space="0" w:color="000000"/>
+              </w:pBdr>
+              <w:spacing w:after="120" w:before="120" w:line="240"/>
+              <w:ind w:left="120" w:right="120" w:firstLine="0" w:firstLineChars="0"/>
+            </w:pPr>
+            <w:r xmlns:w="http://schemas.openxmlformats.org/wordprocessingml/2006/main" xmlns:wp="http://schemas.openxmlformats.org/drawingml/2006/wordprocessingDrawing" xmlns:r="http://schemas.openxmlformats.org/officeDocument/2006/relationships" xmlns:w14="http://schemas.microsoft.com/office/word/2010/wordml">
+              <w:rPr>
+                <w:rFonts w:ascii="DejaVu Sans" w:hAnsi="DejaVu Sans" w:eastAsia="DejaVu Sans" w:cs="DejaVu Sans"/>
+                <w:i w:val="false"/>
+                <w:b w:val="false"/>
+                <w:u w:val="none"/>
+                <w:sz w:val="18"/>
+                <w:szCs w:val="18"/>
+                <w:color w:val="000000"/>
+              </w:rPr>
+              <w:t xml:space="preserve">78,558</w:t>
+            </w:r>
+          </w:p>
+        </w:tc>
+        <w:tc>
+          <w:tcPr>
+            <w:tcBorders>
+              <w:bottom w:val="single" w:sz="6" w:space="0" w:color="666666"/>
+              <w:top w:val="single" w:sz="6" w:space="0" w:color="666666"/>
+              <w:left w:val="none" w:sz="0" w:space="0" w:color="000000"/>
+              <w:right w:val="none" w:sz="0" w:space="0" w:color="000000"/>
+            </w:tcBorders>
+            <w:shd w:val="clear" w:color="auto" w:fill="EFEFEF"/>
+            <w:tcMar>
+              <w:top w:w="0" w:type="dxa"/>
+              <w:bottom w:w="0" w:type="dxa"/>
+              <w:left w:w="0" w:type="dxa"/>
+              <w:right w:w="0" w:type="dxa"/>
+            </w:tcMar>
+            <w:vAlign w:val="center"/>
+          </w:tcPr>
+          <w:p>
+            <w:pPr>
+              <w:pStyle w:val="Normal"/>
+              <w:jc w:val="right"/>
+              <w:pBdr>
+                <w:bottom w:val="none" w:sz="0" w:space="0" w:color="000000"/>
+                <w:top w:val="none" w:sz="0" w:space="0" w:color="000000"/>
+                <w:left w:val="none" w:sz="0" w:space="0" w:color="000000"/>
+                <w:right w:val="none" w:sz="0" w:space="0" w:color="000000"/>
+              </w:pBdr>
+              <w:spacing w:after="120" w:before="120" w:line="240"/>
+              <w:ind w:left="120" w:right="120" w:firstLine="0" w:firstLineChars="0"/>
+            </w:pPr>
+            <w:r xmlns:w="http://schemas.openxmlformats.org/wordprocessingml/2006/main" xmlns:wp="http://schemas.openxmlformats.org/drawingml/2006/wordprocessingDrawing" xmlns:r="http://schemas.openxmlformats.org/officeDocument/2006/relationships" xmlns:w14="http://schemas.microsoft.com/office/word/2010/wordml">
+              <w:rPr>
+                <w:rFonts w:ascii="DejaVu Sans" w:hAnsi="DejaVu Sans" w:eastAsia="DejaVu Sans" w:cs="DejaVu Sans"/>
+                <w:i w:val="false"/>
+                <w:b w:val="false"/>
+                <w:u w:val="none"/>
+                <w:sz w:val="18"/>
+                <w:szCs w:val="18"/>
+                <w:color w:val="000000"/>
+              </w:rPr>
+              <w:t xml:space="preserve">59,378</w:t>
+            </w:r>
+          </w:p>
+        </w:tc>
+        <w:tc>
+          <w:tcPr>
+            <w:tcBorders>
+              <w:bottom w:val="single" w:sz="6" w:space="0" w:color="666666"/>
+              <w:top w:val="single" w:sz="6" w:space="0" w:color="666666"/>
+              <w:left w:val="none" w:sz="0" w:space="0" w:color="000000"/>
+              <w:right w:val="none" w:sz="0" w:space="0" w:color="000000"/>
+            </w:tcBorders>
+            <w:shd w:val="clear" w:color="auto" w:fill="EFEFEF"/>
+            <w:tcMar>
+              <w:top w:w="0" w:type="dxa"/>
+              <w:bottom w:w="0" w:type="dxa"/>
+              <w:left w:w="0" w:type="dxa"/>
+              <w:right w:w="0" w:type="dxa"/>
+            </w:tcMar>
+            <w:vAlign w:val="center"/>
+          </w:tcPr>
+          <w:p>
+            <w:pPr>
+              <w:pStyle w:val="Normal"/>
+              <w:jc w:val="right"/>
+              <w:pBdr>
+                <w:bottom w:val="none" w:sz="0" w:space="0" w:color="000000"/>
+                <w:top w:val="none" w:sz="0" w:space="0" w:color="000000"/>
+                <w:left w:val="none" w:sz="0" w:space="0" w:color="000000"/>
+                <w:right w:val="none" w:sz="0" w:space="0" w:color="000000"/>
+              </w:pBdr>
+              <w:spacing w:after="120" w:before="120" w:line="240"/>
+              <w:ind w:left="120" w:right="120" w:firstLine="0" w:firstLineChars="0"/>
+            </w:pPr>
+            <w:r xmlns:w="http://schemas.openxmlformats.org/wordprocessingml/2006/main" xmlns:wp="http://schemas.openxmlformats.org/drawingml/2006/wordprocessingDrawing" xmlns:r="http://schemas.openxmlformats.org/officeDocument/2006/relationships" xmlns:w14="http://schemas.microsoft.com/office/word/2010/wordml">
+              <w:rPr>
+                <w:rFonts w:ascii="DejaVu Sans" w:hAnsi="DejaVu Sans" w:eastAsia="DejaVu Sans" w:cs="DejaVu Sans"/>
+                <w:i w:val="false"/>
+                <w:b w:val="false"/>
+                <w:u w:val="none"/>
+                <w:sz w:val="18"/>
+                <w:szCs w:val="18"/>
+                <w:color w:val="000000"/>
+              </w:rPr>
+              <w:t xml:space="preserve">19,180</w:t>
+            </w:r>
+          </w:p>
+        </w:tc>
+        <w:tc>
+          <w:tcPr>
+            <w:tcBorders>
+              <w:bottom w:val="single" w:sz="6" w:space="0" w:color="666666"/>
+              <w:top w:val="single" w:sz="6" w:space="0" w:color="666666"/>
+              <w:left w:val="none" w:sz="0" w:space="0" w:color="000000"/>
+              <w:right w:val="none" w:sz="0" w:space="0" w:color="000000"/>
+            </w:tcBorders>
+            <w:shd w:val="clear" w:color="auto" w:fill="EFEFEF"/>
+            <w:tcMar>
+              <w:top w:w="0" w:type="dxa"/>
+              <w:bottom w:w="0" w:type="dxa"/>
+              <w:left w:w="0" w:type="dxa"/>
+              <w:right w:w="0" w:type="dxa"/>
+            </w:tcMar>
+            <w:vAlign w:val="center"/>
+          </w:tcPr>
+          <w:p>
+            <w:pPr>
+              <w:pStyle w:val="Normal"/>
+              <w:jc w:val="right"/>
+              <w:pBdr>
+                <w:bottom w:val="none" w:sz="0" w:space="0" w:color="000000"/>
+                <w:top w:val="none" w:sz="0" w:space="0" w:color="000000"/>
+                <w:left w:val="none" w:sz="0" w:space="0" w:color="000000"/>
+                <w:right w:val="none" w:sz="0" w:space="0" w:color="000000"/>
+              </w:pBdr>
+              <w:spacing w:after="120" w:before="120" w:line="240"/>
+              <w:ind w:left="120" w:right="120" w:firstLine="0" w:firstLineChars="0"/>
+            </w:pPr>
+            <w:r xmlns:w="http://schemas.openxmlformats.org/wordprocessingml/2006/main" xmlns:wp="http://schemas.openxmlformats.org/drawingml/2006/wordprocessingDrawing" xmlns:r="http://schemas.openxmlformats.org/officeDocument/2006/relationships" xmlns:w14="http://schemas.microsoft.com/office/word/2010/wordml">
+              <w:rPr>
+                <w:rFonts w:ascii="DejaVu Sans" w:hAnsi="DejaVu Sans" w:eastAsia="DejaVu Sans" w:cs="DejaVu Sans"/>
+                <w:i w:val="false"/>
+                <w:b w:val="false"/>
+                <w:u w:val="none"/>
+                <w:sz w:val="18"/>
+                <w:szCs w:val="18"/>
+                <w:color w:val="000000"/>
+              </w:rPr>
+              <w:t xml:space="preserve">32.30</w:t>
+            </w:r>
+          </w:p>
+        </w:tc>
+      </w:tr>
+      <w:tr>
+        <w:trPr>
+          <w:trHeight w:val="480" w:hRule="auto"/>
+        </w:trPr>
+        body10
+        <w:tc>
+          <w:tcPr>
+            <w:tcBorders>
+              <w:bottom w:val="single" w:sz="6" w:space="0" w:color="666666"/>
+              <w:top w:val="single" w:sz="6" w:space="0" w:color="666666"/>
+              <w:left w:val="none" w:sz="0" w:space="0" w:color="000000"/>
+              <w:right w:val="none" w:sz="0" w:space="0" w:color="000000"/>
+            </w:tcBorders>
+            <w:shd w:val="clear" w:color="auto" w:fill="EFEFEF"/>
+            <w:tcMar>
+              <w:top w:w="0" w:type="dxa"/>
+              <w:bottom w:w="0" w:type="dxa"/>
+              <w:left w:w="0" w:type="dxa"/>
+              <w:right w:w="0" w:type="dxa"/>
+            </w:tcMar>
+            <w:vAlign w:val="center"/>
+          </w:tcPr>
+          <w:p>
+            <w:pPr>
+              <w:pStyle w:val="Normal"/>
+              <w:jc w:val="left"/>
+              <w:pBdr>
+                <w:bottom w:val="none" w:sz="0" w:space="0" w:color="000000"/>
+                <w:top w:val="none" w:sz="0" w:space="0" w:color="000000"/>
+                <w:left w:val="none" w:sz="0" w:space="0" w:color="000000"/>
+                <w:right w:val="none" w:sz="0" w:space="0" w:color="000000"/>
+              </w:pBdr>
+              <w:spacing w:after="120" w:before="120" w:line="240"/>
+              <w:ind w:left="120" w:right="120" w:firstLine="0" w:firstLineChars="0"/>
+            </w:pPr>
+            <w:r xmlns:w="http://schemas.openxmlformats.org/wordprocessingml/2006/main" xmlns:wp="http://schemas.openxmlformats.org/drawingml/2006/wordprocessingDrawing" xmlns:r="http://schemas.openxmlformats.org/officeDocument/2006/relationships" xmlns:w14="http://schemas.microsoft.com/office/word/2010/wordml">
+              <w:rPr>
+                <w:rFonts w:ascii="DejaVu Sans" w:hAnsi="DejaVu Sans" w:eastAsia="DejaVu Sans" w:cs="DejaVu Sans"/>
+                <w:i w:val="false"/>
+                <w:b w:val="false"/>
+                <w:u w:val="none"/>
+                <w:sz w:val="18"/>
+                <w:szCs w:val="18"/>
+                <w:color w:val="000000"/>
+              </w:rPr>
+              <w:t xml:space="preserve">other (109.4, 28.7%)</w:t>
+            </w:r>
+          </w:p>
+        </w:tc>
+        <w:tc>
+          <w:tcPr>
+            <w:tcBorders>
+              <w:bottom w:val="single" w:sz="6" w:space="0" w:color="666666"/>
+              <w:top w:val="single" w:sz="6" w:space="0" w:color="666666"/>
+              <w:left w:val="none" w:sz="0" w:space="0" w:color="000000"/>
+              <w:right w:val="none" w:sz="0" w:space="0" w:color="000000"/>
+            </w:tcBorders>
+            <w:shd w:val="clear" w:color="auto" w:fill="EFEFEF"/>
+            <w:tcMar>
+              <w:top w:w="0" w:type="dxa"/>
+              <w:bottom w:w="0" w:type="dxa"/>
+              <w:left w:w="0" w:type="dxa"/>
+              <w:right w:w="0" w:type="dxa"/>
+            </w:tcMar>
+            <w:vAlign w:val="center"/>
+          </w:tcPr>
+          <w:p>
+            <w:pPr>
+              <w:pStyle w:val="Normal"/>
+              <w:jc w:val="right"/>
+              <w:pBdr>
+                <w:bottom w:val="none" w:sz="0" w:space="0" w:color="000000"/>
+                <w:top w:val="none" w:sz="0" w:space="0" w:color="000000"/>
+                <w:left w:val="none" w:sz="0" w:space="0" w:color="000000"/>
+                <w:right w:val="none" w:sz="0" w:space="0" w:color="000000"/>
+              </w:pBdr>
+              <w:spacing w:after="120" w:before="120" w:line="240"/>
+              <w:ind w:left="120" w:right="120" w:firstLine="0" w:firstLineChars="0"/>
+            </w:pPr>
+            <w:r xmlns:w="http://schemas.openxmlformats.org/wordprocessingml/2006/main" xmlns:wp="http://schemas.openxmlformats.org/drawingml/2006/wordprocessingDrawing" xmlns:r="http://schemas.openxmlformats.org/officeDocument/2006/relationships" xmlns:w14="http://schemas.microsoft.com/office/word/2010/wordml">
+              <w:rPr>
+                <w:rFonts w:ascii="DejaVu Sans" w:hAnsi="DejaVu Sans" w:eastAsia="DejaVu Sans" w:cs="DejaVu Sans"/>
+                <w:i w:val="false"/>
+                <w:b w:val="false"/>
+                <w:u w:val="none"/>
+                <w:sz w:val="18"/>
+                <w:szCs w:val="18"/>
+                <w:color w:val="000000"/>
+              </w:rPr>
+              <w:t xml:space="preserve">74,486</w:t>
+            </w:r>
+          </w:p>
+        </w:tc>
+        <w:tc>
+          <w:tcPr>
+            <w:tcBorders>
+              <w:bottom w:val="single" w:sz="6" w:space="0" w:color="666666"/>
+              <w:top w:val="single" w:sz="6" w:space="0" w:color="666666"/>
+              <w:left w:val="none" w:sz="0" w:space="0" w:color="000000"/>
+              <w:right w:val="none" w:sz="0" w:space="0" w:color="000000"/>
+            </w:tcBorders>
+            <w:shd w:val="clear" w:color="auto" w:fill="EFEFEF"/>
+            <w:tcMar>
+              <w:top w:w="0" w:type="dxa"/>
+              <w:bottom w:w="0" w:type="dxa"/>
+              <w:left w:w="0" w:type="dxa"/>
+              <w:right w:w="0" w:type="dxa"/>
+            </w:tcMar>
+            <w:vAlign w:val="center"/>
+          </w:tcPr>
+          <w:p>
+            <w:pPr>
+              <w:pStyle w:val="Normal"/>
+              <w:jc w:val="right"/>
+              <w:pBdr>
+                <w:bottom w:val="none" w:sz="0" w:space="0" w:color="000000"/>
+                <w:top w:val="none" w:sz="0" w:space="0" w:color="000000"/>
+                <w:left w:val="none" w:sz="0" w:space="0" w:color="000000"/>
+                <w:right w:val="none" w:sz="0" w:space="0" w:color="000000"/>
+              </w:pBdr>
+              <w:spacing w:after="120" w:before="120" w:line="240"/>
+              <w:ind w:left="120" w:right="120" w:firstLine="0" w:firstLineChars="0"/>
+            </w:pPr>
+            <w:r xmlns:w="http://schemas.openxmlformats.org/wordprocessingml/2006/main" xmlns:wp="http://schemas.openxmlformats.org/drawingml/2006/wordprocessingDrawing" xmlns:r="http://schemas.openxmlformats.org/officeDocument/2006/relationships" xmlns:w14="http://schemas.microsoft.com/office/word/2010/wordml">
+              <w:rPr>
+                <w:rFonts w:ascii="DejaVu Sans" w:hAnsi="DejaVu Sans" w:eastAsia="DejaVu Sans" w:cs="DejaVu Sans"/>
+                <w:i w:val="false"/>
+                <w:b w:val="false"/>
+                <w:u w:val="none"/>
+                <w:sz w:val="18"/>
+                <w:szCs w:val="18"/>
+                <w:color w:val="000000"/>
+              </w:rPr>
+              <w:t xml:space="preserve">57,176</w:t>
+            </w:r>
+          </w:p>
+        </w:tc>
+        <w:tc>
+          <w:tcPr>
+            <w:tcBorders>
+              <w:bottom w:val="single" w:sz="6" w:space="0" w:color="666666"/>
+              <w:top w:val="single" w:sz="6" w:space="0" w:color="666666"/>
+              <w:left w:val="none" w:sz="0" w:space="0" w:color="000000"/>
+              <w:right w:val="none" w:sz="0" w:space="0" w:color="000000"/>
+            </w:tcBorders>
+            <w:shd w:val="clear" w:color="auto" w:fill="EFEFEF"/>
+            <w:tcMar>
+              <w:top w:w="0" w:type="dxa"/>
+              <w:bottom w:w="0" w:type="dxa"/>
+              <w:left w:w="0" w:type="dxa"/>
+              <w:right w:w="0" w:type="dxa"/>
+            </w:tcMar>
+            <w:vAlign w:val="center"/>
+          </w:tcPr>
+          <w:p>
+            <w:pPr>
+              <w:pStyle w:val="Normal"/>
+              <w:jc w:val="right"/>
+              <w:pBdr>
+                <w:bottom w:val="none" w:sz="0" w:space="0" w:color="000000"/>
+                <w:top w:val="none" w:sz="0" w:space="0" w:color="000000"/>
+                <w:left w:val="none" w:sz="0" w:space="0" w:color="000000"/>
+                <w:right w:val="none" w:sz="0" w:space="0" w:color="000000"/>
+              </w:pBdr>
+              <w:spacing w:after="120" w:before="120" w:line="240"/>
+              <w:ind w:left="120" w:right="120" w:firstLine="0" w:firstLineChars="0"/>
+            </w:pPr>
+            <w:r xmlns:w="http://schemas.openxmlformats.org/wordprocessingml/2006/main" xmlns:wp="http://schemas.openxmlformats.org/drawingml/2006/wordprocessingDrawing" xmlns:r="http://schemas.openxmlformats.org/officeDocument/2006/relationships" xmlns:w14="http://schemas.microsoft.com/office/word/2010/wordml">
+              <w:rPr>
+                <w:rFonts w:ascii="DejaVu Sans" w:hAnsi="DejaVu Sans" w:eastAsia="DejaVu Sans" w:cs="DejaVu Sans"/>
+                <w:i w:val="false"/>
+                <w:b w:val="false"/>
+                <w:u w:val="none"/>
+                <w:sz w:val="18"/>
+                <w:szCs w:val="18"/>
+                <w:color w:val="000000"/>
+              </w:rPr>
+              <w:t xml:space="preserve">17,310</w:t>
+            </w:r>
+          </w:p>
+        </w:tc>
+        <w:tc>
+          <w:tcPr>
+            <w:tcBorders>
+              <w:bottom w:val="single" w:sz="6" w:space="0" w:color="666666"/>
+              <w:top w:val="single" w:sz="6" w:space="0" w:color="666666"/>
+              <w:left w:val="none" w:sz="0" w:space="0" w:color="000000"/>
+              <w:right w:val="none" w:sz="0" w:space="0" w:color="000000"/>
+            </w:tcBorders>
+            <w:shd w:val="clear" w:color="auto" w:fill="EFEFEF"/>
+            <w:tcMar>
+              <w:top w:w="0" w:type="dxa"/>
+              <w:bottom w:w="0" w:type="dxa"/>
+              <w:left w:w="0" w:type="dxa"/>
+              <w:right w:w="0" w:type="dxa"/>
+            </w:tcMar>
+            <w:vAlign w:val="center"/>
+          </w:tcPr>
+          <w:p>
+            <w:pPr>
+              <w:pStyle w:val="Normal"/>
+              <w:jc w:val="right"/>
+              <w:pBdr>
+                <w:bottom w:val="none" w:sz="0" w:space="0" w:color="000000"/>
+                <w:top w:val="none" w:sz="0" w:space="0" w:color="000000"/>
+                <w:left w:val="none" w:sz="0" w:space="0" w:color="000000"/>
+                <w:right w:val="none" w:sz="0" w:space="0" w:color="000000"/>
+              </w:pBdr>
+              <w:spacing w:after="120" w:before="120" w:line="240"/>
+              <w:ind w:left="120" w:right="120" w:firstLine="0" w:firstLineChars="0"/>
+            </w:pPr>
+            <w:r xmlns:w="http://schemas.openxmlformats.org/wordprocessingml/2006/main" xmlns:wp="http://schemas.openxmlformats.org/drawingml/2006/wordprocessingDrawing" xmlns:r="http://schemas.openxmlformats.org/officeDocument/2006/relationships" xmlns:w14="http://schemas.microsoft.com/office/word/2010/wordml">
+              <w:rPr>
+                <w:rFonts w:ascii="DejaVu Sans" w:hAnsi="DejaVu Sans" w:eastAsia="DejaVu Sans" w:cs="DejaVu Sans"/>
+                <w:i w:val="false"/>
+                <w:b w:val="false"/>
+                <w:u w:val="none"/>
+                <w:sz w:val="18"/>
+                <w:szCs w:val="18"/>
+                <w:color w:val="000000"/>
+              </w:rPr>
+              <w:t xml:space="preserve">30.27</w:t>
+            </w:r>
+          </w:p>
+        </w:tc>
+      </w:tr>
+      <w:tr>
+        <w:trPr>
+          <w:trHeight w:val="480" w:hRule="auto"/>
+        </w:trPr>
+        body11
+        <w:tc>
+          <w:tcPr>
+            <w:tcBorders>
+              <w:bottom w:val="single" w:sz="6" w:space="0" w:color="666666"/>
+              <w:top w:val="single" w:sz="6" w:space="0" w:color="666666"/>
+              <w:left w:val="none" w:sz="0" w:space="0" w:color="000000"/>
+              <w:right w:val="none" w:sz="0" w:space="0" w:color="000000"/>
+            </w:tcBorders>
+            <w:shd w:val="clear" w:color="auto" w:fill="EFEFEF"/>
+            <w:tcMar>
+              <w:top w:w="0" w:type="dxa"/>
+              <w:bottom w:w="0" w:type="dxa"/>
+              <w:left w:w="0" w:type="dxa"/>
+              <w:right w:w="0" w:type="dxa"/>
+            </w:tcMar>
+            <w:vAlign w:val="center"/>
+          </w:tcPr>
+          <w:p>
+            <w:pPr>
+              <w:pStyle w:val="Normal"/>
+              <w:jc w:val="left"/>
+              <w:pBdr>
+                <w:bottom w:val="none" w:sz="0" w:space="0" w:color="000000"/>
+                <w:top w:val="none" w:sz="0" w:space="0" w:color="000000"/>
+                <w:left w:val="none" w:sz="0" w:space="0" w:color="000000"/>
+                <w:right w:val="none" w:sz="0" w:space="0" w:color="000000"/>
+              </w:pBdr>
+              <w:spacing w:after="120" w:before="120" w:line="240"/>
+              <w:ind w:left="120" w:right="120" w:firstLine="0" w:firstLineChars="0"/>
+            </w:pPr>
+            <w:r xmlns:w="http://schemas.openxmlformats.org/wordprocessingml/2006/main" xmlns:wp="http://schemas.openxmlformats.org/drawingml/2006/wordprocessingDrawing" xmlns:r="http://schemas.openxmlformats.org/officeDocument/2006/relationships" xmlns:w14="http://schemas.microsoft.com/office/word/2010/wordml">
+              <w:rPr>
+                <w:rFonts w:ascii="DejaVu Sans" w:hAnsi="DejaVu Sans" w:eastAsia="DejaVu Sans" w:cs="DejaVu Sans"/>
+                <w:i w:val="false"/>
+                <w:b w:val="false"/>
+                <w:u w:val="none"/>
+                <w:sz w:val="18"/>
+                <w:szCs w:val="18"/>
+                <w:color w:val="000000"/>
+              </w:rPr>
+              <w:t xml:space="preserve">Manuf (54.5, 14.3%)</w:t>
+            </w:r>
+          </w:p>
+        </w:tc>
+        <w:tc>
+          <w:tcPr>
+            <w:tcBorders>
+              <w:bottom w:val="single" w:sz="6" w:space="0" w:color="666666"/>
+              <w:top w:val="single" w:sz="6" w:space="0" w:color="666666"/>
+              <w:left w:val="none" w:sz="0" w:space="0" w:color="000000"/>
+              <w:right w:val="none" w:sz="0" w:space="0" w:color="000000"/>
+            </w:tcBorders>
+            <w:shd w:val="clear" w:color="auto" w:fill="EFEFEF"/>
+            <w:tcMar>
+              <w:top w:w="0" w:type="dxa"/>
+              <w:bottom w:w="0" w:type="dxa"/>
+              <w:left w:w="0" w:type="dxa"/>
+              <w:right w:w="0" w:type="dxa"/>
+            </w:tcMar>
+            <w:vAlign w:val="center"/>
+          </w:tcPr>
+          <w:p>
+            <w:pPr>
+              <w:pStyle w:val="Normal"/>
+              <w:jc w:val="right"/>
+              <w:pBdr>
+                <w:bottom w:val="none" w:sz="0" w:space="0" w:color="000000"/>
+                <w:top w:val="none" w:sz="0" w:space="0" w:color="000000"/>
+                <w:left w:val="none" w:sz="0" w:space="0" w:color="000000"/>
+                <w:right w:val="none" w:sz="0" w:space="0" w:color="000000"/>
+              </w:pBdr>
+              <w:spacing w:after="120" w:before="120" w:line="240"/>
+              <w:ind w:left="120" w:right="120" w:firstLine="0" w:firstLineChars="0"/>
+            </w:pPr>
+            <w:r xmlns:w="http://schemas.openxmlformats.org/wordprocessingml/2006/main" xmlns:wp="http://schemas.openxmlformats.org/drawingml/2006/wordprocessingDrawing" xmlns:r="http://schemas.openxmlformats.org/officeDocument/2006/relationships" xmlns:w14="http://schemas.microsoft.com/office/word/2010/wordml">
+              <w:rPr>
+                <w:rFonts w:ascii="DejaVu Sans" w:hAnsi="DejaVu Sans" w:eastAsia="DejaVu Sans" w:cs="DejaVu Sans"/>
+                <w:i w:val="false"/>
+                <w:b w:val="false"/>
+                <w:u w:val="none"/>
+                <w:sz w:val="18"/>
+                <w:szCs w:val="18"/>
+                <w:color w:val="000000"/>
+              </w:rPr>
+              <w:t xml:space="preserve">65,544</w:t>
+            </w:r>
+          </w:p>
+        </w:tc>
+        <w:tc>
+          <w:tcPr>
+            <w:tcBorders>
+              <w:bottom w:val="single" w:sz="6" w:space="0" w:color="666666"/>
+              <w:top w:val="single" w:sz="6" w:space="0" w:color="666666"/>
+              <w:left w:val="none" w:sz="0" w:space="0" w:color="000000"/>
+              <w:right w:val="none" w:sz="0" w:space="0" w:color="000000"/>
+            </w:tcBorders>
+            <w:shd w:val="clear" w:color="auto" w:fill="EFEFEF"/>
+            <w:tcMar>
+              <w:top w:w="0" w:type="dxa"/>
+              <w:bottom w:w="0" w:type="dxa"/>
+              <w:left w:w="0" w:type="dxa"/>
+              <w:right w:w="0" w:type="dxa"/>
+            </w:tcMar>
+            <w:vAlign w:val="center"/>
+          </w:tcPr>
+          <w:p>
+            <w:pPr>
+              <w:pStyle w:val="Normal"/>
+              <w:jc w:val="right"/>
+              <w:pBdr>
+                <w:bottom w:val="none" w:sz="0" w:space="0" w:color="000000"/>
+                <w:top w:val="none" w:sz="0" w:space="0" w:color="000000"/>
+                <w:left w:val="none" w:sz="0" w:space="0" w:color="000000"/>
+                <w:right w:val="none" w:sz="0" w:space="0" w:color="000000"/>
+              </w:pBdr>
+              <w:spacing w:after="120" w:before="120" w:line="240"/>
+              <w:ind w:left="120" w:right="120" w:firstLine="0" w:firstLineChars="0"/>
+            </w:pPr>
+            <w:r xmlns:w="http://schemas.openxmlformats.org/wordprocessingml/2006/main" xmlns:wp="http://schemas.openxmlformats.org/drawingml/2006/wordprocessingDrawing" xmlns:r="http://schemas.openxmlformats.org/officeDocument/2006/relationships" xmlns:w14="http://schemas.microsoft.com/office/word/2010/wordml">
+              <w:rPr>
+                <w:rFonts w:ascii="DejaVu Sans" w:hAnsi="DejaVu Sans" w:eastAsia="DejaVu Sans" w:cs="DejaVu Sans"/>
+                <w:i w:val="false"/>
+                <w:b w:val="false"/>
+                <w:u w:val="none"/>
+                <w:sz w:val="18"/>
+                <w:szCs w:val="18"/>
+                <w:color w:val="000000"/>
+              </w:rPr>
+              <w:t xml:space="preserve">51,222</w:t>
+            </w:r>
+          </w:p>
+        </w:tc>
+        <w:tc>
+          <w:tcPr>
+            <w:tcBorders>
+              <w:bottom w:val="single" w:sz="6" w:space="0" w:color="666666"/>
+              <w:top w:val="single" w:sz="6" w:space="0" w:color="666666"/>
+              <w:left w:val="none" w:sz="0" w:space="0" w:color="000000"/>
+              <w:right w:val="none" w:sz="0" w:space="0" w:color="000000"/>
+            </w:tcBorders>
+            <w:shd w:val="clear" w:color="auto" w:fill="EFEFEF"/>
+            <w:tcMar>
+              <w:top w:w="0" w:type="dxa"/>
+              <w:bottom w:w="0" w:type="dxa"/>
+              <w:left w:w="0" w:type="dxa"/>
+              <w:right w:w="0" w:type="dxa"/>
+            </w:tcMar>
+            <w:vAlign w:val="center"/>
+          </w:tcPr>
+          <w:p>
+            <w:pPr>
+              <w:pStyle w:val="Normal"/>
+              <w:jc w:val="right"/>
+              <w:pBdr>
+                <w:bottom w:val="none" w:sz="0" w:space="0" w:color="000000"/>
+                <w:top w:val="none" w:sz="0" w:space="0" w:color="000000"/>
+                <w:left w:val="none" w:sz="0" w:space="0" w:color="000000"/>
+                <w:right w:val="none" w:sz="0" w:space="0" w:color="000000"/>
+              </w:pBdr>
+              <w:spacing w:after="120" w:before="120" w:line="240"/>
+              <w:ind w:left="120" w:right="120" w:firstLine="0" w:firstLineChars="0"/>
+            </w:pPr>
+            <w:r xmlns:w="http://schemas.openxmlformats.org/wordprocessingml/2006/main" xmlns:wp="http://schemas.openxmlformats.org/drawingml/2006/wordprocessingDrawing" xmlns:r="http://schemas.openxmlformats.org/officeDocument/2006/relationships" xmlns:w14="http://schemas.microsoft.com/office/word/2010/wordml">
+              <w:rPr>
+                <w:rFonts w:ascii="DejaVu Sans" w:hAnsi="DejaVu Sans" w:eastAsia="DejaVu Sans" w:cs="DejaVu Sans"/>
+                <w:i w:val="false"/>
+                <w:b w:val="false"/>
+                <w:u w:val="none"/>
+                <w:sz w:val="18"/>
+                <w:szCs w:val="18"/>
+                <w:color w:val="000000"/>
+              </w:rPr>
+              <w:t xml:space="preserve">14,322</w:t>
+            </w:r>
+          </w:p>
+        </w:tc>
+        <w:tc>
+          <w:tcPr>
+            <w:tcBorders>
+              <w:bottom w:val="single" w:sz="6" w:space="0" w:color="666666"/>
+              <w:top w:val="single" w:sz="6" w:space="0" w:color="666666"/>
+              <w:left w:val="none" w:sz="0" w:space="0" w:color="000000"/>
+              <w:right w:val="none" w:sz="0" w:space="0" w:color="000000"/>
+            </w:tcBorders>
+            <w:shd w:val="clear" w:color="auto" w:fill="EFEFEF"/>
+            <w:tcMar>
+              <w:top w:w="0" w:type="dxa"/>
+              <w:bottom w:w="0" w:type="dxa"/>
+              <w:left w:w="0" w:type="dxa"/>
+              <w:right w:w="0" w:type="dxa"/>
+            </w:tcMar>
+            <w:vAlign w:val="center"/>
+          </w:tcPr>
+          <w:p>
+            <w:pPr>
+              <w:pStyle w:val="Normal"/>
+              <w:jc w:val="right"/>
+              <w:pBdr>
+                <w:bottom w:val="none" w:sz="0" w:space="0" w:color="000000"/>
+                <w:top w:val="none" w:sz="0" w:space="0" w:color="000000"/>
+                <w:left w:val="none" w:sz="0" w:space="0" w:color="000000"/>
+                <w:right w:val="none" w:sz="0" w:space="0" w:color="000000"/>
+              </w:pBdr>
+              <w:spacing w:after="120" w:before="120" w:line="240"/>
+              <w:ind w:left="120" w:right="120" w:firstLine="0" w:firstLineChars="0"/>
+            </w:pPr>
+            <w:r xmlns:w="http://schemas.openxmlformats.org/wordprocessingml/2006/main" xmlns:wp="http://schemas.openxmlformats.org/drawingml/2006/wordprocessingDrawing" xmlns:r="http://schemas.openxmlformats.org/officeDocument/2006/relationships" xmlns:w14="http://schemas.microsoft.com/office/word/2010/wordml">
+              <w:rPr>
+                <w:rFonts w:ascii="DejaVu Sans" w:hAnsi="DejaVu Sans" w:eastAsia="DejaVu Sans" w:cs="DejaVu Sans"/>
+                <w:i w:val="false"/>
+                <w:b w:val="false"/>
+                <w:u w:val="none"/>
+                <w:sz w:val="18"/>
+                <w:szCs w:val="18"/>
+                <w:color w:val="000000"/>
+              </w:rPr>
+              <w:t xml:space="preserve">27.96</w:t>
+            </w:r>
+          </w:p>
+        </w:tc>
+      </w:tr>
+      <w:tr>
+        <w:trPr>
+          <w:trHeight w:val="480" w:hRule="auto"/>
+        </w:trPr>
+        body12
+        <w:tc>
+          <w:tcPr>
+            <w:tcBorders>
+              <w:bottom w:val="single" w:sz="6" w:space="0" w:color="666666"/>
+              <w:top w:val="single" w:sz="6" w:space="0" w:color="666666"/>
+              <w:left w:val="none" w:sz="0" w:space="0" w:color="000000"/>
+              <w:right w:val="none" w:sz="0" w:space="0" w:color="000000"/>
+            </w:tcBorders>
+            <w:shd w:val="clear" w:color="auto" w:fill="EFEFEF"/>
+            <w:tcMar>
+              <w:top w:w="0" w:type="dxa"/>
+              <w:bottom w:w="0" w:type="dxa"/>
+              <w:left w:w="0" w:type="dxa"/>
+              <w:right w:w="0" w:type="dxa"/>
+            </w:tcMar>
+            <w:vAlign w:val="center"/>
+          </w:tcPr>
+          <w:p>
+            <w:pPr>
+              <w:pStyle w:val="Normal"/>
+              <w:jc w:val="left"/>
+              <w:pBdr>
+                <w:bottom w:val="none" w:sz="0" w:space="0" w:color="000000"/>
+                <w:top w:val="none" w:sz="0" w:space="0" w:color="000000"/>
+                <w:left w:val="none" w:sz="0" w:space="0" w:color="000000"/>
+                <w:right w:val="none" w:sz="0" w:space="0" w:color="000000"/>
+              </w:pBdr>
+              <w:spacing w:after="120" w:before="120" w:line="240"/>
+              <w:ind w:left="120" w:right="120" w:firstLine="0" w:firstLineChars="0"/>
+            </w:pPr>
+            <w:r xmlns:w="http://schemas.openxmlformats.org/wordprocessingml/2006/main" xmlns:wp="http://schemas.openxmlformats.org/drawingml/2006/wordprocessingDrawing" xmlns:r="http://schemas.openxmlformats.org/officeDocument/2006/relationships" xmlns:w14="http://schemas.microsoft.com/office/word/2010/wordml">
+              <w:rPr>
+                <w:rFonts w:ascii="DejaVu Sans" w:hAnsi="DejaVu Sans" w:eastAsia="DejaVu Sans" w:cs="DejaVu Sans"/>
+                <w:i w:val="false"/>
+                <w:b w:val="false"/>
+                <w:u w:val="none"/>
+                <w:sz w:val="18"/>
+                <w:szCs w:val="18"/>
+                <w:color w:val="000000"/>
+              </w:rPr>
+              <w:t xml:space="preserve">Scientific (23.9, 6.3%)</w:t>
+            </w:r>
+          </w:p>
+        </w:tc>
+        <w:tc>
+          <w:tcPr>
+            <w:tcBorders>
+              <w:bottom w:val="single" w:sz="6" w:space="0" w:color="666666"/>
+              <w:top w:val="single" w:sz="6" w:space="0" w:color="666666"/>
+              <w:left w:val="none" w:sz="0" w:space="0" w:color="000000"/>
+              <w:right w:val="none" w:sz="0" w:space="0" w:color="000000"/>
+            </w:tcBorders>
+            <w:shd w:val="clear" w:color="auto" w:fill="EFEFEF"/>
+            <w:tcMar>
+              <w:top w:w="0" w:type="dxa"/>
+              <w:bottom w:w="0" w:type="dxa"/>
+              <w:left w:w="0" w:type="dxa"/>
+              <w:right w:w="0" w:type="dxa"/>
+            </w:tcMar>
+            <w:vAlign w:val="center"/>
+          </w:tcPr>
+          <w:p>
+            <w:pPr>
+              <w:pStyle w:val="Normal"/>
+              <w:jc w:val="right"/>
+              <w:pBdr>
+                <w:bottom w:val="none" w:sz="0" w:space="0" w:color="000000"/>
+                <w:top w:val="none" w:sz="0" w:space="0" w:color="000000"/>
+                <w:left w:val="none" w:sz="0" w:space="0" w:color="000000"/>
+                <w:right w:val="none" w:sz="0" w:space="0" w:color="000000"/>
+              </w:pBdr>
+              <w:spacing w:after="120" w:before="120" w:line="240"/>
+              <w:ind w:left="120" w:right="120" w:firstLine="0" w:firstLineChars="0"/>
+            </w:pPr>
+            <w:r xmlns:w="http://schemas.openxmlformats.org/wordprocessingml/2006/main" xmlns:wp="http://schemas.openxmlformats.org/drawingml/2006/wordprocessingDrawing" xmlns:r="http://schemas.openxmlformats.org/officeDocument/2006/relationships" xmlns:w14="http://schemas.microsoft.com/office/word/2010/wordml">
+              <w:rPr>
+                <w:rFonts w:ascii="DejaVu Sans" w:hAnsi="DejaVu Sans" w:eastAsia="DejaVu Sans" w:cs="DejaVu Sans"/>
+                <w:i w:val="false"/>
+                <w:b w:val="false"/>
+                <w:u w:val="none"/>
+                <w:sz w:val="18"/>
+                <w:szCs w:val="18"/>
+                <w:color w:val="000000"/>
+              </w:rPr>
+              <w:t xml:space="preserve">58,906</w:t>
+            </w:r>
+          </w:p>
+        </w:tc>
+        <w:tc>
+          <w:tcPr>
+            <w:tcBorders>
+              <w:bottom w:val="single" w:sz="6" w:space="0" w:color="666666"/>
+              <w:top w:val="single" w:sz="6" w:space="0" w:color="666666"/>
+              <w:left w:val="none" w:sz="0" w:space="0" w:color="000000"/>
+              <w:right w:val="none" w:sz="0" w:space="0" w:color="000000"/>
+            </w:tcBorders>
+            <w:shd w:val="clear" w:color="auto" w:fill="EFEFEF"/>
+            <w:tcMar>
+              <w:top w:w="0" w:type="dxa"/>
+              <w:bottom w:w="0" w:type="dxa"/>
+              <w:left w:w="0" w:type="dxa"/>
+              <w:right w:w="0" w:type="dxa"/>
+            </w:tcMar>
+            <w:vAlign w:val="center"/>
+          </w:tcPr>
+          <w:p>
+            <w:pPr>
+              <w:pStyle w:val="Normal"/>
+              <w:jc w:val="right"/>
+              <w:pBdr>
+                <w:bottom w:val="none" w:sz="0" w:space="0" w:color="000000"/>
+                <w:top w:val="none" w:sz="0" w:space="0" w:color="000000"/>
+                <w:left w:val="none" w:sz="0" w:space="0" w:color="000000"/>
+                <w:right w:val="none" w:sz="0" w:space="0" w:color="000000"/>
+              </w:pBdr>
+              <w:spacing w:after="120" w:before="120" w:line="240"/>
+              <w:ind w:left="120" w:right="120" w:firstLine="0" w:firstLineChars="0"/>
+            </w:pPr>
+            <w:r xmlns:w="http://schemas.openxmlformats.org/wordprocessingml/2006/main" xmlns:wp="http://schemas.openxmlformats.org/drawingml/2006/wordprocessingDrawing" xmlns:r="http://schemas.openxmlformats.org/officeDocument/2006/relationships" xmlns:w14="http://schemas.microsoft.com/office/word/2010/wordml">
+              <w:rPr>
+                <w:rFonts w:ascii="DejaVu Sans" w:hAnsi="DejaVu Sans" w:eastAsia="DejaVu Sans" w:cs="DejaVu Sans"/>
+                <w:i w:val="false"/>
+                <w:b w:val="false"/>
+                <w:u w:val="none"/>
+                <w:sz w:val="18"/>
+                <w:szCs w:val="18"/>
+                <w:color w:val="000000"/>
+              </w:rPr>
+              <w:t xml:space="preserve">46,921</w:t>
+            </w:r>
+          </w:p>
+        </w:tc>
+        <w:tc>
+          <w:tcPr>
+            <w:tcBorders>
+              <w:bottom w:val="single" w:sz="6" w:space="0" w:color="666666"/>
+              <w:top w:val="single" w:sz="6" w:space="0" w:color="666666"/>
+              <w:left w:val="none" w:sz="0" w:space="0" w:color="000000"/>
+              <w:right w:val="none" w:sz="0" w:space="0" w:color="000000"/>
+            </w:tcBorders>
+            <w:shd w:val="clear" w:color="auto" w:fill="EFEFEF"/>
+            <w:tcMar>
+              <w:top w:w="0" w:type="dxa"/>
+              <w:bottom w:w="0" w:type="dxa"/>
+              <w:left w:w="0" w:type="dxa"/>
+              <w:right w:w="0" w:type="dxa"/>
+            </w:tcMar>
+            <w:vAlign w:val="center"/>
+          </w:tcPr>
+          <w:p>
+            <w:pPr>
+              <w:pStyle w:val="Normal"/>
+              <w:jc w:val="right"/>
+              <w:pBdr>
+                <w:bottom w:val="none" w:sz="0" w:space="0" w:color="000000"/>
+                <w:top w:val="none" w:sz="0" w:space="0" w:color="000000"/>
+                <w:left w:val="none" w:sz="0" w:space="0" w:color="000000"/>
+                <w:right w:val="none" w:sz="0" w:space="0" w:color="000000"/>
+              </w:pBdr>
+              <w:spacing w:after="120" w:before="120" w:line="240"/>
+              <w:ind w:left="120" w:right="120" w:firstLine="0" w:firstLineChars="0"/>
+            </w:pPr>
+            <w:r xmlns:w="http://schemas.openxmlformats.org/wordprocessingml/2006/main" xmlns:wp="http://schemas.openxmlformats.org/drawingml/2006/wordprocessingDrawing" xmlns:r="http://schemas.openxmlformats.org/officeDocument/2006/relationships" xmlns:w14="http://schemas.microsoft.com/office/word/2010/wordml">
+              <w:rPr>
+                <w:rFonts w:ascii="DejaVu Sans" w:hAnsi="DejaVu Sans" w:eastAsia="DejaVu Sans" w:cs="DejaVu Sans"/>
+                <w:i w:val="false"/>
+                <w:b w:val="false"/>
+                <w:u w:val="none"/>
+                <w:sz w:val="18"/>
+                <w:szCs w:val="18"/>
+                <w:color w:val="000000"/>
+              </w:rPr>
+              <w:t xml:space="preserve">11,984</w:t>
+            </w:r>
+          </w:p>
+        </w:tc>
+        <w:tc>
+          <w:tcPr>
+            <w:tcBorders>
+              <w:bottom w:val="single" w:sz="6" w:space="0" w:color="666666"/>
+              <w:top w:val="single" w:sz="6" w:space="0" w:color="666666"/>
+              <w:left w:val="none" w:sz="0" w:space="0" w:color="000000"/>
+              <w:right w:val="none" w:sz="0" w:space="0" w:color="000000"/>
+            </w:tcBorders>
+            <w:shd w:val="clear" w:color="auto" w:fill="EFEFEF"/>
+            <w:tcMar>
+              <w:top w:w="0" w:type="dxa"/>
+              <w:bottom w:w="0" w:type="dxa"/>
+              <w:left w:w="0" w:type="dxa"/>
+              <w:right w:w="0" w:type="dxa"/>
+            </w:tcMar>
+            <w:vAlign w:val="center"/>
+          </w:tcPr>
+          <w:p>
+            <w:pPr>
+              <w:pStyle w:val="Normal"/>
+              <w:jc w:val="right"/>
+              <w:pBdr>
+                <w:bottom w:val="none" w:sz="0" w:space="0" w:color="000000"/>
+                <w:top w:val="none" w:sz="0" w:space="0" w:color="000000"/>
+                <w:left w:val="none" w:sz="0" w:space="0" w:color="000000"/>
+                <w:right w:val="none" w:sz="0" w:space="0" w:color="000000"/>
+              </w:pBdr>
+              <w:spacing w:after="120" w:before="120" w:line="240"/>
+              <w:ind w:left="120" w:right="120" w:firstLine="0" w:firstLineChars="0"/>
+            </w:pPr>
+            <w:r xmlns:w="http://schemas.openxmlformats.org/wordprocessingml/2006/main" xmlns:wp="http://schemas.openxmlformats.org/drawingml/2006/wordprocessingDrawing" xmlns:r="http://schemas.openxmlformats.org/officeDocument/2006/relationships" xmlns:w14="http://schemas.microsoft.com/office/word/2010/wordml">
+              <w:rPr>
+                <w:rFonts w:ascii="DejaVu Sans" w:hAnsi="DejaVu Sans" w:eastAsia="DejaVu Sans" w:cs="DejaVu Sans"/>
+                <w:i w:val="false"/>
+                <w:b w:val="false"/>
+                <w:u w:val="none"/>
+                <w:sz w:val="18"/>
+                <w:szCs w:val="18"/>
+                <w:color w:val="000000"/>
+              </w:rPr>
+              <w:t xml:space="preserve">25.54</w:t>
+            </w:r>
+          </w:p>
+        </w:tc>
+      </w:tr>
+      <w:tr>
+        <w:trPr>
+          <w:trHeight w:val="480" w:hRule="auto"/>
+        </w:trPr>
+        body13
+        <w:tc>
+          <w:tcPr>
+            <w:tcBorders>
+              <w:bottom w:val="single" w:sz="6" w:space="0" w:color="666666"/>
+              <w:top w:val="single" w:sz="6" w:space="0" w:color="666666"/>
+              <w:left w:val="none" w:sz="0" w:space="0" w:color="000000"/>
+              <w:right w:val="none" w:sz="0" w:space="0" w:color="000000"/>
+            </w:tcBorders>
+            <w:shd w:val="clear" w:color="auto" w:fill="EFEFEF"/>
+            <w:tcMar>
+              <w:top w:w="0" w:type="dxa"/>
+              <w:bottom w:w="0" w:type="dxa"/>
+              <w:left w:w="0" w:type="dxa"/>
+              <w:right w:w="0" w:type="dxa"/>
+            </w:tcMar>
+            <w:vAlign w:val="center"/>
+          </w:tcPr>
+          <w:p>
+            <w:pPr>
+              <w:pStyle w:val="Normal"/>
+              <w:jc w:val="left"/>
+              <w:pBdr>
+                <w:bottom w:val="none" w:sz="0" w:space="0" w:color="000000"/>
+                <w:top w:val="none" w:sz="0" w:space="0" w:color="000000"/>
+                <w:left w:val="none" w:sz="0" w:space="0" w:color="000000"/>
+                <w:right w:val="none" w:sz="0" w:space="0" w:color="000000"/>
+              </w:pBdr>
+              <w:spacing w:after="120" w:before="120" w:line="240"/>
+              <w:ind w:left="120" w:right="120" w:firstLine="0" w:firstLineChars="0"/>
+            </w:pPr>
+            <w:r xmlns:w="http://schemas.openxmlformats.org/wordprocessingml/2006/main" xmlns:wp="http://schemas.openxmlformats.org/drawingml/2006/wordprocessingDrawing" xmlns:r="http://schemas.openxmlformats.org/officeDocument/2006/relationships" xmlns:w14="http://schemas.microsoft.com/office/word/2010/wordml">
+              <w:rPr>
+                <w:rFonts w:ascii="DejaVu Sans" w:hAnsi="DejaVu Sans" w:eastAsia="DejaVu Sans" w:cs="DejaVu Sans"/>
+                <w:i w:val="false"/>
+                <w:b w:val="false"/>
+                <w:u w:val="none"/>
+                <w:sz w:val="18"/>
+                <w:szCs w:val="18"/>
+                <w:color w:val="000000"/>
+              </w:rPr>
+              <w:t xml:space="preserve">Admin (30.2, 7.9%)</w:t>
+            </w:r>
+          </w:p>
+        </w:tc>
+        <w:tc>
+          <w:tcPr>
+            <w:tcBorders>
+              <w:bottom w:val="single" w:sz="6" w:space="0" w:color="666666"/>
+              <w:top w:val="single" w:sz="6" w:space="0" w:color="666666"/>
+              <w:left w:val="none" w:sz="0" w:space="0" w:color="000000"/>
+              <w:right w:val="none" w:sz="0" w:space="0" w:color="000000"/>
+            </w:tcBorders>
+            <w:shd w:val="clear" w:color="auto" w:fill="EFEFEF"/>
+            <w:tcMar>
+              <w:top w:w="0" w:type="dxa"/>
+              <w:bottom w:w="0" w:type="dxa"/>
+              <w:left w:w="0" w:type="dxa"/>
+              <w:right w:w="0" w:type="dxa"/>
+            </w:tcMar>
+            <w:vAlign w:val="center"/>
+          </w:tcPr>
+          <w:p>
+            <w:pPr>
+              <w:pStyle w:val="Normal"/>
+              <w:jc w:val="right"/>
+              <w:pBdr>
+                <w:bottom w:val="none" w:sz="0" w:space="0" w:color="000000"/>
+                <w:top w:val="none" w:sz="0" w:space="0" w:color="000000"/>
+                <w:left w:val="none" w:sz="0" w:space="0" w:color="000000"/>
+                <w:right w:val="none" w:sz="0" w:space="0" w:color="000000"/>
+              </w:pBdr>
+              <w:spacing w:after="120" w:before="120" w:line="240"/>
+              <w:ind w:left="120" w:right="120" w:firstLine="0" w:firstLineChars="0"/>
+            </w:pPr>
+            <w:r xmlns:w="http://schemas.openxmlformats.org/wordprocessingml/2006/main" xmlns:wp="http://schemas.openxmlformats.org/drawingml/2006/wordprocessingDrawing" xmlns:r="http://schemas.openxmlformats.org/officeDocument/2006/relationships" xmlns:w14="http://schemas.microsoft.com/office/word/2010/wordml">
+              <w:rPr>
+                <w:rFonts w:ascii="DejaVu Sans" w:hAnsi="DejaVu Sans" w:eastAsia="DejaVu Sans" w:cs="DejaVu Sans"/>
+                <w:i w:val="false"/>
+                <w:b w:val="false"/>
+                <w:u w:val="none"/>
+                <w:sz w:val="18"/>
+                <w:szCs w:val="18"/>
+                <w:color w:val="000000"/>
+              </w:rPr>
+              <w:t xml:space="preserve">43,460</w:t>
+            </w:r>
+          </w:p>
+        </w:tc>
+        <w:tc>
+          <w:tcPr>
+            <w:tcBorders>
+              <w:bottom w:val="single" w:sz="6" w:space="0" w:color="666666"/>
+              <w:top w:val="single" w:sz="6" w:space="0" w:color="666666"/>
+              <w:left w:val="none" w:sz="0" w:space="0" w:color="000000"/>
+              <w:right w:val="none" w:sz="0" w:space="0" w:color="000000"/>
+            </w:tcBorders>
+            <w:shd w:val="clear" w:color="auto" w:fill="EFEFEF"/>
+            <w:tcMar>
+              <w:top w:w="0" w:type="dxa"/>
+              <w:bottom w:w="0" w:type="dxa"/>
+              <w:left w:w="0" w:type="dxa"/>
+              <w:right w:w="0" w:type="dxa"/>
+            </w:tcMar>
+            <w:vAlign w:val="center"/>
+          </w:tcPr>
+          <w:p>
+            <w:pPr>
+              <w:pStyle w:val="Normal"/>
+              <w:jc w:val="right"/>
+              <w:pBdr>
+                <w:bottom w:val="none" w:sz="0" w:space="0" w:color="000000"/>
+                <w:top w:val="none" w:sz="0" w:space="0" w:color="000000"/>
+                <w:left w:val="none" w:sz="0" w:space="0" w:color="000000"/>
+                <w:right w:val="none" w:sz="0" w:space="0" w:color="000000"/>
+              </w:pBdr>
+              <w:spacing w:after="120" w:before="120" w:line="240"/>
+              <w:ind w:left="120" w:right="120" w:firstLine="0" w:firstLineChars="0"/>
+            </w:pPr>
+            <w:r xmlns:w="http://schemas.openxmlformats.org/wordprocessingml/2006/main" xmlns:wp="http://schemas.openxmlformats.org/drawingml/2006/wordprocessingDrawing" xmlns:r="http://schemas.openxmlformats.org/officeDocument/2006/relationships" xmlns:w14="http://schemas.microsoft.com/office/word/2010/wordml">
+              <w:rPr>
+                <w:rFonts w:ascii="DejaVu Sans" w:hAnsi="DejaVu Sans" w:eastAsia="DejaVu Sans" w:cs="DejaVu Sans"/>
+                <w:i w:val="false"/>
+                <w:b w:val="false"/>
+                <w:u w:val="none"/>
+                <w:sz w:val="18"/>
+                <w:szCs w:val="18"/>
+                <w:color w:val="000000"/>
+              </w:rPr>
+              <w:t xml:space="preserve">37,620</w:t>
+            </w:r>
+          </w:p>
+        </w:tc>
+        <w:tc>
+          <w:tcPr>
+            <w:tcBorders>
+              <w:bottom w:val="single" w:sz="6" w:space="0" w:color="666666"/>
+              <w:top w:val="single" w:sz="6" w:space="0" w:color="666666"/>
+              <w:left w:val="none" w:sz="0" w:space="0" w:color="000000"/>
+              <w:right w:val="none" w:sz="0" w:space="0" w:color="000000"/>
+            </w:tcBorders>
+            <w:shd w:val="clear" w:color="auto" w:fill="EFEFEF"/>
+            <w:tcMar>
+              <w:top w:w="0" w:type="dxa"/>
+              <w:bottom w:w="0" w:type="dxa"/>
+              <w:left w:w="0" w:type="dxa"/>
+              <w:right w:w="0" w:type="dxa"/>
+            </w:tcMar>
+            <w:vAlign w:val="center"/>
+          </w:tcPr>
+          <w:p>
+            <w:pPr>
+              <w:pStyle w:val="Normal"/>
+              <w:jc w:val="right"/>
+              <w:pBdr>
+                <w:bottom w:val="none" w:sz="0" w:space="0" w:color="000000"/>
+                <w:top w:val="none" w:sz="0" w:space="0" w:color="000000"/>
+                <w:left w:val="none" w:sz="0" w:space="0" w:color="000000"/>
+                <w:right w:val="none" w:sz="0" w:space="0" w:color="000000"/>
+              </w:pBdr>
+              <w:spacing w:after="120" w:before="120" w:line="240"/>
+              <w:ind w:left="120" w:right="120" w:firstLine="0" w:firstLineChars="0"/>
+            </w:pPr>
+            <w:r xmlns:w="http://schemas.openxmlformats.org/wordprocessingml/2006/main" xmlns:wp="http://schemas.openxmlformats.org/drawingml/2006/wordprocessingDrawing" xmlns:r="http://schemas.openxmlformats.org/officeDocument/2006/relationships" xmlns:w14="http://schemas.microsoft.com/office/word/2010/wordml">
+              <w:rPr>
+                <w:rFonts w:ascii="DejaVu Sans" w:hAnsi="DejaVu Sans" w:eastAsia="DejaVu Sans" w:cs="DejaVu Sans"/>
+                <w:i w:val="false"/>
+                <w:b w:val="false"/>
+                <w:u w:val="none"/>
+                <w:sz w:val="18"/>
+                <w:szCs w:val="18"/>
+                <w:color w:val="000000"/>
+              </w:rPr>
+              <w:t xml:space="preserve">5,840</w:t>
+            </w:r>
+          </w:p>
+        </w:tc>
+        <w:tc>
+          <w:tcPr>
+            <w:tcBorders>
+              <w:bottom w:val="single" w:sz="6" w:space="0" w:color="666666"/>
+              <w:top w:val="single" w:sz="6" w:space="0" w:color="666666"/>
+              <w:left w:val="none" w:sz="0" w:space="0" w:color="000000"/>
+              <w:right w:val="none" w:sz="0" w:space="0" w:color="000000"/>
+            </w:tcBorders>
+            <w:shd w:val="clear" w:color="auto" w:fill="EFEFEF"/>
+            <w:tcMar>
+              <w:top w:w="0" w:type="dxa"/>
+              <w:bottom w:w="0" w:type="dxa"/>
+              <w:left w:w="0" w:type="dxa"/>
+              <w:right w:w="0" w:type="dxa"/>
+            </w:tcMar>
+            <w:vAlign w:val="center"/>
+          </w:tcPr>
+          <w:p>
+            <w:pPr>
+              <w:pStyle w:val="Normal"/>
+              <w:jc w:val="right"/>
+              <w:pBdr>
+                <w:bottom w:val="none" w:sz="0" w:space="0" w:color="000000"/>
+                <w:top w:val="none" w:sz="0" w:space="0" w:color="000000"/>
+                <w:left w:val="none" w:sz="0" w:space="0" w:color="000000"/>
+                <w:right w:val="none" w:sz="0" w:space="0" w:color="000000"/>
+              </w:pBdr>
+              <w:spacing w:after="120" w:before="120" w:line="240"/>
+              <w:ind w:left="120" w:right="120" w:firstLine="0" w:firstLineChars="0"/>
+            </w:pPr>
+            <w:r xmlns:w="http://schemas.openxmlformats.org/wordprocessingml/2006/main" xmlns:wp="http://schemas.openxmlformats.org/drawingml/2006/wordprocessingDrawing" xmlns:r="http://schemas.openxmlformats.org/officeDocument/2006/relationships" xmlns:w14="http://schemas.microsoft.com/office/word/2010/wordml">
+              <w:rPr>
+                <w:rFonts w:ascii="DejaVu Sans" w:hAnsi="DejaVu Sans" w:eastAsia="DejaVu Sans" w:cs="DejaVu Sans"/>
+                <w:i w:val="false"/>
+                <w:b w:val="false"/>
+                <w:u w:val="none"/>
+                <w:sz w:val="18"/>
+                <w:szCs w:val="18"/>
+                <w:color w:val="000000"/>
+              </w:rPr>
+              <w:t xml:space="preserve">15.52</w:t>
+            </w:r>
+          </w:p>
+        </w:tc>
+      </w:tr>
+      <w:tr>
+        <w:trPr>
+          <w:trHeight w:val="494" w:hRule="auto"/>
+        </w:trPr>
+        body14
+        <w:tc>
+          <w:tcPr>
+            <w:tcBorders>
+              <w:bottom w:val="single" w:sz="12" w:space="0" w:color="666666"/>
+              <w:top w:val="single" w:sz="6" w:space="0" w:color="666666"/>
+              <w:left w:val="none" w:sz="0" w:space="0" w:color="000000"/>
+              <w:right w:val="none" w:sz="0" w:space="0" w:color="000000"/>
+            </w:tcBorders>
+            <w:shd w:val="clear" w:color="auto" w:fill="EFEFEF"/>
+            <w:tcMar>
+              <w:top w:w="0" w:type="dxa"/>
+              <w:bottom w:w="0" w:type="dxa"/>
+              <w:left w:w="0" w:type="dxa"/>
+              <w:right w:w="0" w:type="dxa"/>
+            </w:tcMar>
+            <w:vAlign w:val="center"/>
+          </w:tcPr>
+          <w:p>
+            <w:pPr>
+              <w:pStyle w:val="Normal"/>
+              <w:jc w:val="left"/>
+              <w:pBdr>
+                <w:bottom w:val="none" w:sz="0" w:space="0" w:color="000000"/>
+                <w:top w:val="none" w:sz="0" w:space="0" w:color="000000"/>
+                <w:left w:val="none" w:sz="0" w:space="0" w:color="000000"/>
+                <w:right w:val="none" w:sz="0" w:space="0" w:color="000000"/>
+              </w:pBdr>
+              <w:spacing w:after="120" w:before="120" w:line="240"/>
+              <w:ind w:left="120" w:right="120" w:firstLine="0" w:firstLineChars="0"/>
+            </w:pPr>
+            <w:r xmlns:w="http://schemas.openxmlformats.org/wordprocessingml/2006/main" xmlns:wp="http://schemas.openxmlformats.org/drawingml/2006/wordprocessingDrawing" xmlns:r="http://schemas.openxmlformats.org/officeDocument/2006/relationships" xmlns:w14="http://schemas.microsoft.com/office/word/2010/wordml">
+              <w:rPr>
+                <w:rFonts w:ascii="DejaVu Sans" w:hAnsi="DejaVu Sans" w:eastAsia="DejaVu Sans" w:cs="DejaVu Sans"/>
+                <w:i w:val="false"/>
+                <w:b w:val="false"/>
+                <w:u w:val="none"/>
+                <w:sz w:val="18"/>
+                <w:szCs w:val="18"/>
+                <w:color w:val="000000"/>
+              </w:rPr>
+              <w:t xml:space="preserve">Transport (31.4, 8.2%)</w:t>
+            </w:r>
+          </w:p>
+        </w:tc>
+        <w:tc>
+          <w:tcPr>
+            <w:tcBorders>
+              <w:bottom w:val="single" w:sz="12" w:space="0" w:color="666666"/>
+              <w:top w:val="single" w:sz="6" w:space="0" w:color="666666"/>
+              <w:left w:val="none" w:sz="0" w:space="0" w:color="000000"/>
+              <w:right w:val="none" w:sz="0" w:space="0" w:color="000000"/>
+            </w:tcBorders>
+            <w:shd w:val="clear" w:color="auto" w:fill="EFEFEF"/>
+            <w:tcMar>
+              <w:top w:w="0" w:type="dxa"/>
+              <w:bottom w:w="0" w:type="dxa"/>
+              <w:left w:w="0" w:type="dxa"/>
+              <w:right w:w="0" w:type="dxa"/>
+            </w:tcMar>
+            <w:vAlign w:val="center"/>
+          </w:tcPr>
+          <w:p>
+            <w:pPr>
+              <w:pStyle w:val="Normal"/>
+              <w:jc w:val="right"/>
+              <w:pBdr>
+                <w:bottom w:val="none" w:sz="0" w:space="0" w:color="000000"/>
+                <w:top w:val="none" w:sz="0" w:space="0" w:color="000000"/>
+                <w:left w:val="none" w:sz="0" w:space="0" w:color="000000"/>
+                <w:right w:val="none" w:sz="0" w:space="0" w:color="000000"/>
+              </w:pBdr>
+              <w:spacing w:after="120" w:before="120" w:line="240"/>
+              <w:ind w:left="120" w:right="120" w:firstLine="0" w:firstLineChars="0"/>
+            </w:pPr>
+            <w:r xmlns:w="http://schemas.openxmlformats.org/wordprocessingml/2006/main" xmlns:wp="http://schemas.openxmlformats.org/drawingml/2006/wordprocessingDrawing" xmlns:r="http://schemas.openxmlformats.org/officeDocument/2006/relationships" xmlns:w14="http://schemas.microsoft.com/office/word/2010/wordml">
+              <w:rPr>
+                <w:rFonts w:ascii="DejaVu Sans" w:hAnsi="DejaVu Sans" w:eastAsia="DejaVu Sans" w:cs="DejaVu Sans"/>
+                <w:i w:val="false"/>
+                <w:b w:val="false"/>
+                <w:u w:val="none"/>
+                <w:sz w:val="18"/>
+                <w:szCs w:val="18"/>
+                <w:color w:val="000000"/>
+              </w:rPr>
+              <w:t xml:space="preserve">37,912</w:t>
+            </w:r>
+          </w:p>
+        </w:tc>
+        <w:tc>
+          <w:tcPr>
+            <w:tcBorders>
+              <w:bottom w:val="single" w:sz="12" w:space="0" w:color="666666"/>
+              <w:top w:val="single" w:sz="6" w:space="0" w:color="666666"/>
+              <w:left w:val="none" w:sz="0" w:space="0" w:color="000000"/>
+              <w:right w:val="none" w:sz="0" w:space="0" w:color="000000"/>
+            </w:tcBorders>
+            <w:shd w:val="clear" w:color="auto" w:fill="EFEFEF"/>
+            <w:tcMar>
+              <w:top w:w="0" w:type="dxa"/>
+              <w:bottom w:w="0" w:type="dxa"/>
+              <w:left w:w="0" w:type="dxa"/>
+              <w:right w:w="0" w:type="dxa"/>
+            </w:tcMar>
+            <w:vAlign w:val="center"/>
+          </w:tcPr>
+          <w:p>
+            <w:pPr>
+              <w:pStyle w:val="Normal"/>
+              <w:jc w:val="right"/>
+              <w:pBdr>
+                <w:bottom w:val="none" w:sz="0" w:space="0" w:color="000000"/>
+                <w:top w:val="none" w:sz="0" w:space="0" w:color="000000"/>
+                <w:left w:val="none" w:sz="0" w:space="0" w:color="000000"/>
+                <w:right w:val="none" w:sz="0" w:space="0" w:color="000000"/>
+              </w:pBdr>
+              <w:spacing w:after="120" w:before="120" w:line="240"/>
+              <w:ind w:left="120" w:right="120" w:firstLine="0" w:firstLineChars="0"/>
+            </w:pPr>
+            <w:r xmlns:w="http://schemas.openxmlformats.org/wordprocessingml/2006/main" xmlns:wp="http://schemas.openxmlformats.org/drawingml/2006/wordprocessingDrawing" xmlns:r="http://schemas.openxmlformats.org/officeDocument/2006/relationships" xmlns:w14="http://schemas.microsoft.com/office/word/2010/wordml">
+              <w:rPr>
+                <w:rFonts w:ascii="DejaVu Sans" w:hAnsi="DejaVu Sans" w:eastAsia="DejaVu Sans" w:cs="DejaVu Sans"/>
+                <w:i w:val="false"/>
+                <w:b w:val="false"/>
+                <w:u w:val="none"/>
+                <w:sz w:val="18"/>
+                <w:szCs w:val="18"/>
+                <w:color w:val="000000"/>
+              </w:rPr>
+              <w:t xml:space="preserve">34,079</w:t>
+            </w:r>
+          </w:p>
+        </w:tc>
+        <w:tc>
+          <w:tcPr>
+            <w:tcBorders>
+              <w:bottom w:val="single" w:sz="12" w:space="0" w:color="666666"/>
+              <w:top w:val="single" w:sz="6" w:space="0" w:color="666666"/>
+              <w:left w:val="none" w:sz="0" w:space="0" w:color="000000"/>
+              <w:right w:val="none" w:sz="0" w:space="0" w:color="000000"/>
+            </w:tcBorders>
+            <w:shd w:val="clear" w:color="auto" w:fill="EFEFEF"/>
+            <w:tcMar>
+              <w:top w:w="0" w:type="dxa"/>
+              <w:bottom w:w="0" w:type="dxa"/>
+              <w:left w:w="0" w:type="dxa"/>
+              <w:right w:w="0" w:type="dxa"/>
+            </w:tcMar>
+            <w:vAlign w:val="center"/>
+          </w:tcPr>
+          <w:p>
+            <w:pPr>
+              <w:pStyle w:val="Normal"/>
+              <w:jc w:val="right"/>
+              <w:pBdr>
+                <w:bottom w:val="none" w:sz="0" w:space="0" w:color="000000"/>
+                <w:top w:val="none" w:sz="0" w:space="0" w:color="000000"/>
+                <w:left w:val="none" w:sz="0" w:space="0" w:color="000000"/>
+                <w:right w:val="none" w:sz="0" w:space="0" w:color="000000"/>
+              </w:pBdr>
+              <w:spacing w:after="120" w:before="120" w:line="240"/>
+              <w:ind w:left="120" w:right="120" w:firstLine="0" w:firstLineChars="0"/>
+            </w:pPr>
+            <w:r xmlns:w="http://schemas.openxmlformats.org/wordprocessingml/2006/main" xmlns:wp="http://schemas.openxmlformats.org/drawingml/2006/wordprocessingDrawing" xmlns:r="http://schemas.openxmlformats.org/officeDocument/2006/relationships" xmlns:w14="http://schemas.microsoft.com/office/word/2010/wordml">
+              <w:rPr>
+                <w:rFonts w:ascii="DejaVu Sans" w:hAnsi="DejaVu Sans" w:eastAsia="DejaVu Sans" w:cs="DejaVu Sans"/>
+                <w:i w:val="false"/>
+                <w:b w:val="false"/>
+                <w:u w:val="none"/>
+                <w:sz w:val="18"/>
+                <w:szCs w:val="18"/>
+                <w:color w:val="000000"/>
+              </w:rPr>
+              <w:t xml:space="preserve">3,834</w:t>
+            </w:r>
+          </w:p>
+        </w:tc>
+        <w:tc>
+          <w:tcPr>
+            <w:tcBorders>
+              <w:bottom w:val="single" w:sz="12" w:space="0" w:color="666666"/>
+              <w:top w:val="single" w:sz="6" w:space="0" w:color="666666"/>
+              <w:left w:val="none" w:sz="0" w:space="0" w:color="000000"/>
+              <w:right w:val="none" w:sz="0" w:space="0" w:color="000000"/>
+            </w:tcBorders>
+            <w:shd w:val="clear" w:color="auto" w:fill="EFEFEF"/>
+            <w:tcMar>
+              <w:top w:w="0" w:type="dxa"/>
+              <w:bottom w:w="0" w:type="dxa"/>
+              <w:left w:w="0" w:type="dxa"/>
+              <w:right w:w="0" w:type="dxa"/>
+            </w:tcMar>
+            <w:vAlign w:val="center"/>
+          </w:tcPr>
+          <w:p>
+            <w:pPr>
+              <w:pStyle w:val="Normal"/>
+              <w:jc w:val="right"/>
+              <w:pBdr>
+                <w:bottom w:val="none" w:sz="0" w:space="0" w:color="000000"/>
+                <w:top w:val="none" w:sz="0" w:space="0" w:color="000000"/>
+                <w:left w:val="none" w:sz="0" w:space="0" w:color="000000"/>
+                <w:right w:val="none" w:sz="0" w:space="0" w:color="000000"/>
+              </w:pBdr>
+              <w:spacing w:after="120" w:before="120" w:line="240"/>
+              <w:ind w:left="120" w:right="120" w:firstLine="0" w:firstLineChars="0"/>
+            </w:pPr>
+            <w:r xmlns:w="http://schemas.openxmlformats.org/wordprocessingml/2006/main" xmlns:wp="http://schemas.openxmlformats.org/drawingml/2006/wordprocessingDrawing" xmlns:r="http://schemas.openxmlformats.org/officeDocument/2006/relationships" xmlns:w14="http://schemas.microsoft.com/office/word/2010/wordml">
+              <w:rPr>
+                <w:rFonts w:ascii="DejaVu Sans" w:hAnsi="DejaVu Sans" w:eastAsia="DejaVu Sans" w:cs="DejaVu Sans"/>
+                <w:i w:val="false"/>
+                <w:b w:val="false"/>
+                <w:u w:val="none"/>
+                <w:sz w:val="18"/>
+                <w:szCs w:val="18"/>
+                <w:color w:val="000000"/>
+              </w:rPr>
+              <w:t xml:space="preserve">11.25</w:t>
+            </w:r>
+          </w:p>
+        </w:tc>
+      </w:tr>
+    </w:tbl>
+    <w:bookmarkEnd w:id="30"/>
+    <w:bookmarkEnd w:id="31"/>
+    <w:bookmarkStart w:id="37" w:name="X531944eaa656f2f42049cbf1d328a440121a626"/>
+    <w:p>
+      <w:pPr>
+        <w:pStyle w:val="Heading1"/>
+      </w:pPr>
+      <w:r>
+        <w:t xml:space="preserve">The factors shaping what mix of jobs and geography could result from jobs and sector investment</w:t>
+      </w:r>
+    </w:p>
+    <w:bookmarkStart w:id="36" w:name="X0685f7330ee0eeebec121ad24cdc8008158c1ed"/>
+    <w:p>
+      <w:pPr>
+        <w:pStyle w:val="Heading2"/>
+      </w:pPr>
+      <w:r>
+        <w:t xml:space="preserve">Keeping a focus on</w:t>
+      </w:r>
+      <w:r>
+        <w:t xml:space="preserve"> </w:t>
+      </w:r>
+      <w:r>
+        <w:t xml:space="preserve">‘</w:t>
+      </w:r>
+      <w:r>
+        <w:t xml:space="preserve">good growth</w:t>
+      </w:r>
+      <w:r>
+        <w:t xml:space="preserve">’</w:t>
+      </w:r>
+      <w:r>
+        <w:t xml:space="preserve"> </w:t>
+      </w:r>
+      <w:r>
+        <w:t xml:space="preserve">that grows both GVA and jobs</w:t>
+      </w:r>
+    </w:p>
+    <w:p>
+      <w:pPr>
+        <w:pStyle w:val="FirstParagraph"/>
+      </w:pPr>
+      <w:r>
+        <w:t xml:space="preserve">‘</w:t>
+      </w:r>
+      <w:r>
+        <w:t xml:space="preserve">North East arrows</w:t>
+      </w:r>
+      <w:r>
+        <w:t xml:space="preserve">’</w:t>
+      </w:r>
+      <w:r>
+        <w:t xml:space="preserve"> </w:t>
+      </w:r>
+      <w:r>
+        <w:t xml:space="preserve">saw both GVA and jobs increase. North East plus in the darker corner saw GVA increase proportionally faster than jobs, so GVA per job increased. Checking figure cross ref, look at</w:t>
+      </w:r>
+      <w:r>
+        <w:t xml:space="preserve"> </w:t>
+      </w:r>
+      <w:hyperlink w:anchor="fig-manuf-percentchange">
+        <w:r>
+          <w:rPr>
+            <w:rStyle w:val="Hyperlink"/>
+          </w:rPr>
+          <w:t xml:space="preserve">Figure 2</w:t>
+        </w:r>
+      </w:hyperlink>
+      <w:r>
+        <w:t xml:space="preserve">.</w:t>
+      </w:r>
+    </w:p>
+    <w:p>
+      <w:pPr>
+        <w:pStyle w:val="BodyText"/>
+      </w:pPr>
+      <w:r>
+        <w:t xml:space="preserve">Compare adding say 100 or 1000 manuf jobs, compared to its existing job number base. How would it / could it change the overall average productivity of that sector? Given x or y assumptions?</w:t>
+      </w:r>
+      <w:r>
+        <w:t xml:space="preserve"> </w:t>
+      </w:r>
+      <w:r>
+        <w:t xml:space="preserve">Noting that productivity is largely due to TFP issues, not the people. Can make that point in % change manuf section.</w:t>
+      </w:r>
+    </w:p>
+    <w:tbl>
+      <w:tblPr>
+        <w:tblStyle w:val="Table"/>
+        <w:tblW w:type="pct" w:w="5000"/>
+        <w:tblLook w:firstRow="0" w:lastRow="0" w:firstColumn="0" w:lastColumn="0" w:noHBand="0" w:noVBand="0" w:val="0000"/>
+        <w:jc w:val="start"/>
+        <w:tblLayout w:type="fixed"/>
+      </w:tblPr>
+      <w:tblGrid>
+        <w:gridCol w:w="7920"/>
+      </w:tblGrid>
+      <w:tr>
+        <w:tc>
+          <w:tcPr/>
+          <w:bookmarkStart w:id="35" w:name="fig-manuf-percentchange"/>
+          <w:p>
+            <w:pPr>
+              <w:pStyle w:val="Compact"/>
+              <w:jc w:val="center"/>
+            </w:pPr>
+            <w:r>
+              <w:drawing>
+                <wp:inline>
+                  <wp:extent cx="5334000" cy="4000500"/>
+                  <wp:effectExtent b="0" l="0" r="0" t="0"/>
+                  <wp:docPr descr="" title="" id="33" name="Picture"/>
+                  <a:graphic>
+                    <a:graphicData uri="http://schemas.openxmlformats.org/drawingml/2006/picture">
+                      <pic:pic>
+                        <pic:nvPicPr>
+                          <pic:cNvPr descr="SectorGrowthInvestment_July2024_files/figure-docx/fig-manuf-percentchange-1.png" id="34" name="Picture"/>
+                          <pic:cNvPicPr>
+                            <a:picLocks noChangeArrowheads="1" noChangeAspect="1"/>
+                          </pic:cNvPicPr>
+                        </pic:nvPicPr>
+                        <pic:blipFill>
+                          <a:blip r:embed="rId32"/>
                           <a:stretch>
                             <a:fillRect/>
                           </a:stretch>
@@ -725,14 +4664,15 @@
               <w:pStyle w:val="ImageCaption"/>
             </w:pPr>
             <w:r>
-              <w:t xml:space="preserve">Figure 1: Figure x: MANUFACTURING Percent change GVA and jobs in ITL2 zones, moving average between 2015/17 and 2018/20. South Yorkshire in Blue. See text for full breakdown.</w:t>
-            </w:r>
-          </w:p>
-          <w:bookmarkEnd w:id="27"/>
+              <w:t xml:space="preserve">Figure 2: MANUFACTURING Percent change GVA and jobs in ITL2 zones, moving average between 2015/17 and 2018/20. South Yorkshire in Blue. See text for full breakdown.</w:t>
+            </w:r>
+          </w:p>
+          <w:bookmarkEnd w:id="35"/>
         </w:tc>
       </w:tr>
     </w:tbl>
-    <w:bookmarkEnd w:id="28"/>
+    <w:bookmarkEnd w:id="36"/>
+    <w:bookmarkEnd w:id="37"/>
     <w:sectPr/>
   </w:body>
 </w:document>
@@ -887,6 +4827,25 @@
       </w:r>
       <w:r>
         <w:t xml:space="preserve">. 2021</w:t>
+      </w:r>
+    </w:p>
+  </w:footnote>
+  <w:footnote w:id="29">
+    <w:p>
+      <w:pPr>
+        <w:pStyle w:val="FootnoteText"/>
+      </w:pPr>
+      <w:r>
+        <w:rPr>
+          <w:rStyle w:val="FootnoteReference"/>
+        </w:rPr>
+        <w:footnoteRef/>
+      </w:r>
+      <w:r>
+        <w:t xml:space="preserve"> </w:t>
+      </w:r>
+      <w:r>
+        <w:t xml:space="preserve">FOOTNOTE ON EXCLUDED SECTORS</w:t>
       </w:r>
     </w:p>
   </w:footnote>
@@ -1051,6 +5010,12 @@
     <w:abstractNumId w:val="990"/>
   </w:num>
   <w:num w:numId="1001">
+    <w:abstractNumId w:val="991"/>
+  </w:num>
+  <w:num w:numId="1002">
+    <w:abstractNumId w:val="991"/>
+  </w:num>
+  <w:num w:numId="1003">
     <w:abstractNumId w:val="991"/>
   </w:num>
 </w:numbering>

</xml_diff>